<commit_message>
Thêm Testcase Thay đổi testplan
</commit_message>
<xml_diff>
--- a/Testplan.docx
+++ b/Testplan.docx
@@ -51,22 +51,6 @@
       <w:pPr>
         <w:jc w:val="right"/>
       </w:pPr>
-    </w:p>
-    <w:p>
-      <w:pPr>
-        <w:pStyle w:val="InfoBlue"/>
-      </w:pPr>
-      <w:r>
-        <w:t>[Note: The following template is provided for use with the Rational Unified Process. Text enclosed in square brackets and displayed in blue italics (style=InfoBlue) is included to provide guidance to the author and should be deleted before publishing the document. A paragraph entered following this style will automatically be set to normal (style=Body Text).]</w:t>
-      </w:r>
-    </w:p>
-    <w:p>
-      <w:pPr>
-        <w:pStyle w:val="InfoBlue"/>
-      </w:pPr>
-      <w:r>
-        <w:t xml:space="preserve">[To customize automatic fields in Microsoft Word (which display a gray background when selected), select File&gt;Properties and replace the Title, Subject and Company fields with the appropriate information for this document. After closing the dialog, automatic fields may be updated throughout the document by selecting Edit&gt;Select All (or Ctrl-A) and pressing F9, or simply click on the field and press F9. This must be done separately for Headers and Footers. Alt-F9 will toggle between displaying the field names and the field contents. See Word help for more information on working with fields.] </w:t>
-      </w:r>
     </w:p>
     <w:p>
       <w:pPr>
@@ -6559,19 +6543,6 @@
       <w:r>
         <w:t xml:space="preserve"> Testing</w:t>
       </w:r>
-    </w:p>
-    <w:p>
-      <w:pPr>
-        <w:pStyle w:val="InfoBlue"/>
-      </w:pPr>
-      <w:r>
-        <w:t>[The databases and the database processes should be tested as an independent subsystem. This testing should test the subsystems without the target-of-test’s User Interface as the interface to the data. Additional research into the DataBase Management System (DBMS) needs to be performed to identify the tools and techniques that may exist to support the testing identified in the following table.]</w:t>
-      </w:r>
-    </w:p>
-    <w:p>
-      <w:pPr>
-        <w:pStyle w:val="BodyText"/>
-      </w:pPr>
     </w:p>
     <w:tbl>
       <w:tblPr>
@@ -6649,6 +6620,7 @@
               <w:pStyle w:val="bodytext0"/>
             </w:pPr>
             <w:r>
+              <w:lastRenderedPageBreak/>
               <w:t>Technique:</w:t>
             </w:r>
           </w:p>
@@ -6665,6 +6637,105 @@
                 <w:numId w:val="42"/>
               </w:numPr>
             </w:pPr>
+            <w:r>
+              <w:t>Phân tích giá trị giới hạn: là kỹ thuật chọn lựa dữ liệu nằm ở các điểm tới hạn của miền dữ liệu. Các giá trị tới hạn có thể là: giá trị lớn nhất, nhỏ nhất, cận trong, cận ngoài, các giá trị lỗi. Nguyên tắc: nếu hệ thống có thể hoạt động tốt với những giá trị tới hạn thì hệ thống cũng sẽ hoạt động tốt với các giá trị bên trong của các điểm tới hạn đó. Ứng với mỗi điểm tới hạn sẽ cho ta một testcase.</w:t>
+            </w:r>
+          </w:p>
+          <w:p>
+            <w:pPr>
+              <w:pStyle w:val="BodyText"/>
+              <w:numPr>
+                <w:ilvl w:val="0"/>
+                <w:numId w:val="42"/>
+              </w:numPr>
+            </w:pPr>
+            <w:r>
+              <w:t xml:space="preserve">Xác định các mốc giới hạn dựa vào kỹ thuật phân vùng tương đương: chia miền giá trị </w:t>
+            </w:r>
+            <w:r>
+              <w:t xml:space="preserve">thành các vùng hợp lệ, vùng không hợp lệ và vùng đặc biệt. </w:t>
+            </w:r>
+          </w:p>
+          <w:p>
+            <w:pPr>
+              <w:pStyle w:val="BodyText"/>
+              <w:numPr>
+                <w:ilvl w:val="0"/>
+                <w:numId w:val="42"/>
+              </w:numPr>
+            </w:pPr>
+            <w:r>
+              <w:t>Với 2 vùng liền kế nhau ta sẽ chọn ra các giá trị biên. Mỗi giá trị biên sẽ cho ta một testcase và một giá trị test data.</w:t>
+            </w:r>
+          </w:p>
+          <w:p>
+            <w:pPr>
+              <w:pStyle w:val="BodyText"/>
+              <w:numPr>
+                <w:ilvl w:val="0"/>
+                <w:numId w:val="42"/>
+              </w:numPr>
+            </w:pPr>
+            <w:r>
+              <w:t>Ngoài ra, khi xét các điểm tới hạn chúng ta cũng cần quan tâm đến các điểm giới hạn tự nhiên của kiểu dữ liệu dùng trong chương trình. Đó là các điểm không được dùng làm mốc phân định vùng tương đương nhưng dễ gây ra lỗi cho chương trình.</w:t>
+            </w:r>
+          </w:p>
+          <w:p>
+            <w:pPr>
+              <w:pStyle w:val="BodyText"/>
+              <w:numPr>
+                <w:ilvl w:val="0"/>
+                <w:numId w:val="42"/>
+              </w:numPr>
+            </w:pPr>
+            <w:r>
+              <w:t>Giữa các miền có thể có điểm giới hạn ẩn. Khi đó chúng ta phải dự đoán các trường hợp có thể nguy cơ xảy ra lỗi để viết Testcase và tạo TestData.</w:t>
+            </w:r>
+          </w:p>
+          <w:p>
+            <w:pPr>
+              <w:pStyle w:val="BodyText"/>
+              <w:numPr>
+                <w:ilvl w:val="0"/>
+                <w:numId w:val="42"/>
+              </w:numPr>
+            </w:pPr>
+            <w:r>
+              <w:t xml:space="preserve">Các bước thực hiện: </w:t>
+            </w:r>
+          </w:p>
+          <w:p>
+            <w:pPr>
+              <w:pStyle w:val="BodyText"/>
+              <w:ind w:left="720"/>
+            </w:pPr>
+            <w:r>
+              <w:t>. Xác định số lượng bảng có trong dự án.</w:t>
+            </w:r>
+          </w:p>
+          <w:p>
+            <w:pPr>
+              <w:pStyle w:val="BodyText"/>
+              <w:ind w:left="720"/>
+            </w:pPr>
+            <w:r>
+              <w:t xml:space="preserve">. </w:t>
+            </w:r>
+            <w:r>
+              <w:t>Phân định bảng nào cần tạo dữ liệu bắt buộc, bảng nào chỉ cần tạo dữ liệu thông thường, bảng nào cần tạo cả hai.</w:t>
+            </w:r>
+          </w:p>
+          <w:p>
+            <w:pPr>
+              <w:pStyle w:val="BodyText"/>
+              <w:ind w:left="720"/>
+            </w:pPr>
+            <w:r>
+              <w:t>. Xây dựng dữ liệu</w:t>
+            </w:r>
+            <w:r>
+              <w:t xml:space="preserve"> bắt buộc và dữ liệu thông thường: phân vùng dữ liệu, xác định các giá trị của giới hạn để tạo trường dữ liệu.</w:t>
+            </w:r>
           </w:p>
         </w:tc>
       </w:tr>
@@ -6696,10 +6767,14 @@
           </w:tcPr>
           <w:p>
             <w:pPr>
-              <w:pStyle w:val="InfoBlue"/>
-            </w:pPr>
-            <w:r>
-              <w:t>[Outline one or more strategies that can be used by the technique to accurately observe the outcomes of the test. The oracle combines elements of both the method by which the observation can be made and the characteristics of specific outcome that indicate probable success or failure. Ideally, oracles will be self-verifying, allowing automated tests to make an initial assessment of test pass or failure, however, be careful to mitigate the risks inherent in automated results determination.]</w:t>
+              <w:pStyle w:val="BodyText"/>
+              <w:numPr>
+                <w:ilvl w:val="0"/>
+                <w:numId w:val="42"/>
+              </w:numPr>
+            </w:pPr>
+            <w:r>
+              <w:t>Không có.</w:t>
             </w:r>
           </w:p>
         </w:tc>
@@ -6722,7 +6797,6 @@
               <w:pStyle w:val="bodytext0"/>
             </w:pPr>
             <w:r>
-              <w:lastRenderedPageBreak/>
               <w:t>Required Tools:</w:t>
             </w:r>
           </w:p>
@@ -6733,82 +6807,14 @@
           </w:tcPr>
           <w:p>
             <w:pPr>
-              <w:pStyle w:val="InfoBlue"/>
-            </w:pPr>
-            <w:r>
-              <w:t>[The technique requires the following tools:</w:t>
-            </w:r>
-          </w:p>
-          <w:p>
-            <w:pPr>
-              <w:pStyle w:val="InfoBlue"/>
+              <w:pStyle w:val="BodyText"/>
               <w:numPr>
                 <w:ilvl w:val="0"/>
-                <w:numId w:val="16"/>
+                <w:numId w:val="42"/>
               </w:numPr>
             </w:pPr>
             <w:r>
-              <w:t>Test Script Automation Tool</w:t>
-            </w:r>
-          </w:p>
-          <w:p>
-            <w:pPr>
-              <w:pStyle w:val="InfoBlue"/>
-              <w:numPr>
-                <w:ilvl w:val="0"/>
-                <w:numId w:val="16"/>
-              </w:numPr>
-            </w:pPr>
-            <w:r>
-              <w:t>base configuration imager and restorer</w:t>
-            </w:r>
-          </w:p>
-          <w:p>
-            <w:pPr>
-              <w:pStyle w:val="InfoBlue"/>
-              <w:numPr>
-                <w:ilvl w:val="0"/>
-                <w:numId w:val="16"/>
-              </w:numPr>
-            </w:pPr>
-            <w:r>
-              <w:t>backup and recovery tools</w:t>
-            </w:r>
-          </w:p>
-          <w:p>
-            <w:pPr>
-              <w:pStyle w:val="InfoBlue"/>
-              <w:numPr>
-                <w:ilvl w:val="0"/>
-                <w:numId w:val="16"/>
-              </w:numPr>
-            </w:pPr>
-            <w:r>
-              <w:t>installation-monitoring tools (registry, hard disk, CPU, memory, and so forth)</w:t>
-            </w:r>
-          </w:p>
-          <w:p>
-            <w:pPr>
-              <w:pStyle w:val="InfoBlue"/>
-              <w:numPr>
-                <w:ilvl w:val="0"/>
-                <w:numId w:val="16"/>
-              </w:numPr>
-            </w:pPr>
-            <w:r>
-              <w:t>database SQL utilities and tools</w:t>
-            </w:r>
-          </w:p>
-          <w:p>
-            <w:pPr>
-              <w:pStyle w:val="InfoBlue"/>
-              <w:numPr>
-                <w:ilvl w:val="0"/>
-                <w:numId w:val="16"/>
-              </w:numPr>
-            </w:pPr>
-            <w:r>
-              <w:t>Data-generation tools]</w:t>
+              <w:t>Không có.</w:t>
             </w:r>
           </w:p>
         </w:tc>
@@ -6841,10 +6847,38 @@
           </w:tcPr>
           <w:p>
             <w:pPr>
-              <w:pStyle w:val="InfoBlue"/>
-            </w:pPr>
-            <w:r>
-              <w:t>[The technique supports the testing of all key database access methods and processes.]</w:t>
+              <w:pStyle w:val="BodyText"/>
+              <w:numPr>
+                <w:ilvl w:val="0"/>
+                <w:numId w:val="42"/>
+              </w:numPr>
+            </w:pPr>
+            <w:r>
+              <w:t>Việc test hoàn thành chỉ khi tất cả các testcase đều đã được thực hiện và có kết quả.</w:t>
+            </w:r>
+          </w:p>
+          <w:p>
+            <w:pPr>
+              <w:pStyle w:val="BodyText"/>
+              <w:numPr>
+                <w:ilvl w:val="0"/>
+                <w:numId w:val="42"/>
+              </w:numPr>
+            </w:pPr>
+            <w:r>
+              <w:t>Các lỗi tìm thấy đều được ghi nhận vào một giải pháp cụ thể.</w:t>
+            </w:r>
+          </w:p>
+          <w:p>
+            <w:pPr>
+              <w:pStyle w:val="BodyText"/>
+              <w:numPr>
+                <w:ilvl w:val="0"/>
+                <w:numId w:val="42"/>
+              </w:numPr>
+            </w:pPr>
+            <w:r>
+              <w:t>Các lỗi mở ra (nếu có) đều phải được ghi nhận và giải quyết.</w:t>
             </w:r>
           </w:p>
         </w:tc>
@@ -6878,38 +6912,12 @@
           <w:p>
             <w:pPr>
               <w:pStyle w:val="InfoBlue"/>
-              <w:numPr>
-                <w:ilvl w:val="0"/>
-                <w:numId w:val="17"/>
-              </w:numPr>
-            </w:pPr>
-            <w:r>
-              <w:t>[Testing may require a DBMS development environment or drivers to enter or modify data directly in the databases.</w:t>
-            </w:r>
-          </w:p>
-          <w:p>
-            <w:pPr>
-              <w:pStyle w:val="InfoBlue"/>
-              <w:numPr>
-                <w:ilvl w:val="0"/>
-                <w:numId w:val="17"/>
-              </w:numPr>
-            </w:pPr>
-            <w:r>
-              <w:t>Processes should be invoked manually.</w:t>
-            </w:r>
-          </w:p>
-          <w:p>
-            <w:pPr>
-              <w:pStyle w:val="InfoBlue"/>
-              <w:numPr>
-                <w:ilvl w:val="0"/>
-                <w:numId w:val="17"/>
-              </w:numPr>
-            </w:pPr>
-            <w:r>
-              <w:t>Small or minimally sized databases (limited number of records) should be used to increase the visibility of any non-acceptable events.]</w:t>
-            </w:r>
+            </w:pPr>
+          </w:p>
+          <w:p>
+            <w:pPr>
+              <w:pStyle w:val="BodyText"/>
+            </w:pPr>
           </w:p>
         </w:tc>
       </w:tr>
@@ -6930,6 +6938,7 @@
       <w:bookmarkStart w:id="55" w:name="_Toc524537147"/>
       <w:bookmarkEnd w:id="54"/>
       <w:r>
+        <w:lastRenderedPageBreak/>
         <w:t>Function Testing</w:t>
       </w:r>
       <w:bookmarkStart w:id="56" w:name="_Toc314978536"/>
@@ -7269,7 +7278,6 @@
               <w:pStyle w:val="bodytext0"/>
             </w:pPr>
             <w:r>
-              <w:lastRenderedPageBreak/>
               <w:t>Special Considerations:</w:t>
             </w:r>
           </w:p>
@@ -7309,43 +7317,27 @@
     <w:p>
       <w:pPr>
         <w:pStyle w:val="Heading3"/>
-        <w:numPr>
-          <w:ilvl w:val="2"/>
-          <w:numId w:val="3"/>
-        </w:numPr>
-      </w:pPr>
-      <w:r>
-        <w:br w:type="page"/>
-      </w:r>
-      <w:bookmarkStart w:id="61" w:name="_Toc524537148"/>
-      <w:r>
-        <w:lastRenderedPageBreak/>
-        <w:t>Business Cycle Testing</w:t>
-      </w:r>
+      </w:pPr>
+      <w:bookmarkStart w:id="61" w:name="_Toc327254065"/>
+      <w:bookmarkStart w:id="62" w:name="_Toc327255030"/>
+      <w:bookmarkStart w:id="63" w:name="_Toc327255099"/>
+      <w:bookmarkStart w:id="64" w:name="_Toc327255338"/>
+      <w:bookmarkStart w:id="65" w:name="_Toc433104447"/>
+      <w:bookmarkStart w:id="66" w:name="_Toc524537149"/>
       <w:bookmarkEnd w:id="60"/>
+      <w:r>
+        <w:t>User Interface Testing</w:t>
+      </w:r>
+      <w:bookmarkStart w:id="67" w:name="_Toc327254066"/>
+      <w:bookmarkStart w:id="68" w:name="_Toc327255031"/>
+      <w:bookmarkStart w:id="69" w:name="_Toc327255100"/>
+      <w:bookmarkStart w:id="70" w:name="_Toc327255339"/>
       <w:bookmarkEnd w:id="61"/>
-    </w:p>
-    <w:p>
-      <w:pPr>
-        <w:pStyle w:val="InfoBlue"/>
-      </w:pPr>
-      <w:r>
-        <w:t xml:space="preserve">[Business Cycle Testing should emulate the activities performed on the </w:t>
-      </w:r>
-      <w:fldSimple w:instr=" SUBJECT  \* MERGEFORMAT ">
-        <w:r>
-          <w:t>&lt;Project Name&gt;</w:t>
-        </w:r>
-      </w:fldSimple>
-      <w:r>
-        <w:t xml:space="preserve"> over time. A period should be identified, such as one year, and transactions and activities that would occur during a year’s period should be executed. This includes all daily, weekly, and monthly cycles, and events that are date-sensitive, such as ticklers.]</w:t>
-      </w:r>
-    </w:p>
-    <w:p>
-      <w:pPr>
-        <w:pStyle w:val="bodytext0"/>
-        <w:ind w:left="720"/>
-      </w:pPr>
+      <w:bookmarkEnd w:id="62"/>
+      <w:bookmarkEnd w:id="63"/>
+      <w:bookmarkEnd w:id="64"/>
+      <w:bookmarkEnd w:id="65"/>
+      <w:bookmarkEnd w:id="66"/>
     </w:p>
     <w:tbl>
       <w:tblPr>
@@ -7394,10 +7386,38 @@
           </w:tcPr>
           <w:p>
             <w:pPr>
-              <w:pStyle w:val="InfoBlue"/>
-            </w:pPr>
-            <w:r>
-              <w:t>[Exercise target-of-test and background processes according to required business models and schedules to observe and log target behavior.]</w:t>
+              <w:pStyle w:val="BodyText"/>
+              <w:numPr>
+                <w:ilvl w:val="0"/>
+                <w:numId w:val="42"/>
+              </w:numPr>
+            </w:pPr>
+            <w:r>
+              <w:t>Kiểm tra tính đúng đắn.</w:t>
+            </w:r>
+          </w:p>
+          <w:p>
+            <w:pPr>
+              <w:pStyle w:val="BodyText"/>
+              <w:numPr>
+                <w:ilvl w:val="0"/>
+                <w:numId w:val="42"/>
+              </w:numPr>
+            </w:pPr>
+            <w:r>
+              <w:t>Tính thẩm mĩ.</w:t>
+            </w:r>
+          </w:p>
+          <w:p>
+            <w:pPr>
+              <w:pStyle w:val="BodyText"/>
+              <w:numPr>
+                <w:ilvl w:val="0"/>
+                <w:numId w:val="42"/>
+              </w:numPr>
+            </w:pPr>
+            <w:r>
+              <w:t>Tính tiện dụng.</w:t>
             </w:r>
           </w:p>
         </w:tc>
@@ -7432,92 +7452,41 @@
             <w:pPr>
               <w:pStyle w:val="InfoBlue"/>
             </w:pPr>
-            <w:r>
-              <w:t>[Testing will simulate several business cycles by performing the following:</w:t>
-            </w:r>
-          </w:p>
-          <w:p>
-            <w:pPr>
-              <w:pStyle w:val="InfoBlue"/>
+          </w:p>
+          <w:p>
+            <w:pPr>
+              <w:pStyle w:val="BodyText"/>
               <w:numPr>
                 <w:ilvl w:val="0"/>
-                <w:numId w:val="19"/>
+                <w:numId w:val="42"/>
               </w:numPr>
             </w:pPr>
             <w:r>
-              <w:t>The tests used for target-of-test’s function testing will be modified or enhanced to increase the number of times each function is executed to simulate several different users over a specified period.</w:t>
-            </w:r>
-          </w:p>
-          <w:p>
-            <w:pPr>
-              <w:pStyle w:val="InfoBlue"/>
+              <w:t>Với mỗi màn hình phải đưa ra các check list</w:t>
+            </w:r>
+            <w:r>
+              <w:t xml:space="preserve"> cho từng control</w:t>
+            </w:r>
+            <w:r>
+              <w:t xml:space="preserve"> để việc kiểm tra được dễ dàng</w:t>
+            </w:r>
+            <w:r>
+              <w:t>.</w:t>
+            </w:r>
+          </w:p>
+          <w:p>
+            <w:pPr>
+              <w:pStyle w:val="BodyText"/>
               <w:numPr>
                 <w:ilvl w:val="0"/>
-                <w:numId w:val="19"/>
+                <w:numId w:val="42"/>
               </w:numPr>
             </w:pPr>
             <w:r>
-              <w:t>All time or date-sensitive functions will be executed using valid and invalid dates or time periods.</w:t>
-            </w:r>
-          </w:p>
-          <w:p>
-            <w:pPr>
-              <w:pStyle w:val="InfoBlue"/>
-              <w:numPr>
-                <w:ilvl w:val="0"/>
-                <w:numId w:val="19"/>
-              </w:numPr>
-            </w:pPr>
-            <w:r>
-              <w:t>All functions that occur on a periodic schedule will be executed or launched at the appropriate time.</w:t>
-            </w:r>
-          </w:p>
-          <w:p>
-            <w:pPr>
-              <w:pStyle w:val="InfoBlue"/>
-              <w:numPr>
-                <w:ilvl w:val="0"/>
-                <w:numId w:val="19"/>
-              </w:numPr>
-            </w:pPr>
-            <w:r>
-              <w:t>Testing will include using valid and invalid data to verify the following:</w:t>
-            </w:r>
-          </w:p>
-          <w:p>
-            <w:pPr>
-              <w:pStyle w:val="InfoBlue"/>
-              <w:numPr>
-                <w:ilvl w:val="1"/>
-                <w:numId w:val="19"/>
-              </w:numPr>
-            </w:pPr>
-            <w:r>
-              <w:t>The expected results occur when valid data is used.</w:t>
-            </w:r>
-          </w:p>
-          <w:p>
-            <w:pPr>
-              <w:pStyle w:val="InfoBlue"/>
-              <w:numPr>
-                <w:ilvl w:val="1"/>
-                <w:numId w:val="19"/>
-              </w:numPr>
-            </w:pPr>
-            <w:r>
-              <w:t>The appropriate error or warning messages are displayed when invalid data is used.</w:t>
-            </w:r>
-          </w:p>
-          <w:p>
-            <w:pPr>
-              <w:pStyle w:val="InfoBlue"/>
-              <w:numPr>
-                <w:ilvl w:val="1"/>
-                <w:numId w:val="19"/>
-              </w:numPr>
-            </w:pPr>
-            <w:r>
-              <w:t>Each business rule is properly applied.]</w:t>
+              <w:t xml:space="preserve">Với mỗi tính cần kiểm tra: đưa ra danh sách các </w:t>
+            </w:r>
+            <w:r>
+              <w:t>điều kiện kiểm tra.</w:t>
             </w:r>
           </w:p>
         </w:tc>
@@ -7552,8 +7521,17 @@
             <w:pPr>
               <w:pStyle w:val="InfoBlue"/>
             </w:pPr>
-            <w:r>
-              <w:t>[Outline one or more strategies that can be used by the technique to accurately observe the outcomes of the test. The oracle combines elements of both the method by which the observation can be made and the characteristics of specific outcome that indicate probable success or failure. Ideally, oracles will be self-verifying, allowing automated tests to make an initial assessment of test pass or failure, however, be careful to mitigate the risks inherent in automated results determination.]</w:t>
+          </w:p>
+          <w:p>
+            <w:pPr>
+              <w:pStyle w:val="BodyText"/>
+              <w:numPr>
+                <w:ilvl w:val="0"/>
+                <w:numId w:val="42"/>
+              </w:numPr>
+            </w:pPr>
+            <w:r>
+              <w:t>Không có chuẩn.</w:t>
             </w:r>
           </w:p>
         </w:tc>
@@ -7587,57 +7565,19 @@
           <w:p>
             <w:pPr>
               <w:pStyle w:val="InfoBlue"/>
-            </w:pPr>
-            <w:r>
-              <w:t>[The technique requires the following tools:</w:t>
-            </w:r>
-          </w:p>
-          <w:p>
-            <w:pPr>
-              <w:pStyle w:val="InfoBlue"/>
+              <w:ind w:left="0"/>
+            </w:pPr>
+          </w:p>
+          <w:p>
+            <w:pPr>
+              <w:pStyle w:val="BodyText"/>
               <w:numPr>
                 <w:ilvl w:val="0"/>
-                <w:numId w:val="20"/>
+                <w:numId w:val="42"/>
               </w:numPr>
             </w:pPr>
             <w:r>
-              <w:t>Test Script Automation Tool</w:t>
-            </w:r>
-          </w:p>
-          <w:p>
-            <w:pPr>
-              <w:pStyle w:val="InfoBlue"/>
-              <w:numPr>
-                <w:ilvl w:val="0"/>
-                <w:numId w:val="20"/>
-              </w:numPr>
-            </w:pPr>
-            <w:r>
-              <w:t>base configuration imager and restorer</w:t>
-            </w:r>
-          </w:p>
-          <w:p>
-            <w:pPr>
-              <w:pStyle w:val="InfoBlue"/>
-              <w:numPr>
-                <w:ilvl w:val="0"/>
-                <w:numId w:val="20"/>
-              </w:numPr>
-            </w:pPr>
-            <w:r>
-              <w:t>backup and recovery tools</w:t>
-            </w:r>
-          </w:p>
-          <w:p>
-            <w:pPr>
-              <w:pStyle w:val="InfoBlue"/>
-              <w:numPr>
-                <w:ilvl w:val="0"/>
-                <w:numId w:val="20"/>
-              </w:numPr>
-            </w:pPr>
-            <w:r>
-              <w:t>Data-generation tools]</w:t>
+              <w:t>Không có công cụ.</w:t>
             </w:r>
           </w:p>
         </w:tc>
@@ -7660,6 +7600,7 @@
               <w:pStyle w:val="bodytext0"/>
             </w:pPr>
             <w:r>
+              <w:lastRenderedPageBreak/>
               <w:t>Success Criteria:</w:t>
             </w:r>
           </w:p>
@@ -7672,8 +7613,44 @@
             <w:pPr>
               <w:pStyle w:val="InfoBlue"/>
             </w:pPr>
-            <w:r>
-              <w:t>[The technique supports the testing of all critical business cycles.]</w:t>
+          </w:p>
+          <w:p>
+            <w:pPr>
+              <w:pStyle w:val="BodyText"/>
+              <w:numPr>
+                <w:ilvl w:val="0"/>
+                <w:numId w:val="42"/>
+              </w:numPr>
+            </w:pPr>
+            <w:r>
+              <w:t xml:space="preserve">Việc test </w:t>
+            </w:r>
+            <w:r>
+              <w:t>hoàn thành chỉ khi tất cả các testcase đều đã được thực hiện và có kết quả.</w:t>
+            </w:r>
+          </w:p>
+          <w:p>
+            <w:pPr>
+              <w:pStyle w:val="BodyText"/>
+              <w:numPr>
+                <w:ilvl w:val="0"/>
+                <w:numId w:val="42"/>
+              </w:numPr>
+            </w:pPr>
+            <w:r>
+              <w:t>Các lỗi tìm thấy đều được ghi nhận vào một giải pháp cụ thể.</w:t>
+            </w:r>
+          </w:p>
+          <w:p>
+            <w:pPr>
+              <w:pStyle w:val="BodyText"/>
+              <w:numPr>
+                <w:ilvl w:val="0"/>
+                <w:numId w:val="42"/>
+              </w:numPr>
+            </w:pPr>
+            <w:r>
+              <w:t>Các lỗi mở ra (nếu có) đều phải được ghi nhận và giải quyết.</w:t>
             </w:r>
           </w:p>
         </w:tc>
@@ -7707,36 +7684,8 @@
           <w:p>
             <w:pPr>
               <w:pStyle w:val="InfoBlue"/>
-            </w:pPr>
-            <w:r>
-              <w:sym w:font="Symbol" w:char="F0B7"/>
-            </w:r>
-            <w:r>
-              <w:t xml:space="preserve">   </w:t>
-            </w:r>
-            <w:r>
-              <w:tab/>
-              <w:t>[System dates and events may require special support activities.</w:t>
-            </w:r>
-          </w:p>
-          <w:p>
-            <w:pPr>
-              <w:pStyle w:val="InfoBlue"/>
-            </w:pPr>
-            <w:r>
-              <w:sym w:font="Symbol" w:char="F0B7"/>
-            </w:r>
-            <w:r>
-              <w:t xml:space="preserve">   </w:t>
-            </w:r>
-            <w:r>
-              <w:tab/>
-              <w:t xml:space="preserve">A business model is required to identify appropriate test requirements </w:t>
-            </w:r>
-            <w:r>
-              <w:tab/>
-              <w:t>and procedures.]</w:t>
-            </w:r>
+              <w:ind w:left="0"/>
+            </w:pPr>
           </w:p>
         </w:tc>
       </w:tr>
@@ -7744,35 +7693,34 @@
     <w:p>
       <w:pPr>
         <w:pStyle w:val="bodytext0"/>
-      </w:pPr>
+        <w:rPr>
+          <w:rFonts w:ascii="Arial" w:hAnsi="Arial"/>
+        </w:rPr>
+      </w:pPr>
+      <w:bookmarkStart w:id="71" w:name="_Toc433104448"/>
     </w:p>
     <w:p>
       <w:pPr>
         <w:pStyle w:val="Heading3"/>
       </w:pPr>
-      <w:bookmarkStart w:id="62" w:name="_Toc327254065"/>
-      <w:bookmarkStart w:id="63" w:name="_Toc327255030"/>
-      <w:bookmarkStart w:id="64" w:name="_Toc327255099"/>
-      <w:bookmarkStart w:id="65" w:name="_Toc327255338"/>
-      <w:bookmarkStart w:id="66" w:name="_Toc433104447"/>
-      <w:r>
-        <w:br w:type="page"/>
-      </w:r>
-      <w:bookmarkStart w:id="67" w:name="_Toc524537149"/>
-      <w:r>
-        <w:lastRenderedPageBreak/>
-        <w:t>User Interface Testing</w:t>
-      </w:r>
-      <w:bookmarkStart w:id="68" w:name="_Toc327254066"/>
-      <w:bookmarkStart w:id="69" w:name="_Toc327255031"/>
-      <w:bookmarkStart w:id="70" w:name="_Toc327255100"/>
-      <w:bookmarkStart w:id="71" w:name="_Toc327255339"/>
-      <w:bookmarkEnd w:id="62"/>
-      <w:bookmarkEnd w:id="63"/>
-      <w:bookmarkEnd w:id="64"/>
-      <w:bookmarkEnd w:id="65"/>
-      <w:bookmarkEnd w:id="66"/>
+      <w:bookmarkStart w:id="72" w:name="_Toc524537150"/>
+      <w:r>
+        <w:t>Performance Profiling</w:t>
+      </w:r>
+      <w:bookmarkEnd w:id="72"/>
+      <w:r>
+        <w:t xml:space="preserve"> </w:t>
+      </w:r>
       <w:bookmarkEnd w:id="67"/>
+      <w:bookmarkEnd w:id="68"/>
+      <w:bookmarkEnd w:id="69"/>
+      <w:bookmarkEnd w:id="70"/>
+      <w:bookmarkEnd w:id="71"/>
+    </w:p>
+    <w:p>
+      <w:pPr>
+        <w:pStyle w:val="bodytext0"/>
+      </w:pPr>
     </w:p>
     <w:tbl>
       <w:tblPr>
@@ -7821,38 +7769,34 @@
           </w:tcPr>
           <w:p>
             <w:pPr>
-              <w:pStyle w:val="BodyText"/>
-              <w:numPr>
-                <w:ilvl w:val="0"/>
-                <w:numId w:val="42"/>
-              </w:numPr>
-            </w:pPr>
-            <w:r>
-              <w:t>Kiểm tra tính đúng đắn.</w:t>
-            </w:r>
-          </w:p>
-          <w:p>
-            <w:pPr>
-              <w:pStyle w:val="BodyText"/>
-              <w:numPr>
-                <w:ilvl w:val="0"/>
-                <w:numId w:val="42"/>
-              </w:numPr>
-            </w:pPr>
-            <w:r>
-              <w:t>Tính thẩm mĩ.</w:t>
-            </w:r>
-          </w:p>
-          <w:p>
-            <w:pPr>
-              <w:pStyle w:val="BodyText"/>
-              <w:numPr>
-                <w:ilvl w:val="0"/>
-                <w:numId w:val="42"/>
-              </w:numPr>
-            </w:pPr>
-            <w:r>
-              <w:t>Tính tiện dụng.</w:t>
+              <w:pStyle w:val="InfoBlue"/>
+            </w:pPr>
+            <w:r>
+              <w:t>[Exercise behaviors for designated functional transactions or business functions under the following conditions to observe and log target behavior and application performance data:</w:t>
+            </w:r>
+          </w:p>
+          <w:p>
+            <w:pPr>
+              <w:pStyle w:val="InfoBlue"/>
+            </w:pPr>
+            <w:r>
+              <w:sym w:font="Symbol" w:char="F0B7"/>
+            </w:r>
+            <w:r>
+              <w:tab/>
+              <w:t>normal anticipated workload</w:t>
+            </w:r>
+          </w:p>
+          <w:p>
+            <w:pPr>
+              <w:pStyle w:val="InfoBlue"/>
+            </w:pPr>
+            <w:r>
+              <w:sym w:font="Symbol" w:char="F0B7"/>
+            </w:r>
+            <w:r>
+              <w:tab/>
+              <w:t>anticipated worst-case workload]</w:t>
             </w:r>
           </w:p>
         </w:tc>
@@ -7885,11 +7829,6 @@
           </w:tcPr>
           <w:p>
             <w:pPr>
-              <w:pStyle w:val="InfoBlue"/>
-            </w:pPr>
-          </w:p>
-          <w:p>
-            <w:pPr>
               <w:pStyle w:val="BodyText"/>
               <w:numPr>
                 <w:ilvl w:val="0"/>
@@ -7897,16 +7836,7 @@
               </w:numPr>
             </w:pPr>
             <w:r>
-              <w:t>Với mỗi màn hình phải đưa ra các check list</w:t>
-            </w:r>
-            <w:r>
-              <w:t xml:space="preserve"> cho từng control</w:t>
-            </w:r>
-            <w:r>
-              <w:t xml:space="preserve"> để việc kiểm tra được dễ dàng</w:t>
-            </w:r>
-            <w:r>
-              <w:t>.</w:t>
+              <w:t>Với mỗi Testcase , xác định một tập các giao dịch.</w:t>
             </w:r>
           </w:p>
           <w:p>
@@ -7918,10 +7848,19 @@
               </w:numPr>
             </w:pPr>
             <w:r>
-              <w:t xml:space="preserve">Với mỗi tính cần kiểm tra: đưa ra danh sách các </w:t>
-            </w:r>
-            <w:r>
-              <w:t>điều kiện kiểm tra.</w:t>
+              <w:t xml:space="preserve">Đưa ra kịch bản test (testscript) dung để thực hiện mỗi giao dịch: đo thời gian phản hồi, </w:t>
+            </w:r>
+          </w:p>
+          <w:p>
+            <w:pPr>
+              <w:pStyle w:val="BodyText"/>
+              <w:numPr>
+                <w:ilvl w:val="0"/>
+                <w:numId w:val="42"/>
+              </w:numPr>
+            </w:pPr>
+            <w:r>
+              <w:t>Đánh giá kết quả test thông qua biểu đồ trạng thái để xác định kết quả có như mong đợi hay không.</w:t>
             </w:r>
           </w:p>
         </w:tc>
@@ -7954,11 +7893,6 @@
           </w:tcPr>
           <w:p>
             <w:pPr>
-              <w:pStyle w:val="InfoBlue"/>
-            </w:pPr>
-          </w:p>
-          <w:p>
-            <w:pPr>
               <w:pStyle w:val="BodyText"/>
               <w:numPr>
                 <w:ilvl w:val="0"/>
@@ -7966,7 +7900,7 @@
               </w:numPr>
             </w:pPr>
             <w:r>
-              <w:t>Không có chuẩn.</w:t>
+              <w:t>Không có.</w:t>
             </w:r>
           </w:p>
         </w:tc>
@@ -7999,20 +7933,22 @@
           </w:tcPr>
           <w:p>
             <w:pPr>
-              <w:pStyle w:val="InfoBlue"/>
-              <w:ind w:left="0"/>
-            </w:pPr>
-          </w:p>
-          <w:p>
-            <w:pPr>
-              <w:pStyle w:val="BodyText"/>
+              <w:pStyle w:val="infoblue0"/>
               <w:numPr>
                 <w:ilvl w:val="0"/>
                 <w:numId w:val="42"/>
               </w:numPr>
-            </w:pPr>
-            <w:r>
-              <w:t>Không có công cụ.</w:t>
+              <w:rPr>
+                <w:i w:val="0"/>
+                <w:color w:val="auto"/>
+              </w:rPr>
+            </w:pPr>
+            <w:r>
+              <w:rPr>
+                <w:i w:val="0"/>
+                <w:color w:val="auto"/>
+              </w:rPr>
+              <w:t>Chưa xác định.</w:t>
             </w:r>
           </w:p>
         </w:tc>
@@ -8045,11 +7981,6 @@
           </w:tcPr>
           <w:p>
             <w:pPr>
-              <w:pStyle w:val="InfoBlue"/>
-            </w:pPr>
-          </w:p>
-          <w:p>
-            <w:pPr>
               <w:pStyle w:val="BodyText"/>
               <w:numPr>
                 <w:ilvl w:val="0"/>
@@ -8057,34 +7988,7 @@
               </w:numPr>
             </w:pPr>
             <w:r>
-              <w:t xml:space="preserve">Việc test </w:t>
-            </w:r>
-            <w:r>
-              <w:t>hoàn thành chỉ khi tất cả các testcase đều đã được thực hiện và có kết quả.</w:t>
-            </w:r>
-          </w:p>
-          <w:p>
-            <w:pPr>
-              <w:pStyle w:val="BodyText"/>
-              <w:numPr>
-                <w:ilvl w:val="0"/>
-                <w:numId w:val="42"/>
-              </w:numPr>
-            </w:pPr>
-            <w:r>
-              <w:t>Các lỗi tìm thấy đều được ghi nhận vào một giải pháp cụ thể.</w:t>
-            </w:r>
-          </w:p>
-          <w:p>
-            <w:pPr>
-              <w:pStyle w:val="BodyText"/>
-              <w:numPr>
-                <w:ilvl w:val="0"/>
-                <w:numId w:val="42"/>
-              </w:numPr>
-            </w:pPr>
-            <w:r>
-              <w:t>Các lỗi mở ra (nếu có) đều phải được ghi nhận và giải quyết.</w:t>
+              <w:t>Việc thực hiện test hoàn thành khi các kịch bản test được thực hiện và đánh giá qua biểu đồ.</w:t>
             </w:r>
           </w:p>
         </w:tc>
@@ -8117,52 +8021,49 @@
           </w:tcPr>
           <w:p>
             <w:pPr>
-              <w:pStyle w:val="InfoBlue"/>
-              <w:ind w:left="0"/>
-            </w:pPr>
+              <w:pStyle w:val="BodyText"/>
+              <w:numPr>
+                <w:ilvl w:val="0"/>
+                <w:numId w:val="42"/>
+              </w:numPr>
+            </w:pPr>
+            <w:r>
+              <w:t>Việc test phải lập lịch vào những giờ không còn các giao dịch khác trên mạng.</w:t>
+            </w:r>
           </w:p>
         </w:tc>
       </w:tr>
     </w:tbl>
     <w:p>
       <w:pPr>
-        <w:pStyle w:val="bodytext0"/>
-        <w:rPr>
-          <w:rFonts w:ascii="Arial" w:hAnsi="Arial"/>
-        </w:rPr>
-      </w:pPr>
-      <w:bookmarkStart w:id="72" w:name="_Toc433104448"/>
-    </w:p>
-    <w:p>
-      <w:pPr>
         <w:pStyle w:val="Heading3"/>
-      </w:pPr>
-      <w:bookmarkStart w:id="73" w:name="_Toc524537150"/>
-      <w:r>
-        <w:t>Performance Profiling</w:t>
+        <w:keepNext w:val="0"/>
+      </w:pPr>
+      <w:bookmarkStart w:id="73" w:name="_Toc417790796"/>
+      <w:bookmarkStart w:id="74" w:name="_Toc433104449"/>
+      <w:bookmarkStart w:id="75" w:name="_Toc524537151"/>
+      <w:r>
+        <w:t>Load Testing</w:t>
       </w:r>
       <w:bookmarkEnd w:id="73"/>
-      <w:r>
-        <w:t xml:space="preserve"> </w:t>
-      </w:r>
-      <w:bookmarkEnd w:id="68"/>
-      <w:bookmarkEnd w:id="69"/>
-      <w:bookmarkEnd w:id="70"/>
-      <w:bookmarkEnd w:id="71"/>
-      <w:bookmarkEnd w:id="72"/>
+      <w:bookmarkEnd w:id="74"/>
+      <w:bookmarkEnd w:id="75"/>
     </w:p>
     <w:p>
       <w:pPr>
         <w:pStyle w:val="InfoBlue"/>
       </w:pPr>
       <w:r>
-        <w:t>[Performance profiling is a performance test in which response times, transaction rates, and other time-sensitive requirements are measured and evaluated. The goal of Performance Profiling is to verify performance requirements have been achieved. Performance profiling is implemented and executed to profile and tune a target-of-test's performance behaviors as a function of conditions such as workload or hardware configurations.</w:t>
+        <w:t>[Load testing is a performance test that subjects the target-of-test to varying workloads to measure and evaluate the performance behaviors and abilities of the target-of-test to continue to function properly under these different workloads.  The goal of load testing is to determine and ensure that the system functions properly beyond the expected maximum workload. Additionally, load testing evaluates the performance characteristics, such as response times, transaction rates, and other time-sensitive issues).]</w:t>
       </w:r>
     </w:p>
     <w:p>
       <w:pPr>
         <w:pStyle w:val="InfoBlue"/>
       </w:pPr>
+      <w:r>
+        <w:t>[</w:t>
+      </w:r>
       <w:r>
         <w:rPr>
           <w:b/>
@@ -8171,12 +8072,12 @@
         <w:t>Note</w:t>
       </w:r>
       <w:r>
-        <w:t>:  Transactions in the following table refer to “logical business transactions”. These transactions are defined as specific use cases that an actor of the system is expected to perform using the target-of-test, such as add or modify a given contract.]</w:t>
-      </w:r>
-    </w:p>
-    <w:p>
-      <w:pPr>
-        <w:pStyle w:val="bodytext0"/>
+        <w:t>:  Transactions in the following table refer to “logical business transactions”.  These transactions are defined as specific functions that an end user of the system is expected to perform using the application, such as add or modify a given contract.]</w:t>
+      </w:r>
+    </w:p>
+    <w:p>
+      <w:pPr>
+        <w:pStyle w:val="BodyText"/>
       </w:pPr>
     </w:p>
     <w:tbl>
@@ -8229,31 +8130,7 @@
               <w:pStyle w:val="InfoBlue"/>
             </w:pPr>
             <w:r>
-              <w:t>[Exercise behaviors for designated functional transactions or business functions under the following conditions to observe and log target behavior and application performance data:</w:t>
-            </w:r>
-          </w:p>
-          <w:p>
-            <w:pPr>
-              <w:pStyle w:val="InfoBlue"/>
-            </w:pPr>
-            <w:r>
-              <w:sym w:font="Symbol" w:char="F0B7"/>
-            </w:r>
-            <w:r>
-              <w:tab/>
-              <w:t>normal anticipated workload</w:t>
-            </w:r>
-          </w:p>
-          <w:p>
-            <w:pPr>
-              <w:pStyle w:val="InfoBlue"/>
-            </w:pPr>
-            <w:r>
-              <w:sym w:font="Symbol" w:char="F0B7"/>
-            </w:r>
-            <w:r>
-              <w:tab/>
-              <w:t>anticipated worst-case workload]</w:t>
+              <w:t>[Exercise designated transactions or business cases under varying workload conditions to observe and log target behavior and system performance data.]</w:t>
             </w:r>
           </w:p>
         </w:tc>
@@ -8287,38 +8164,90 @@
           </w:tcPr>
           <w:p>
             <w:pPr>
-              <w:pStyle w:val="BodyText"/>
-              <w:numPr>
-                <w:ilvl w:val="0"/>
-                <w:numId w:val="42"/>
-              </w:numPr>
-            </w:pPr>
-            <w:r>
-              <w:t>Với mỗi Testcase , xác định một tập các giao dịch.</w:t>
-            </w:r>
-          </w:p>
-          <w:p>
-            <w:pPr>
-              <w:pStyle w:val="BodyText"/>
-              <w:numPr>
-                <w:ilvl w:val="0"/>
-                <w:numId w:val="42"/>
-              </w:numPr>
-            </w:pPr>
-            <w:r>
-              <w:t xml:space="preserve">Đưa ra kịch bản test (testscript) dung để thực hiện mỗi giao dịch: đo thời gian phản hồi, </w:t>
-            </w:r>
-          </w:p>
-          <w:p>
-            <w:pPr>
-              <w:pStyle w:val="BodyText"/>
-              <w:numPr>
-                <w:ilvl w:val="0"/>
-                <w:numId w:val="42"/>
-              </w:numPr>
-            </w:pPr>
-            <w:r>
-              <w:t>Đánh giá kết quả test thông qua biểu đồ trạng thái để xác định kết quả có như mong đợi hay không.</w:t>
+              <w:pStyle w:val="InfoBlue"/>
+            </w:pPr>
+            <w:r>
+              <w:sym w:font="Symbol" w:char="F0B7"/>
+            </w:r>
+            <w:r>
+              <w:tab/>
+              <w:t xml:space="preserve">[Use Transaction Test Scripts developed for Function or Business </w:t>
+            </w:r>
+            <w:r>
+              <w:tab/>
+              <w:t xml:space="preserve">Cycle Testing as a basis, but remember to remove unnecessary </w:t>
+            </w:r>
+            <w:r>
+              <w:tab/>
+              <w:t>interactions and delays.</w:t>
+            </w:r>
+          </w:p>
+          <w:p>
+            <w:pPr>
+              <w:pStyle w:val="InfoBlue"/>
+            </w:pPr>
+            <w:r>
+              <w:sym w:font="Symbol" w:char="F0B7"/>
+            </w:r>
+            <w:r>
+              <w:tab/>
+              <w:t xml:space="preserve">Modify data files to increase the number of transactions or the tests to </w:t>
+            </w:r>
+            <w:r>
+              <w:tab/>
+              <w:t>increase the number of times each transaction occurs.</w:t>
+            </w:r>
+          </w:p>
+          <w:p>
+            <w:pPr>
+              <w:pStyle w:val="InfoBlue"/>
+            </w:pPr>
+            <w:r>
+              <w:sym w:font="Symbol" w:char="F0B7"/>
+            </w:r>
+            <w:r>
+              <w:tab/>
+              <w:t>Workloads should include (for example, Daily, Weekly, Monthly and so forth) Peak loads.</w:t>
+            </w:r>
+          </w:p>
+          <w:p>
+            <w:pPr>
+              <w:pStyle w:val="InfoBlue"/>
+            </w:pPr>
+            <w:r>
+              <w:sym w:font="Symbol" w:char="F0B7"/>
+            </w:r>
+            <w:r>
+              <w:tab/>
+              <w:t>Workloads should represent both Average as well as Peak loads.</w:t>
+            </w:r>
+          </w:p>
+          <w:p>
+            <w:pPr>
+              <w:pStyle w:val="InfoBlue"/>
+            </w:pPr>
+            <w:r>
+              <w:sym w:font="Symbol" w:char="F0B7"/>
+            </w:r>
+            <w:r>
+              <w:tab/>
+              <w:t>Workloads should represent both Instantaneous and Sustained Peaks.</w:t>
+            </w:r>
+          </w:p>
+          <w:p>
+            <w:pPr>
+              <w:pStyle w:val="InfoBlue"/>
+            </w:pPr>
+            <w:r>
+              <w:sym w:font="Symbol" w:char="F0B7"/>
+            </w:r>
+            <w:r>
+              <w:tab/>
+              <w:t xml:space="preserve">The Workloads should be executed under different Test Environment </w:t>
+            </w:r>
+            <w:r>
+              <w:tab/>
+              <w:t>Configurations.]</w:t>
             </w:r>
           </w:p>
         </w:tc>
@@ -8351,14 +8280,10 @@
           </w:tcPr>
           <w:p>
             <w:pPr>
-              <w:pStyle w:val="BodyText"/>
-              <w:numPr>
-                <w:ilvl w:val="0"/>
-                <w:numId w:val="42"/>
-              </w:numPr>
-            </w:pPr>
-            <w:r>
-              <w:t>Không có.</w:t>
+              <w:pStyle w:val="InfoBlue"/>
+            </w:pPr>
+            <w:r>
+              <w:t>[Outline one or more strategies that can be used by the technique to accurately observe the outcomes of the test. The oracle combines elements of both the method by which the observation can be made and the characteristics of specific outcome that indicate probable success or failure. Ideally, oracles will be self-verifying, allowing automated tests to make an initial assessment of test pass or failure, however, be careful to mitigate the risks inherent in automated results determination.]</w:t>
             </w:r>
           </w:p>
         </w:tc>
@@ -8391,22 +8316,70 @@
           </w:tcPr>
           <w:p>
             <w:pPr>
-              <w:pStyle w:val="infoblue0"/>
+              <w:pStyle w:val="InfoBlue"/>
+            </w:pPr>
+            <w:r>
+              <w:t>[The technique requires the following tools:</w:t>
+            </w:r>
+          </w:p>
+          <w:p>
+            <w:pPr>
+              <w:pStyle w:val="InfoBlue"/>
               <w:numPr>
                 <w:ilvl w:val="0"/>
-                <w:numId w:val="42"/>
+                <w:numId w:val="23"/>
               </w:numPr>
-              <w:rPr>
-                <w:i w:val="0"/>
-                <w:color w:val="auto"/>
-              </w:rPr>
-            </w:pPr>
-            <w:r>
-              <w:rPr>
-                <w:i w:val="0"/>
-                <w:color w:val="auto"/>
-              </w:rPr>
-              <w:t>Chưa xác định.</w:t>
+            </w:pPr>
+            <w:r>
+              <w:t>Test Script Automation Tool</w:t>
+            </w:r>
+          </w:p>
+          <w:p>
+            <w:pPr>
+              <w:pStyle w:val="InfoBlue"/>
+              <w:numPr>
+                <w:ilvl w:val="0"/>
+                <w:numId w:val="23"/>
+              </w:numPr>
+            </w:pPr>
+            <w:r>
+              <w:t>Transaction Load Scheduling and control tool</w:t>
+            </w:r>
+          </w:p>
+          <w:p>
+            <w:pPr>
+              <w:pStyle w:val="InfoBlue"/>
+              <w:numPr>
+                <w:ilvl w:val="0"/>
+                <w:numId w:val="23"/>
+              </w:numPr>
+            </w:pPr>
+            <w:r>
+              <w:t xml:space="preserve">installation-monitoring tools (registry, hard disk, CPU, memory, and so on) </w:t>
+            </w:r>
+          </w:p>
+          <w:p>
+            <w:pPr>
+              <w:pStyle w:val="InfoBlue"/>
+              <w:numPr>
+                <w:ilvl w:val="0"/>
+                <w:numId w:val="23"/>
+              </w:numPr>
+            </w:pPr>
+            <w:r>
+              <w:t>resource-constraining tools (for example, Canned Heat)</w:t>
+            </w:r>
+          </w:p>
+          <w:p>
+            <w:pPr>
+              <w:pStyle w:val="InfoBlue"/>
+              <w:numPr>
+                <w:ilvl w:val="0"/>
+                <w:numId w:val="23"/>
+              </w:numPr>
+            </w:pPr>
+            <w:r>
+              <w:t>Data-generation tools]</w:t>
             </w:r>
           </w:p>
         </w:tc>
@@ -8439,14 +8412,10 @@
           </w:tcPr>
           <w:p>
             <w:pPr>
-              <w:pStyle w:val="BodyText"/>
-              <w:numPr>
-                <w:ilvl w:val="0"/>
-                <w:numId w:val="42"/>
-              </w:numPr>
-            </w:pPr>
-            <w:r>
-              <w:t>Việc thực hiện test hoàn thành khi các kịch bản test được thực hiện và đánh giá qua biểu đồ.</w:t>
+              <w:pStyle w:val="InfoBlue"/>
+            </w:pPr>
+            <w:r>
+              <w:t>[The technique supports the testing of Workload Emulation, which is the successful emulation of the workload without any failures due to test implementation problems.]</w:t>
             </w:r>
           </w:p>
         </w:tc>
@@ -8479,14 +8448,34 @@
           </w:tcPr>
           <w:p>
             <w:pPr>
-              <w:pStyle w:val="BodyText"/>
-              <w:numPr>
-                <w:ilvl w:val="0"/>
-                <w:numId w:val="42"/>
-              </w:numPr>
-            </w:pPr>
-            <w:r>
-              <w:t>Việc test phải lập lịch vào những giờ không còn các giao dịch khác trên mạng.</w:t>
+              <w:pStyle w:val="InfoBlue"/>
+            </w:pPr>
+            <w:r>
+              <w:sym w:font="Symbol" w:char="F0B7"/>
+            </w:r>
+            <w:r>
+              <w:tab/>
+              <w:t xml:space="preserve">[Load testing should be performed on a dedicated machine or at a </w:t>
+            </w:r>
+            <w:r>
+              <w:tab/>
+              <w:t>dedicated time. This permits full control and accurate measurement.</w:t>
+            </w:r>
+          </w:p>
+          <w:p>
+            <w:pPr>
+              <w:pStyle w:val="InfoBlue"/>
+            </w:pPr>
+            <w:r>
+              <w:sym w:font="Symbol" w:char="F0B7"/>
+            </w:r>
+            <w:r>
+              <w:tab/>
+              <w:t xml:space="preserve">The databases used for load testing should be either actual size or </w:t>
+            </w:r>
+            <w:r>
+              <w:tab/>
+              <w:t>scaled equally.]</w:t>
             </w:r>
           </w:p>
         </w:tc>
@@ -8494,25 +8483,36 @@
     </w:tbl>
     <w:p>
       <w:pPr>
+        <w:pStyle w:val="bodytext0"/>
+      </w:pPr>
+    </w:p>
+    <w:p>
+      <w:pPr>
         <w:pStyle w:val="Heading3"/>
-        <w:keepNext w:val="0"/>
-      </w:pPr>
-      <w:bookmarkStart w:id="74" w:name="_Toc417790796"/>
-      <w:bookmarkStart w:id="75" w:name="_Toc433104449"/>
-      <w:bookmarkStart w:id="76" w:name="_Toc524537151"/>
-      <w:r>
-        <w:t>Load Testing</w:t>
-      </w:r>
-      <w:bookmarkEnd w:id="74"/>
-      <w:bookmarkEnd w:id="75"/>
+      </w:pPr>
+      <w:bookmarkStart w:id="76" w:name="_Toc327254067"/>
+      <w:bookmarkStart w:id="77" w:name="_Toc327255032"/>
+      <w:bookmarkStart w:id="78" w:name="_Toc327255101"/>
+      <w:bookmarkStart w:id="79" w:name="_Toc327255340"/>
+      <w:bookmarkStart w:id="80" w:name="_Toc433104450"/>
+      <w:bookmarkStart w:id="81" w:name="_Toc524537152"/>
+      <w:r>
+        <w:t>Stress Testing</w:t>
+      </w:r>
       <w:bookmarkEnd w:id="76"/>
+      <w:bookmarkEnd w:id="77"/>
+      <w:bookmarkEnd w:id="78"/>
+      <w:bookmarkEnd w:id="79"/>
+      <w:bookmarkEnd w:id="80"/>
+      <w:bookmarkEnd w:id="81"/>
     </w:p>
     <w:p>
       <w:pPr>
         <w:pStyle w:val="InfoBlue"/>
       </w:pPr>
-      <w:r>
-        <w:t>[Load testing is a performance test that subjects the target-of-test to varying workloads to measure and evaluate the performance behaviors and abilities of the target-of-test to continue to function properly under these different workloads.  The goal of load testing is to determine and ensure that the system functions properly beyond the expected maximum workload. Additionally, load testing evaluates the performance characteristics, such as response times, transaction rates, and other time-sensitive issues).]</w:t>
+      <w:bookmarkStart w:id="82" w:name="_Toc314978540"/>
+      <w:r>
+        <w:t>[Stress testing is a type of performance test implemented and executed to understand how a system fails due to conditions at the boundary, or outside of, the expected tolerances. This typically involves low resources or competition for resources. Low resource conditions reveal how the target-of-test fails that is not apparent under normal conditions. Other defects might result from competition for shared resources, like database locks or network bandwidth, although some of these tests are usually addressed under functional and load testing.]</w:t>
       </w:r>
     </w:p>
     <w:p>
@@ -8530,13 +8530,8 @@
         <w:t>Note</w:t>
       </w:r>
       <w:r>
-        <w:t>:  Transactions in the following table refer to “logical business transactions”.  These transactions are defined as specific functions that an end user of the system is expected to perform using the application, such as add or modify a given contract.]</w:t>
-      </w:r>
-    </w:p>
-    <w:p>
-      <w:pPr>
-        <w:pStyle w:val="BodyText"/>
-      </w:pPr>
+        <w:t>:  References to transactions in the following table refer to logical business transactions.]</w:t>
+      </w:r>
     </w:p>
     <w:tbl>
       <w:tblPr>
@@ -8575,6 +8570,7 @@
               <w:pStyle w:val="bodytext0"/>
             </w:pPr>
             <w:r>
+              <w:lastRenderedPageBreak/>
               <w:t>Technique Objective:</w:t>
             </w:r>
           </w:p>
@@ -8588,7 +8584,77 @@
               <w:pStyle w:val="InfoBlue"/>
             </w:pPr>
             <w:r>
-              <w:t>[Exercise designated transactions or business cases under varying workload conditions to observe and log target behavior and system performance data.]</w:t>
+              <w:t xml:space="preserve">[Exercise the target-of-test functions under the following stress conditions to observe and log target behavior that identifies and documents the conditions under which the system </w:t>
+            </w:r>
+            <w:r>
+              <w:rPr>
+                <w:b/>
+                <w:bCs/>
+              </w:rPr>
+              <w:t xml:space="preserve">fails </w:t>
+            </w:r>
+            <w:r>
+              <w:t>to continue functioning properly</w:t>
+            </w:r>
+          </w:p>
+          <w:p>
+            <w:pPr>
+              <w:pStyle w:val="InfoBlue"/>
+            </w:pPr>
+            <w:r>
+              <w:sym w:font="Symbol" w:char="F0B7"/>
+            </w:r>
+            <w:r>
+              <w:tab/>
+              <w:t>little or no memory available on the server (RAM and persistent storage space)</w:t>
+            </w:r>
+          </w:p>
+          <w:p>
+            <w:pPr>
+              <w:pStyle w:val="InfoBlue"/>
+            </w:pPr>
+            <w:r>
+              <w:sym w:font="Symbol" w:char="F0B7"/>
+            </w:r>
+            <w:r>
+              <w:tab/>
+              <w:t xml:space="preserve">maximum actual or physically capable number of clients connected or </w:t>
+            </w:r>
+            <w:r>
+              <w:tab/>
+              <w:t>simulated</w:t>
+            </w:r>
+          </w:p>
+          <w:p>
+            <w:pPr>
+              <w:pStyle w:val="InfoBlue"/>
+            </w:pPr>
+            <w:r>
+              <w:sym w:font="Symbol" w:char="F0B7"/>
+            </w:r>
+            <w:r>
+              <w:tab/>
+              <w:t xml:space="preserve">multiple users performing the same transactions against the same data </w:t>
+            </w:r>
+            <w:r>
+              <w:tab/>
+              <w:t>or accounts</w:t>
+            </w:r>
+          </w:p>
+          <w:p>
+            <w:pPr>
+              <w:pStyle w:val="InfoBlue"/>
+            </w:pPr>
+            <w:r>
+              <w:sym w:font="Symbol" w:char="F0B7"/>
+            </w:r>
+            <w:r>
+              <w:tab/>
+              <w:t xml:space="preserve">“overload” transaction volume or mix (see Performance Profiling </w:t>
+            </w:r>
+            <w:r>
+              <w:tab/>
+              <w:t>above)]</w:t>
             </w:r>
           </w:p>
         </w:tc>
@@ -8628,15 +8694,27 @@
             </w:r>
             <w:r>
               <w:tab/>
-              <w:t xml:space="preserve">[Use Transaction Test Scripts developed for Function or Business </w:t>
+              <w:t>[Use tests developed for Performance Profiling or Load Testing.</w:t>
+            </w:r>
+          </w:p>
+          <w:p>
+            <w:pPr>
+              <w:pStyle w:val="InfoBlue"/>
+            </w:pPr>
+            <w:r>
+              <w:sym w:font="Symbol" w:char="F0B7"/>
             </w:r>
             <w:r>
               <w:tab/>
-              <w:t xml:space="preserve">Cycle Testing as a basis, but remember to remove unnecessary </w:t>
+              <w:t xml:space="preserve">To test limited resources, tests should be run on a single machine, and </w:t>
             </w:r>
             <w:r>
               <w:tab/>
-              <w:t>interactions and delays.</w:t>
+              <w:t xml:space="preserve">RAM and persistent storage space on the server should be reduced or </w:t>
+            </w:r>
+            <w:r>
+              <w:tab/>
+              <w:t>limited.</w:t>
             </w:r>
           </w:p>
           <w:p>
@@ -8648,63 +8726,11 @@
             </w:r>
             <w:r>
               <w:tab/>
-              <w:t xml:space="preserve">Modify data files to increase the number of transactions or the tests to </w:t>
+              <w:t xml:space="preserve">For remaining stress tests, multiple clients should be used, either </w:t>
             </w:r>
             <w:r>
               <w:tab/>
-              <w:t>increase the number of times each transaction occurs.</w:t>
-            </w:r>
-          </w:p>
-          <w:p>
-            <w:pPr>
-              <w:pStyle w:val="InfoBlue"/>
-            </w:pPr>
-            <w:r>
-              <w:sym w:font="Symbol" w:char="F0B7"/>
-            </w:r>
-            <w:r>
-              <w:tab/>
-              <w:t>Workloads should include (for example, Daily, Weekly, Monthly and so forth) Peak loads.</w:t>
-            </w:r>
-          </w:p>
-          <w:p>
-            <w:pPr>
-              <w:pStyle w:val="InfoBlue"/>
-            </w:pPr>
-            <w:r>
-              <w:sym w:font="Symbol" w:char="F0B7"/>
-            </w:r>
-            <w:r>
-              <w:tab/>
-              <w:t>Workloads should represent both Average as well as Peak loads.</w:t>
-            </w:r>
-          </w:p>
-          <w:p>
-            <w:pPr>
-              <w:pStyle w:val="InfoBlue"/>
-            </w:pPr>
-            <w:r>
-              <w:sym w:font="Symbol" w:char="F0B7"/>
-            </w:r>
-            <w:r>
-              <w:tab/>
-              <w:t>Workloads should represent both Instantaneous and Sustained Peaks.</w:t>
-            </w:r>
-          </w:p>
-          <w:p>
-            <w:pPr>
-              <w:pStyle w:val="InfoBlue"/>
-            </w:pPr>
-            <w:r>
-              <w:sym w:font="Symbol" w:char="F0B7"/>
-            </w:r>
-            <w:r>
-              <w:tab/>
-              <w:t xml:space="preserve">The Workloads should be executed under different Test Environment </w:t>
-            </w:r>
-            <w:r>
-              <w:tab/>
-              <w:t>Configurations.]</w:t>
+              <w:t>running the same tests or complementary tests to produce the worst-case transaction volume or mix.</w:t>
             </w:r>
           </w:p>
         </w:tc>
@@ -8727,7 +8753,6 @@
               <w:pStyle w:val="bodytext0"/>
             </w:pPr>
             <w:r>
-              <w:lastRenderedPageBreak/>
               <w:t>Oracles:</w:t>
             </w:r>
           </w:p>
@@ -8785,7 +8810,7 @@
               <w:pStyle w:val="InfoBlue"/>
               <w:numPr>
                 <w:ilvl w:val="0"/>
-                <w:numId w:val="23"/>
+                <w:numId w:val="24"/>
               </w:numPr>
             </w:pPr>
             <w:r>
@@ -8797,7 +8822,7 @@
               <w:pStyle w:val="InfoBlue"/>
               <w:numPr>
                 <w:ilvl w:val="0"/>
-                <w:numId w:val="23"/>
+                <w:numId w:val="24"/>
               </w:numPr>
             </w:pPr>
             <w:r>
@@ -8809,11 +8834,11 @@
               <w:pStyle w:val="InfoBlue"/>
               <w:numPr>
                 <w:ilvl w:val="0"/>
-                <w:numId w:val="23"/>
+                <w:numId w:val="24"/>
               </w:numPr>
             </w:pPr>
             <w:r>
-              <w:t xml:space="preserve">installation-monitoring tools (registry, hard disk, CPU, memory, and so on) </w:t>
+              <w:t>installation-monitoring tools (registry, hard disk, CPU, memory, and so on)</w:t>
             </w:r>
           </w:p>
           <w:p>
@@ -8821,7 +8846,7 @@
               <w:pStyle w:val="InfoBlue"/>
               <w:numPr>
                 <w:ilvl w:val="0"/>
-                <w:numId w:val="23"/>
+                <w:numId w:val="24"/>
               </w:numPr>
             </w:pPr>
             <w:r>
@@ -8833,7 +8858,7 @@
               <w:pStyle w:val="InfoBlue"/>
               <w:numPr>
                 <w:ilvl w:val="0"/>
-                <w:numId w:val="23"/>
+                <w:numId w:val="24"/>
               </w:numPr>
             </w:pPr>
             <w:r>
@@ -8873,7 +8898,7 @@
               <w:pStyle w:val="InfoBlue"/>
             </w:pPr>
             <w:r>
-              <w:t>[The technique supports the testing of Workload Emulation, which is the successful emulation of the workload without any failures due to test implementation problems.]</w:t>
+              <w:t>The technique supports the testing of Stress Emulation. The system can be emulated successfully in one or more conditions defined as stress conditions and an observation of the resulting system state during and after the condition has been emulated can be captured.]</w:t>
             </w:r>
           </w:p>
         </w:tc>
@@ -8913,11 +8938,11 @@
             </w:r>
             <w:r>
               <w:tab/>
-              <w:t xml:space="preserve">[Load testing should be performed on a dedicated machine or at a </w:t>
+              <w:t xml:space="preserve">[Stressing the network may require network tools to load the network </w:t>
             </w:r>
             <w:r>
               <w:tab/>
-              <w:t>dedicated time. This permits full control and accurate measurement.</w:t>
+              <w:t>with messages or packets.</w:t>
             </w:r>
           </w:p>
           <w:p>
@@ -8929,11 +8954,23 @@
             </w:r>
             <w:r>
               <w:tab/>
-              <w:t xml:space="preserve">The databases used for load testing should be either actual size or </w:t>
+              <w:t xml:space="preserve">The persistent storage used for the system should temporarily be </w:t>
             </w:r>
             <w:r>
               <w:tab/>
-              <w:t>scaled equally.]</w:t>
+              <w:t>reduced to restrict the available space for the database to grow.</w:t>
+            </w:r>
+          </w:p>
+          <w:p>
+            <w:pPr>
+              <w:pStyle w:val="InfoBlue"/>
+            </w:pPr>
+            <w:r>
+              <w:sym w:font="Symbol" w:char="F0B7"/>
+            </w:r>
+            <w:r>
+              <w:tab/>
+              <w:t>Synchronize the simultaneous clients accessing of the same records or data accounts.]</w:t>
             </w:r>
           </w:p>
         </w:tc>
@@ -8948,48 +8985,38 @@
       <w:pPr>
         <w:pStyle w:val="Heading3"/>
       </w:pPr>
-      <w:bookmarkStart w:id="77" w:name="_Toc327254067"/>
-      <w:bookmarkStart w:id="78" w:name="_Toc327255032"/>
-      <w:bookmarkStart w:id="79" w:name="_Toc327255101"/>
-      <w:bookmarkStart w:id="80" w:name="_Toc327255340"/>
-      <w:bookmarkStart w:id="81" w:name="_Toc433104450"/>
-      <w:bookmarkStart w:id="82" w:name="_Toc524537152"/>
-      <w:r>
-        <w:t>Stress Testing</w:t>
-      </w:r>
-      <w:bookmarkEnd w:id="77"/>
-      <w:bookmarkEnd w:id="78"/>
-      <w:bookmarkEnd w:id="79"/>
-      <w:bookmarkEnd w:id="80"/>
-      <w:bookmarkEnd w:id="81"/>
-      <w:bookmarkEnd w:id="82"/>
+      <w:bookmarkStart w:id="83" w:name="_Toc327254068"/>
+      <w:bookmarkStart w:id="84" w:name="_Toc327255033"/>
+      <w:bookmarkStart w:id="85" w:name="_Toc327255102"/>
+      <w:bookmarkStart w:id="86" w:name="_Toc327255341"/>
+      <w:bookmarkStart w:id="87" w:name="_Toc433104451"/>
+      <w:r>
+        <w:br w:type="page"/>
+      </w:r>
+      <w:bookmarkStart w:id="88" w:name="_Toc524537153"/>
+      <w:r>
+        <w:lastRenderedPageBreak/>
+        <w:t>Volume Testing</w:t>
+      </w:r>
+      <w:bookmarkEnd w:id="83"/>
+      <w:bookmarkEnd w:id="84"/>
+      <w:bookmarkEnd w:id="85"/>
+      <w:bookmarkEnd w:id="86"/>
+      <w:bookmarkEnd w:id="87"/>
+      <w:bookmarkEnd w:id="88"/>
     </w:p>
     <w:p>
       <w:pPr>
         <w:pStyle w:val="InfoBlue"/>
       </w:pPr>
-      <w:bookmarkStart w:id="83" w:name="_Toc314978540"/>
-      <w:r>
-        <w:t>[Stress testing is a type of performance test implemented and executed to understand how a system fails due to conditions at the boundary, or outside of, the expected tolerances. This typically involves low resources or competition for resources. Low resource conditions reveal how the target-of-test fails that is not apparent under normal conditions. Other defects might result from competition for shared resources, like database locks or network bandwidth, although some of these tests are usually addressed under functional and load testing.]</w:t>
-      </w:r>
-    </w:p>
-    <w:p>
-      <w:pPr>
-        <w:pStyle w:val="InfoBlue"/>
-      </w:pPr>
-      <w:r>
-        <w:t>[</w:t>
-      </w:r>
-      <w:r>
-        <w:rPr>
-          <w:b/>
-          <w:bCs/>
-        </w:rPr>
-        <w:t>Note</w:t>
-      </w:r>
-      <w:r>
-        <w:t>:  References to transactions in the following table refer to logical business transactions.]</w:t>
-      </w:r>
+      <w:r>
+        <w:t>[Volume testing subjects the target-of-test to large amounts of data to determine if limits are reached that cause the software to fail. Volume testing also identifies the continuous maximum load or volume the target-of-test can handle for a given period. For example, if the target-of-test is processing a set of database records to generate a report, a Volume Test would use a large test database, and would check that the software behaved normally and produced the correct report.]</w:t>
+      </w:r>
+    </w:p>
+    <w:p>
+      <w:pPr>
+        <w:pStyle w:val="BodyText"/>
+      </w:pPr>
     </w:p>
     <w:tbl>
       <w:tblPr>
@@ -9041,17 +9068,7 @@
               <w:pStyle w:val="InfoBlue"/>
             </w:pPr>
             <w:r>
-              <w:t xml:space="preserve">[Exercise the target-of-test functions under the following stress conditions to observe and log target behavior that identifies and documents the conditions under which the system </w:t>
-            </w:r>
-            <w:r>
-              <w:rPr>
-                <w:b/>
-                <w:bCs/>
-              </w:rPr>
-              <w:t xml:space="preserve">fails </w:t>
-            </w:r>
-            <w:r>
-              <w:t>to continue functioning properly</w:t>
+              <w:t>[Exercise the target-of-test under the following high volume scenarios to observe and log target behavior:</w:t>
             </w:r>
           </w:p>
           <w:p>
@@ -9063,7 +9080,15 @@
             </w:r>
             <w:r>
               <w:tab/>
-              <w:t>little or no memory available on the server (RAM and persistent storage space)</w:t>
+              <w:t xml:space="preserve">Maximum (actual or physically-capable) number of clients connected, </w:t>
+            </w:r>
+            <w:r>
+              <w:tab/>
+              <w:t xml:space="preserve">or simulated, all performing the same, worst case (performance) </w:t>
+            </w:r>
+            <w:r>
+              <w:tab/>
+              <w:t>business function for an extended period.</w:t>
             </w:r>
           </w:p>
           <w:p>
@@ -9075,43 +9100,15 @@
             </w:r>
             <w:r>
               <w:tab/>
-              <w:t xml:space="preserve">maximum actual or physically capable number of clients connected or </w:t>
+              <w:t xml:space="preserve">Maximum database size has been reached (actual or scaled) and </w:t>
             </w:r>
             <w:r>
               <w:tab/>
-              <w:t>simulated</w:t>
-            </w:r>
-          </w:p>
-          <w:p>
-            <w:pPr>
-              <w:pStyle w:val="InfoBlue"/>
-            </w:pPr>
-            <w:r>
-              <w:sym w:font="Symbol" w:char="F0B7"/>
+              <w:t xml:space="preserve">multiple </w:t>
             </w:r>
             <w:r>
               <w:tab/>
-              <w:t xml:space="preserve">multiple users performing the same transactions against the same data </w:t>
-            </w:r>
-            <w:r>
-              <w:tab/>
-              <w:t>or accounts</w:t>
-            </w:r>
-          </w:p>
-          <w:p>
-            <w:pPr>
-              <w:pStyle w:val="InfoBlue"/>
-            </w:pPr>
-            <w:r>
-              <w:sym w:font="Symbol" w:char="F0B7"/>
-            </w:r>
-            <w:r>
-              <w:tab/>
-              <w:t xml:space="preserve">“overload” transaction volume or mix (see Performance Profiling </w:t>
-            </w:r>
-            <w:r>
-              <w:tab/>
-              <w:t>above)]</w:t>
+              <w:t>queries or report transactions are executed simultaneously.]</w:t>
             </w:r>
           </w:p>
         </w:tc>
@@ -9134,7 +9131,6 @@
               <w:pStyle w:val="bodytext0"/>
             </w:pPr>
             <w:r>
-              <w:lastRenderedPageBreak/>
               <w:t>Technique:</w:t>
             </w:r>
           </w:p>
@@ -9164,15 +9160,15 @@
             </w:r>
             <w:r>
               <w:tab/>
-              <w:t xml:space="preserve">To test limited resources, tests should be run on a single machine, and </w:t>
+              <w:t xml:space="preserve">Multiple clients should be used, either running the same tests or </w:t>
             </w:r>
             <w:r>
               <w:tab/>
-              <w:t xml:space="preserve">RAM and persistent storage space on the server should be reduced or </w:t>
+              <w:t xml:space="preserve">complementary tests to produce the worst-case transaction volume or </w:t>
             </w:r>
             <w:r>
               <w:tab/>
-              <w:t>limited.</w:t>
+              <w:t>mix (see Stress Testing) for an extended period.</w:t>
             </w:r>
           </w:p>
           <w:p>
@@ -9184,11 +9180,15 @@
             </w:r>
             <w:r>
               <w:tab/>
-              <w:t xml:space="preserve">For remaining stress tests, multiple clients should be used, either </w:t>
+              <w:t xml:space="preserve">Maximum database size is created (actual, scaled, or filled with </w:t>
             </w:r>
             <w:r>
               <w:tab/>
-              <w:t>running the same tests or complementary tests to produce the worst-case transaction volume or mix.</w:t>
+              <w:t xml:space="preserve">representative data) and multiple clients are used to run queries and </w:t>
+            </w:r>
+            <w:r>
+              <w:tab/>
+              <w:t>report transactions simultaneously for extended periods.]</w:t>
             </w:r>
           </w:p>
         </w:tc>
@@ -9268,7 +9268,7 @@
               <w:pStyle w:val="InfoBlue"/>
               <w:numPr>
                 <w:ilvl w:val="0"/>
-                <w:numId w:val="24"/>
+                <w:numId w:val="25"/>
               </w:numPr>
             </w:pPr>
             <w:r>
@@ -9280,7 +9280,7 @@
               <w:pStyle w:val="InfoBlue"/>
               <w:numPr>
                 <w:ilvl w:val="0"/>
-                <w:numId w:val="24"/>
+                <w:numId w:val="25"/>
               </w:numPr>
             </w:pPr>
             <w:r>
@@ -9292,7 +9292,7 @@
               <w:pStyle w:val="InfoBlue"/>
               <w:numPr>
                 <w:ilvl w:val="0"/>
-                <w:numId w:val="24"/>
+                <w:numId w:val="25"/>
               </w:numPr>
             </w:pPr>
             <w:r>
@@ -9304,7 +9304,7 @@
               <w:pStyle w:val="InfoBlue"/>
               <w:numPr>
                 <w:ilvl w:val="0"/>
-                <w:numId w:val="24"/>
+                <w:numId w:val="25"/>
               </w:numPr>
             </w:pPr>
             <w:r>
@@ -9316,7 +9316,7 @@
               <w:pStyle w:val="InfoBlue"/>
               <w:numPr>
                 <w:ilvl w:val="0"/>
-                <w:numId w:val="24"/>
+                <w:numId w:val="25"/>
               </w:numPr>
             </w:pPr>
             <w:r>
@@ -9353,10 +9353,10 @@
           </w:tcPr>
           <w:p>
             <w:pPr>
-              <w:pStyle w:val="InfoBlue"/>
-            </w:pPr>
-            <w:r>
-              <w:t>The technique supports the testing of Stress Emulation. The system can be emulated successfully in one or more conditions defined as stress conditions and an observation of the resulting system state during and after the condition has been emulated can be captured.]</w:t>
+              <w:pStyle w:val="infoblue0"/>
+            </w:pPr>
+            <w:r>
+              <w:t xml:space="preserve">[The technique supports the testing of Volume Emulation. Large quantities of users, data, transactions, or other aspects of the system use under volume can be successfully emulated and an observation of the system state changes over the duration of the volume test can be captured.] </w:t>
             </w:r>
           </w:p>
         </w:tc>
@@ -9392,43 +9392,7 @@
               <w:pStyle w:val="InfoBlue"/>
             </w:pPr>
             <w:r>
-              <w:sym w:font="Symbol" w:char="F0B7"/>
-            </w:r>
-            <w:r>
-              <w:tab/>
-              <w:t xml:space="preserve">[Stressing the network may require network tools to load the network </w:t>
-            </w:r>
-            <w:r>
-              <w:tab/>
-              <w:t>with messages or packets.</w:t>
-            </w:r>
-          </w:p>
-          <w:p>
-            <w:pPr>
-              <w:pStyle w:val="InfoBlue"/>
-            </w:pPr>
-            <w:r>
-              <w:sym w:font="Symbol" w:char="F0B7"/>
-            </w:r>
-            <w:r>
-              <w:tab/>
-              <w:t xml:space="preserve">The persistent storage used for the system should temporarily be </w:t>
-            </w:r>
-            <w:r>
-              <w:tab/>
-              <w:t>reduced to restrict the available space for the database to grow.</w:t>
-            </w:r>
-          </w:p>
-          <w:p>
-            <w:pPr>
-              <w:pStyle w:val="InfoBlue"/>
-            </w:pPr>
-            <w:r>
-              <w:sym w:font="Symbol" w:char="F0B7"/>
-            </w:r>
-            <w:r>
-              <w:tab/>
-              <w:t>Synchronize the simultaneous clients accessing of the same records or data accounts.]</w:t>
+              <w:t>[What period of time would be considered an acceptable time for high volume conditions, as noted above?]</w:t>
             </w:r>
           </w:p>
         </w:tc>
@@ -9436,45 +9400,78 @@
     </w:tbl>
     <w:p>
       <w:pPr>
-        <w:pStyle w:val="bodytext0"/>
+        <w:pStyle w:val="BodyText"/>
       </w:pPr>
     </w:p>
     <w:p>
       <w:pPr>
         <w:pStyle w:val="Heading3"/>
       </w:pPr>
-      <w:bookmarkStart w:id="84" w:name="_Toc327254068"/>
-      <w:bookmarkStart w:id="85" w:name="_Toc327255033"/>
-      <w:bookmarkStart w:id="86" w:name="_Toc327255102"/>
-      <w:bookmarkStart w:id="87" w:name="_Toc327255341"/>
-      <w:bookmarkStart w:id="88" w:name="_Toc433104451"/>
+      <w:bookmarkStart w:id="89" w:name="_Toc433104452"/>
+      <w:bookmarkStart w:id="90" w:name="_Toc314978541"/>
+      <w:bookmarkStart w:id="91" w:name="_Toc327254070"/>
+      <w:bookmarkStart w:id="92" w:name="_Toc327255035"/>
+      <w:bookmarkStart w:id="93" w:name="_Toc327255104"/>
+      <w:bookmarkStart w:id="94" w:name="_Toc327255343"/>
+      <w:bookmarkEnd w:id="82"/>
       <w:r>
         <w:br w:type="page"/>
       </w:r>
-      <w:bookmarkStart w:id="89" w:name="_Toc524537153"/>
+      <w:bookmarkStart w:id="95" w:name="_Toc524537154"/>
       <w:r>
         <w:lastRenderedPageBreak/>
-        <w:t>Volume Testing</w:t>
-      </w:r>
-      <w:bookmarkEnd w:id="84"/>
-      <w:bookmarkEnd w:id="85"/>
-      <w:bookmarkEnd w:id="86"/>
-      <w:bookmarkEnd w:id="87"/>
-      <w:bookmarkEnd w:id="88"/>
+        <w:t>Security and Access Control Testing</w:t>
+      </w:r>
       <w:bookmarkEnd w:id="89"/>
+      <w:bookmarkEnd w:id="95"/>
     </w:p>
     <w:p>
       <w:pPr>
         <w:pStyle w:val="InfoBlue"/>
       </w:pPr>
       <w:r>
-        <w:t>[Volume testing subjects the target-of-test to large amounts of data to determine if limits are reached that cause the software to fail. Volume testing also identifies the continuous maximum load or volume the target-of-test can handle for a given period. For example, if the target-of-test is processing a set of database records to generate a report, a Volume Test would use a large test database, and would check that the software behaved normally and produced the correct report.]</w:t>
-      </w:r>
-    </w:p>
-    <w:p>
-      <w:pPr>
-        <w:pStyle w:val="BodyText"/>
-      </w:pPr>
+        <w:t xml:space="preserve">[Security and Access Control Testing focuses on two key areas of security:  </w:t>
+      </w:r>
+    </w:p>
+    <w:p>
+      <w:pPr>
+        <w:pStyle w:val="InfoBlue"/>
+      </w:pPr>
+      <w:r>
+        <w:sym w:font="Symbol" w:char="F0B7"/>
+      </w:r>
+      <w:r>
+        <w:tab/>
+        <w:t>Application-level security, including access to the Data or Business Functions</w:t>
+      </w:r>
+    </w:p>
+    <w:p>
+      <w:pPr>
+        <w:pStyle w:val="InfoBlue"/>
+      </w:pPr>
+      <w:r>
+        <w:sym w:font="Symbol" w:char="F0B7"/>
+      </w:r>
+      <w:r>
+        <w:tab/>
+        <w:t>System-level Security, including logging into or remotely accessing to the system.</w:t>
+      </w:r>
+    </w:p>
+    <w:p>
+      <w:pPr>
+        <w:pStyle w:val="InfoBlue"/>
+      </w:pPr>
+      <w:r>
+        <w:t>Based on the security you want, application-level security ensures that actors are restricted to specific functions or use cases, or they are limited in the data that is available to them. For example, everyone may be permitted to enter data and create new accounts, but only managers can delete them. If there is security at the data level, testing ensures that “user type one” can see all customer information, including financial data, however, “user two” only sees the demographic data for the same client.</w:t>
+      </w:r>
+    </w:p>
+    <w:p>
+      <w:pPr>
+        <w:pStyle w:val="InfoBlue"/>
+      </w:pPr>
+      <w:r>
+        <w:t>System-level security ensures that only those users granted access to the system are capable of accessing the applications and only through the appropriate gateways.]</w:t>
+      </w:r>
     </w:p>
     <w:tbl>
       <w:tblPr>
@@ -9519,54 +9516,38 @@
         </w:tc>
         <w:tc>
           <w:tcPr>
-            <w:tcW w:w="6678" w:type="dxa"/>
+            <w:tcW w:w="6682" w:type="dxa"/>
           </w:tcPr>
           <w:p>
             <w:pPr>
               <w:pStyle w:val="InfoBlue"/>
             </w:pPr>
             <w:r>
-              <w:t>[Exercise the target-of-test under the following high volume scenarios to observe and log target behavior:</w:t>
+              <w:t>[Exercise the target-of-test under the following conditions to observe and log target behavior:</w:t>
             </w:r>
           </w:p>
           <w:p>
             <w:pPr>
               <w:pStyle w:val="InfoBlue"/>
-            </w:pPr>
-            <w:r>
-              <w:sym w:font="Symbol" w:char="F0B7"/>
-            </w:r>
-            <w:r>
-              <w:tab/>
-              <w:t xml:space="preserve">Maximum (actual or physically-capable) number of clients connected, </w:t>
-            </w:r>
-            <w:r>
-              <w:tab/>
-              <w:t xml:space="preserve">or simulated, all performing the same, worst case (performance) </w:t>
-            </w:r>
-            <w:r>
-              <w:tab/>
-              <w:t>business function for an extended period.</w:t>
+              <w:numPr>
+                <w:ilvl w:val="0"/>
+                <w:numId w:val="26"/>
+              </w:numPr>
+            </w:pPr>
+            <w:r>
+              <w:t>Application-level Security:  an actor can access only those functions or data for which their user type is provided permissions.</w:t>
             </w:r>
           </w:p>
           <w:p>
             <w:pPr>
               <w:pStyle w:val="InfoBlue"/>
-            </w:pPr>
-            <w:r>
-              <w:sym w:font="Symbol" w:char="F0B7"/>
-            </w:r>
-            <w:r>
-              <w:tab/>
-              <w:t xml:space="preserve">Maximum database size has been reached (actual or scaled) and </w:t>
-            </w:r>
-            <w:r>
-              <w:tab/>
-              <w:t xml:space="preserve">multiple </w:t>
-            </w:r>
-            <w:r>
-              <w:tab/>
-              <w:t>queries or report transactions are executed simultaneously.]</w:t>
+              <w:numPr>
+                <w:ilvl w:val="0"/>
+                <w:numId w:val="26"/>
+              </w:numPr>
+            </w:pPr>
+            <w:r>
+              <w:t>System-level Security:  only those actors with access to the system and applications are permitted to access them.</w:t>
             </w:r>
           </w:p>
         </w:tc>
@@ -9595,58 +9576,54 @@
         </w:tc>
         <w:tc>
           <w:tcPr>
-            <w:tcW w:w="6678" w:type="dxa"/>
+            <w:tcW w:w="6682" w:type="dxa"/>
           </w:tcPr>
           <w:p>
             <w:pPr>
               <w:pStyle w:val="InfoBlue"/>
-            </w:pPr>
-            <w:r>
-              <w:sym w:font="Symbol" w:char="F0B7"/>
-            </w:r>
-            <w:r>
-              <w:tab/>
-              <w:t>[Use tests developed for Performance Profiling or Load Testing.</w:t>
+              <w:numPr>
+                <w:ilvl w:val="0"/>
+                <w:numId w:val="27"/>
+              </w:numPr>
+            </w:pPr>
+            <w:r>
+              <w:t>[Application-level Security:  Identify and list each user type and the functions or data each type has permissions for.]</w:t>
             </w:r>
           </w:p>
           <w:p>
             <w:pPr>
               <w:pStyle w:val="InfoBlue"/>
-            </w:pPr>
-            <w:r>
-              <w:sym w:font="Symbol" w:char="F0B7"/>
-            </w:r>
-            <w:r>
-              <w:tab/>
-              <w:t xml:space="preserve">Multiple clients should be used, either running the same tests or </w:t>
-            </w:r>
-            <w:r>
-              <w:tab/>
-              <w:t xml:space="preserve">complementary tests to produce the worst-case transaction volume or </w:t>
-            </w:r>
-            <w:r>
-              <w:tab/>
-              <w:t>mix (see Stress Testing) for an extended period.</w:t>
+              <w:numPr>
+                <w:ilvl w:val="1"/>
+                <w:numId w:val="27"/>
+              </w:numPr>
+            </w:pPr>
+            <w:r>
+              <w:t>Create tests for each user type and verify each permission by creating transactions specific to each user type.</w:t>
             </w:r>
           </w:p>
           <w:p>
             <w:pPr>
               <w:pStyle w:val="InfoBlue"/>
-            </w:pPr>
-            <w:r>
-              <w:sym w:font="Symbol" w:char="F0B7"/>
-            </w:r>
-            <w:r>
-              <w:tab/>
-              <w:t xml:space="preserve">Maximum database size is created (actual, scaled, or filled with </w:t>
-            </w:r>
-            <w:r>
-              <w:tab/>
-              <w:t xml:space="preserve">representative data) and multiple clients are used to run queries and </w:t>
-            </w:r>
-            <w:r>
-              <w:tab/>
-              <w:t>report transactions simultaneously for extended periods.]</w:t>
+              <w:numPr>
+                <w:ilvl w:val="1"/>
+                <w:numId w:val="27"/>
+              </w:numPr>
+            </w:pPr>
+            <w:r>
+              <w:t>Modify user type and re-run tests for same users. In each case, verify those additional functions or data are correctly available or denied.</w:t>
+            </w:r>
+          </w:p>
+          <w:p>
+            <w:pPr>
+              <w:pStyle w:val="InfoBlue"/>
+              <w:numPr>
+                <w:ilvl w:val="0"/>
+                <w:numId w:val="27"/>
+              </w:numPr>
+            </w:pPr>
+            <w:r>
+              <w:t>System-level Access: [See Special Considerations below]</w:t>
             </w:r>
           </w:p>
         </w:tc>
@@ -9711,7 +9688,7 @@
         </w:tc>
         <w:tc>
           <w:tcPr>
-            <w:tcW w:w="6678" w:type="dxa"/>
+            <w:tcW w:w="6682" w:type="dxa"/>
           </w:tcPr>
           <w:p>
             <w:pPr>
@@ -9726,7 +9703,7 @@
               <w:pStyle w:val="InfoBlue"/>
               <w:numPr>
                 <w:ilvl w:val="0"/>
-                <w:numId w:val="25"/>
+                <w:numId w:val="28"/>
               </w:numPr>
             </w:pPr>
             <w:r>
@@ -9738,11 +9715,11 @@
               <w:pStyle w:val="InfoBlue"/>
               <w:numPr>
                 <w:ilvl w:val="0"/>
-                <w:numId w:val="25"/>
+                <w:numId w:val="28"/>
               </w:numPr>
             </w:pPr>
             <w:r>
-              <w:t>Transaction Load Scheduling and control tool</w:t>
+              <w:t>“Hacker” security breach and probing tools</w:t>
             </w:r>
           </w:p>
           <w:p>
@@ -9750,35 +9727,11 @@
               <w:pStyle w:val="InfoBlue"/>
               <w:numPr>
                 <w:ilvl w:val="0"/>
-                <w:numId w:val="25"/>
+                <w:numId w:val="28"/>
               </w:numPr>
             </w:pPr>
             <w:r>
-              <w:t>installation-monitoring tools (registry, hard disk, CPU, memory, and so on)</w:t>
-            </w:r>
-          </w:p>
-          <w:p>
-            <w:pPr>
-              <w:pStyle w:val="InfoBlue"/>
-              <w:numPr>
-                <w:ilvl w:val="0"/>
-                <w:numId w:val="25"/>
-              </w:numPr>
-            </w:pPr>
-            <w:r>
-              <w:t>resource-constraining tools (for example, Canned Heat)</w:t>
-            </w:r>
-          </w:p>
-          <w:p>
-            <w:pPr>
-              <w:pStyle w:val="InfoBlue"/>
-              <w:numPr>
-                <w:ilvl w:val="0"/>
-                <w:numId w:val="25"/>
-              </w:numPr>
-            </w:pPr>
-            <w:r>
-              <w:t>Data-generation tools]</w:t>
+              <w:t>OS Security Admin Tools]</w:t>
             </w:r>
           </w:p>
         </w:tc>
@@ -9807,14 +9760,14 @@
         </w:tc>
         <w:tc>
           <w:tcPr>
-            <w:tcW w:w="6678" w:type="dxa"/>
-          </w:tcPr>
-          <w:p>
-            <w:pPr>
-              <w:pStyle w:val="infoblue0"/>
-            </w:pPr>
-            <w:r>
-              <w:t xml:space="preserve">[The technique supports the testing of Volume Emulation. Large quantities of users, data, transactions, or other aspects of the system use under volume can be successfully emulated and an observation of the system state changes over the duration of the volume test can be captured.] </w:t>
+            <w:tcW w:w="6682" w:type="dxa"/>
+          </w:tcPr>
+          <w:p>
+            <w:pPr>
+              <w:pStyle w:val="InfoBlue"/>
+            </w:pPr>
+            <w:r>
+              <w:t>[The technique supports the testing of for each known actor type the appropriate functions or data affected by security settings can be tested.]</w:t>
             </w:r>
           </w:p>
         </w:tc>
@@ -9837,20 +9790,21 @@
               <w:pStyle w:val="bodytext0"/>
             </w:pPr>
             <w:r>
+              <w:lastRenderedPageBreak/>
               <w:t>Special Considerations:</w:t>
             </w:r>
           </w:p>
         </w:tc>
         <w:tc>
           <w:tcPr>
-            <w:tcW w:w="6678" w:type="dxa"/>
+            <w:tcW w:w="6682" w:type="dxa"/>
           </w:tcPr>
           <w:p>
             <w:pPr>
               <w:pStyle w:val="InfoBlue"/>
             </w:pPr>
             <w:r>
-              <w:t>[What period of time would be considered an acceptable time for high volume conditions, as noted above?]</w:t>
+              <w:t>[Access to the system must be reviewed or discussed with the appropriate network or systems administrator. This testing may not be required as it may be a function of network or systems administration.]</w:t>
             </w:r>
           </w:p>
         </w:tc>
@@ -9858,78 +9812,47 @@
     </w:tbl>
     <w:p>
       <w:pPr>
+        <w:pStyle w:val="Heading3"/>
+      </w:pPr>
+      <w:bookmarkStart w:id="96" w:name="_Toc417790800"/>
+      <w:bookmarkStart w:id="97" w:name="_Toc433104453"/>
+      <w:bookmarkStart w:id="98" w:name="_Toc524537155"/>
+      <w:bookmarkEnd w:id="90"/>
+      <w:r>
+        <w:t>Failover and Recovery Testing</w:t>
+      </w:r>
+      <w:bookmarkEnd w:id="96"/>
+      <w:bookmarkEnd w:id="97"/>
+      <w:bookmarkEnd w:id="98"/>
+    </w:p>
+    <w:p>
+      <w:pPr>
+        <w:pStyle w:val="InfoBlue"/>
+      </w:pPr>
+      <w:r>
+        <w:t xml:space="preserve">[Failover and recovery testing ensures that the target-of-test can successfully failover and recover from a variety of hardware, software or network malfunctions with undue loss of data or data integrity. </w:t>
+      </w:r>
+    </w:p>
+    <w:p>
+      <w:pPr>
+        <w:pStyle w:val="InfoBlue"/>
+      </w:pPr>
+      <w:r>
+        <w:t>For those systems that must be kept running failover testing ensures that, when a failover condition occurs, the alternate or backup systems properly “take over” for the failed system without any loss of data or transactions.</w:t>
+      </w:r>
+    </w:p>
+    <w:p>
+      <w:pPr>
+        <w:pStyle w:val="InfoBlue"/>
+      </w:pPr>
+      <w:r>
+        <w:t>Recovery testing is an antagonistic test process in which the application or system is exposed to extreme conditions, or simulated conditions, to cause a failure, such as device Input/Output (I/O) failures, or invalid database pointers and keys. Recovery processes are invoked, and the application or system is monitored and inspected to verify proper application, or system, and data recovery has been achieved.]</w:t>
+      </w:r>
+    </w:p>
+    <w:p>
+      <w:pPr>
         <w:pStyle w:val="BodyText"/>
       </w:pPr>
-    </w:p>
-    <w:p>
-      <w:pPr>
-        <w:pStyle w:val="Heading3"/>
-      </w:pPr>
-      <w:bookmarkStart w:id="90" w:name="_Toc433104452"/>
-      <w:bookmarkStart w:id="91" w:name="_Toc314978541"/>
-      <w:bookmarkStart w:id="92" w:name="_Toc327254070"/>
-      <w:bookmarkStart w:id="93" w:name="_Toc327255035"/>
-      <w:bookmarkStart w:id="94" w:name="_Toc327255104"/>
-      <w:bookmarkStart w:id="95" w:name="_Toc327255343"/>
-      <w:bookmarkEnd w:id="83"/>
-      <w:r>
-        <w:br w:type="page"/>
-      </w:r>
-      <w:bookmarkStart w:id="96" w:name="_Toc524537154"/>
-      <w:r>
-        <w:lastRenderedPageBreak/>
-        <w:t>Security and Access Control Testing</w:t>
-      </w:r>
-      <w:bookmarkEnd w:id="90"/>
-      <w:bookmarkEnd w:id="96"/>
-    </w:p>
-    <w:p>
-      <w:pPr>
-        <w:pStyle w:val="InfoBlue"/>
-      </w:pPr>
-      <w:r>
-        <w:t xml:space="preserve">[Security and Access Control Testing focuses on two key areas of security:  </w:t>
-      </w:r>
-    </w:p>
-    <w:p>
-      <w:pPr>
-        <w:pStyle w:val="InfoBlue"/>
-      </w:pPr>
-      <w:r>
-        <w:sym w:font="Symbol" w:char="F0B7"/>
-      </w:r>
-      <w:r>
-        <w:tab/>
-        <w:t>Application-level security, including access to the Data or Business Functions</w:t>
-      </w:r>
-    </w:p>
-    <w:p>
-      <w:pPr>
-        <w:pStyle w:val="InfoBlue"/>
-      </w:pPr>
-      <w:r>
-        <w:sym w:font="Symbol" w:char="F0B7"/>
-      </w:r>
-      <w:r>
-        <w:tab/>
-        <w:t>System-level Security, including logging into or remotely accessing to the system.</w:t>
-      </w:r>
-    </w:p>
-    <w:p>
-      <w:pPr>
-        <w:pStyle w:val="InfoBlue"/>
-      </w:pPr>
-      <w:r>
-        <w:t>Based on the security you want, application-level security ensures that actors are restricted to specific functions or use cases, or they are limited in the data that is available to them. For example, everyone may be permitted to enter data and create new accounts, but only managers can delete them. If there is security at the data level, testing ensures that “user type one” can see all customer information, including financial data, however, “user two” only sees the demographic data for the same client.</w:t>
-      </w:r>
-    </w:p>
-    <w:p>
-      <w:pPr>
-        <w:pStyle w:val="InfoBlue"/>
-      </w:pPr>
-      <w:r>
-        <w:t>System-level security ensures that only those users granted access to the system are capable of accessing the applications and only through the appropriate gateways.]</w:t>
-      </w:r>
     </w:p>
     <w:tbl>
       <w:tblPr>
@@ -9965,7 +9888,8 @@
           </w:tcPr>
           <w:p>
             <w:pPr>
-              <w:pStyle w:val="bodytext0"/>
+              <w:pStyle w:val="BodyText"/>
+              <w:ind w:left="0"/>
             </w:pPr>
             <w:r>
               <w:t>Technique Objective:</w:t>
@@ -9974,38 +9898,106 @@
         </w:tc>
         <w:tc>
           <w:tcPr>
-            <w:tcW w:w="6682" w:type="dxa"/>
+            <w:tcW w:w="6678" w:type="dxa"/>
           </w:tcPr>
           <w:p>
             <w:pPr>
               <w:pStyle w:val="InfoBlue"/>
             </w:pPr>
             <w:r>
-              <w:t>[Exercise the target-of-test under the following conditions to observe and log target behavior:</w:t>
+              <w:t>[Simulate the failure conditions and exercise the recovery processes (manual and automated) to restore the database, applications, and system to a desired, known, state. The following types of conditions are included in the testing to observe and log target behavior after recovery:</w:t>
             </w:r>
           </w:p>
           <w:p>
             <w:pPr>
               <w:pStyle w:val="InfoBlue"/>
-              <w:numPr>
-                <w:ilvl w:val="0"/>
-                <w:numId w:val="26"/>
-              </w:numPr>
-            </w:pPr>
-            <w:r>
-              <w:t>Application-level Security:  an actor can access only those functions or data for which their user type is provided permissions.</w:t>
+            </w:pPr>
+            <w:r>
+              <w:sym w:font="Symbol" w:char="F0B7"/>
+            </w:r>
+            <w:r>
+              <w:tab/>
+              <w:t xml:space="preserve">power interruption to the client </w:t>
             </w:r>
           </w:p>
           <w:p>
             <w:pPr>
               <w:pStyle w:val="InfoBlue"/>
-              <w:numPr>
-                <w:ilvl w:val="0"/>
-                <w:numId w:val="26"/>
-              </w:numPr>
-            </w:pPr>
-            <w:r>
-              <w:t>System-level Security:  only those actors with access to the system and applications are permitted to access them.</w:t>
+            </w:pPr>
+            <w:r>
+              <w:sym w:font="Symbol" w:char="F0B7"/>
+            </w:r>
+            <w:r>
+              <w:tab/>
+              <w:t>power interruption to the server</w:t>
+            </w:r>
+          </w:p>
+          <w:p>
+            <w:pPr>
+              <w:pStyle w:val="InfoBlue"/>
+            </w:pPr>
+            <w:r>
+              <w:sym w:font="Symbol" w:char="F0B7"/>
+            </w:r>
+            <w:r>
+              <w:tab/>
+              <w:t>communication interruption via network servers</w:t>
+            </w:r>
+          </w:p>
+          <w:p>
+            <w:pPr>
+              <w:pStyle w:val="InfoBlue"/>
+            </w:pPr>
+            <w:r>
+              <w:sym w:font="Symbol" w:char="F0B7"/>
+            </w:r>
+            <w:r>
+              <w:tab/>
+              <w:t xml:space="preserve">interruption, communication, or power loss to DASD (Dynamic Access </w:t>
+            </w:r>
+            <w:r>
+              <w:tab/>
+              <w:t>Storage Devices) and DASD controllers</w:t>
+            </w:r>
+          </w:p>
+          <w:p>
+            <w:pPr>
+              <w:pStyle w:val="InfoBlue"/>
+            </w:pPr>
+            <w:r>
+              <w:sym w:font="Symbol" w:char="F0B7"/>
+            </w:r>
+            <w:r>
+              <w:tab/>
+              <w:t xml:space="preserve">incomplete cycles (data filter processes interrupted, data </w:t>
+            </w:r>
+            <w:r>
+              <w:tab/>
+              <w:t>synchronization processes interrupted)</w:t>
+            </w:r>
+          </w:p>
+          <w:p>
+            <w:pPr>
+              <w:pStyle w:val="InfoBlue"/>
+            </w:pPr>
+            <w:r>
+              <w:sym w:font="Symbol" w:char="F0B7"/>
+            </w:r>
+            <w:r>
+              <w:tab/>
+              <w:t>invalid database pointers or keys</w:t>
+            </w:r>
+          </w:p>
+          <w:p>
+            <w:pPr>
+              <w:pStyle w:val="InfoBlue"/>
+            </w:pPr>
+            <w:r>
+              <w:sym w:font="Symbol" w:char="F0B7"/>
+            </w:r>
+            <w:r>
+              <w:tab/>
+              <w:t>invalid or corrupted data elements in database]</w:t>
             </w:r>
           </w:p>
         </w:tc>
@@ -10025,63 +10017,113 @@
           </w:tcPr>
           <w:p>
             <w:pPr>
-              <w:pStyle w:val="bodytext0"/>
-            </w:pPr>
-            <w:r>
+              <w:pStyle w:val="BodyText"/>
+              <w:ind w:left="0"/>
+            </w:pPr>
+            <w:r>
+              <w:lastRenderedPageBreak/>
               <w:t>Technique:</w:t>
             </w:r>
           </w:p>
         </w:tc>
         <w:tc>
           <w:tcPr>
-            <w:tcW w:w="6682" w:type="dxa"/>
+            <w:tcW w:w="6678" w:type="dxa"/>
           </w:tcPr>
           <w:p>
             <w:pPr>
               <w:pStyle w:val="InfoBlue"/>
-              <w:numPr>
-                <w:ilvl w:val="0"/>
-                <w:numId w:val="27"/>
-              </w:numPr>
-            </w:pPr>
-            <w:r>
-              <w:t>[Application-level Security:  Identify and list each user type and the functions or data each type has permissions for.]</w:t>
+            </w:pPr>
+            <w:r>
+              <w:t>[The tests already created for Function and Business Cycle testing can be used as a basis for creating a series of transactions to support failover and recovery testing, primarily to define the tests to be run to test that recovery was successful.</w:t>
             </w:r>
           </w:p>
           <w:p>
             <w:pPr>
               <w:pStyle w:val="InfoBlue"/>
-              <w:numPr>
-                <w:ilvl w:val="1"/>
-                <w:numId w:val="27"/>
-              </w:numPr>
-            </w:pPr>
-            <w:r>
-              <w:t>Create tests for each user type and verify each permission by creating transactions specific to each user type.</w:t>
+            </w:pPr>
+            <w:r>
+              <w:sym w:font="Symbol" w:char="F0B7"/>
+            </w:r>
+            <w:r>
+              <w:tab/>
+              <w:t>Power interruption to the client:  power the PC down.</w:t>
             </w:r>
           </w:p>
           <w:p>
             <w:pPr>
               <w:pStyle w:val="InfoBlue"/>
-              <w:numPr>
-                <w:ilvl w:val="1"/>
-                <w:numId w:val="27"/>
-              </w:numPr>
-            </w:pPr>
-            <w:r>
-              <w:t>Modify user type and re-run tests for same users. In each case, verify those additional functions or data are correctly available or denied.</w:t>
+            </w:pPr>
+            <w:r>
+              <w:sym w:font="Symbol" w:char="F0B7"/>
+            </w:r>
+            <w:r>
+              <w:tab/>
+              <w:t>Power interruption to the server: simulate or initiate power down procedures for the server.</w:t>
             </w:r>
           </w:p>
           <w:p>
             <w:pPr>
               <w:pStyle w:val="InfoBlue"/>
-              <w:numPr>
-                <w:ilvl w:val="0"/>
-                <w:numId w:val="27"/>
-              </w:numPr>
-            </w:pPr>
-            <w:r>
-              <w:t>System-level Access: [See Special Considerations below]</w:t>
+            </w:pPr>
+            <w:r>
+              <w:sym w:font="Symbol" w:char="F0B7"/>
+            </w:r>
+            <w:r>
+              <w:tab/>
+              <w:t xml:space="preserve">Interruption via network servers:  simulate or initiate </w:t>
+            </w:r>
+            <w:r>
+              <w:tab/>
+              <w:t xml:space="preserve">communication loss with the network (physically disconnect </w:t>
+            </w:r>
+            <w:r>
+              <w:tab/>
+              <w:t>communication wires or power down network servers or routers).</w:t>
+            </w:r>
+          </w:p>
+          <w:p>
+            <w:pPr>
+              <w:pStyle w:val="InfoBlue"/>
+            </w:pPr>
+            <w:r>
+              <w:sym w:font="Symbol" w:char="F0B7"/>
+            </w:r>
+            <w:r>
+              <w:tab/>
+              <w:t>Interruption, communication, or power loss to DASD and DASD controllers: simulate or physically eliminate communication with one or more DASDs or controllers.</w:t>
+            </w:r>
+          </w:p>
+          <w:p>
+            <w:pPr>
+              <w:pStyle w:val="InfoBlue"/>
+            </w:pPr>
+            <w:r>
+              <w:t>Once the above conditions or simulated conditions are achieved, additional transactions should be executed and, upon reaching this second test point state, recovery procedures should be invoked.</w:t>
+            </w:r>
+          </w:p>
+          <w:p>
+            <w:pPr>
+              <w:pStyle w:val="InfoBlue"/>
+            </w:pPr>
+            <w:r>
+              <w:t>Testing for incomplete cycles uses the same technique as described above except that the database processes themselves should be aborted or prematurely terminated.</w:t>
+            </w:r>
+          </w:p>
+          <w:p>
+            <w:pPr>
+              <w:pStyle w:val="InfoBlue"/>
+            </w:pPr>
+            <w:r>
+              <w:t xml:space="preserve">Testing for the following conditions requires that a known database state be achieved. </w:t>
+            </w:r>
+          </w:p>
+          <w:p>
+            <w:pPr>
+              <w:pStyle w:val="InfoBlue"/>
+            </w:pPr>
+            <w:r>
+              <w:t>Several database fields, pointers, and keys should be corrupted manually and directly within the database (via database tools). Additional transactions should be executed using the tests from Application Function and Business Cycle Testing and full cycles executed.]</w:t>
             </w:r>
           </w:p>
         </w:tc>
@@ -10146,7 +10188,7 @@
         </w:tc>
         <w:tc>
           <w:tcPr>
-            <w:tcW w:w="6682" w:type="dxa"/>
+            <w:tcW w:w="6678" w:type="dxa"/>
           </w:tcPr>
           <w:p>
             <w:pPr>
@@ -10161,11 +10203,11 @@
               <w:pStyle w:val="InfoBlue"/>
               <w:numPr>
                 <w:ilvl w:val="0"/>
-                <w:numId w:val="28"/>
+                <w:numId w:val="29"/>
               </w:numPr>
             </w:pPr>
             <w:r>
-              <w:t>Test Script Automation Tool</w:t>
+              <w:t>base configuration imager and restorer</w:t>
             </w:r>
           </w:p>
           <w:p>
@@ -10173,11 +10215,11 @@
               <w:pStyle w:val="InfoBlue"/>
               <w:numPr>
                 <w:ilvl w:val="0"/>
-                <w:numId w:val="28"/>
+                <w:numId w:val="29"/>
               </w:numPr>
             </w:pPr>
             <w:r>
-              <w:t>“Hacker” security breach and probing tools</w:t>
+              <w:t>installation monitoring tools (registry, hard disk, CPU, memory, and so on)</w:t>
             </w:r>
           </w:p>
           <w:p>
@@ -10185,11 +10227,11 @@
               <w:pStyle w:val="InfoBlue"/>
               <w:numPr>
                 <w:ilvl w:val="0"/>
-                <w:numId w:val="28"/>
+                <w:numId w:val="29"/>
               </w:numPr>
             </w:pPr>
             <w:r>
-              <w:t>OS Security Admin Tools]</w:t>
+              <w:t>backup and recovery tools]</w:t>
             </w:r>
           </w:p>
         </w:tc>
@@ -10209,7 +10251,8 @@
           </w:tcPr>
           <w:p>
             <w:pPr>
-              <w:pStyle w:val="bodytext0"/>
+              <w:pStyle w:val="BodyText"/>
+              <w:ind w:left="0"/>
             </w:pPr>
             <w:r>
               <w:t>Success Criteria:</w:t>
@@ -10218,14 +10261,38 @@
         </w:tc>
         <w:tc>
           <w:tcPr>
-            <w:tcW w:w="6682" w:type="dxa"/>
+            <w:tcW w:w="6678" w:type="dxa"/>
           </w:tcPr>
           <w:p>
             <w:pPr>
               <w:pStyle w:val="InfoBlue"/>
             </w:pPr>
             <w:r>
-              <w:t>[The technique supports the testing of for each known actor type the appropriate functions or data affected by security settings can be tested.]</w:t>
+              <w:t>The technique supports the testing of:</w:t>
+            </w:r>
+          </w:p>
+          <w:p>
+            <w:pPr>
+              <w:pStyle w:val="InfoBlue"/>
+              <w:numPr>
+                <w:ilvl w:val="0"/>
+                <w:numId w:val="30"/>
+              </w:numPr>
+            </w:pPr>
+            <w:r>
+              <w:t>One or more simulated disasters involving one or more combinations of the application, database, and system.</w:t>
+            </w:r>
+          </w:p>
+          <w:p>
+            <w:pPr>
+              <w:pStyle w:val="InfoBlue"/>
+              <w:numPr>
+                <w:ilvl w:val="0"/>
+                <w:numId w:val="30"/>
+              </w:numPr>
+            </w:pPr>
+            <w:r>
+              <w:t>One or more simulated recoveries involving one or more combinations of the application, database, and system to a known desired state.]</w:t>
             </w:r>
           </w:p>
         </w:tc>
@@ -10245,7 +10312,8 @@
           </w:tcPr>
           <w:p>
             <w:pPr>
-              <w:pStyle w:val="bodytext0"/>
+              <w:pStyle w:val="BodyText"/>
+              <w:ind w:left="0"/>
             </w:pPr>
             <w:r>
               <w:lastRenderedPageBreak/>
@@ -10255,14 +10323,42 @@
         </w:tc>
         <w:tc>
           <w:tcPr>
-            <w:tcW w:w="6682" w:type="dxa"/>
+            <w:tcW w:w="6678" w:type="dxa"/>
           </w:tcPr>
           <w:p>
             <w:pPr>
               <w:pStyle w:val="InfoBlue"/>
-            </w:pPr>
-            <w:r>
-              <w:t>[Access to the system must be reviewed or discussed with the appropriate network or systems administrator. This testing may not be required as it may be a function of network or systems administration.]</w:t>
+              <w:numPr>
+                <w:ilvl w:val="0"/>
+                <w:numId w:val="31"/>
+              </w:numPr>
+            </w:pPr>
+            <w:r>
+              <w:t>[Recovery testing is highly intrusive. Procedures to disconnect cabling (simulating power or communication loss) may not be desirable or feasible. Alternative methods, such as diagnostic software tools may be required.</w:t>
+            </w:r>
+          </w:p>
+          <w:p>
+            <w:pPr>
+              <w:pStyle w:val="InfoBlue"/>
+              <w:numPr>
+                <w:ilvl w:val="0"/>
+                <w:numId w:val="31"/>
+              </w:numPr>
+            </w:pPr>
+            <w:r>
+              <w:t>Resources from the Systems (or Computer Operations), Database, and Networking groups are required.</w:t>
+            </w:r>
+          </w:p>
+          <w:p>
+            <w:pPr>
+              <w:pStyle w:val="InfoBlue"/>
+              <w:numPr>
+                <w:ilvl w:val="0"/>
+                <w:numId w:val="31"/>
+              </w:numPr>
+            </w:pPr>
+            <w:r>
+              <w:t>These tests should be run after hours or on an isolated machine.]</w:t>
             </w:r>
           </w:p>
         </w:tc>
@@ -10272,39 +10368,44 @@
       <w:pPr>
         <w:pStyle w:val="Heading3"/>
       </w:pPr>
-      <w:bookmarkStart w:id="97" w:name="_Toc417790800"/>
-      <w:bookmarkStart w:id="98" w:name="_Toc433104453"/>
-      <w:bookmarkStart w:id="99" w:name="_Toc524537155"/>
+      <w:bookmarkStart w:id="99" w:name="_Toc327254071"/>
+      <w:bookmarkStart w:id="100" w:name="_Toc327255036"/>
+      <w:bookmarkStart w:id="101" w:name="_Toc327255105"/>
+      <w:bookmarkStart w:id="102" w:name="_Toc327255344"/>
+      <w:bookmarkStart w:id="103" w:name="_Toc433104454"/>
+      <w:bookmarkStart w:id="104" w:name="_Toc524537156"/>
       <w:bookmarkEnd w:id="91"/>
-      <w:r>
-        <w:t>Failover and Recovery Testing</w:t>
-      </w:r>
-      <w:bookmarkEnd w:id="97"/>
-      <w:bookmarkEnd w:id="98"/>
+      <w:bookmarkEnd w:id="92"/>
+      <w:bookmarkEnd w:id="93"/>
+      <w:bookmarkEnd w:id="94"/>
+      <w:r>
+        <w:t>Configuration Testing</w:t>
+      </w:r>
       <w:bookmarkEnd w:id="99"/>
+      <w:bookmarkEnd w:id="100"/>
+      <w:bookmarkEnd w:id="101"/>
+      <w:bookmarkEnd w:id="102"/>
+      <w:bookmarkEnd w:id="103"/>
+      <w:bookmarkEnd w:id="104"/>
     </w:p>
     <w:p>
       <w:pPr>
         <w:pStyle w:val="InfoBlue"/>
       </w:pPr>
       <w:r>
-        <w:t xml:space="preserve">[Failover and recovery testing ensures that the target-of-test can successfully failover and recover from a variety of hardware, software or network malfunctions with undue loss of data or data integrity. </w:t>
-      </w:r>
-    </w:p>
-    <w:p>
-      <w:pPr>
-        <w:pStyle w:val="InfoBlue"/>
-      </w:pPr>
-      <w:r>
-        <w:t>For those systems that must be kept running failover testing ensures that, when a failover condition occurs, the alternate or backup systems properly “take over” for the failed system without any loss of data or transactions.</w:t>
-      </w:r>
-    </w:p>
-    <w:p>
-      <w:pPr>
-        <w:pStyle w:val="InfoBlue"/>
-      </w:pPr>
-      <w:r>
-        <w:t>Recovery testing is an antagonistic test process in which the application or system is exposed to extreme conditions, or simulated conditions, to cause a failure, such as device Input/Output (I/O) failures, or invalid database pointers and keys. Recovery processes are invoked, and the application or system is monitored and inspected to verify proper application, or system, and data recovery has been achieved.]</w:t>
+        <w:t>[Configuration testing verifies the operation of the target-of-test on different software and hardware configurations. In most production environments, the particular hardware specifications for the client workstations, network connections, and database servers vary. Client workstations may have different software loaded</w:t>
+      </w:r>
+      <w:r>
+        <w:sym w:font="Symbol" w:char="F0BE"/>
+      </w:r>
+      <w:r>
+        <w:t>for example, applications, drivers, and so on</w:t>
+      </w:r>
+      <w:r>
+        <w:sym w:font="Symbol" w:char="F0BE"/>
+      </w:r>
+      <w:r>
+        <w:t>and, at any one time, many different combinations may be active using different resources.]</w:t>
       </w:r>
     </w:p>
     <w:p>
@@ -10363,99 +10464,7 @@
               <w:pStyle w:val="InfoBlue"/>
             </w:pPr>
             <w:r>
-              <w:t>[Simulate the failure conditions and exercise the recovery processes (manual and automated) to restore the database, applications, and system to a desired, known, state. The following types of conditions are included in the testing to observe and log target behavior after recovery:</w:t>
-            </w:r>
-          </w:p>
-          <w:p>
-            <w:pPr>
-              <w:pStyle w:val="InfoBlue"/>
-            </w:pPr>
-            <w:r>
-              <w:sym w:font="Symbol" w:char="F0B7"/>
-            </w:r>
-            <w:r>
-              <w:tab/>
-              <w:t xml:space="preserve">power interruption to the client </w:t>
-            </w:r>
-          </w:p>
-          <w:p>
-            <w:pPr>
-              <w:pStyle w:val="InfoBlue"/>
-            </w:pPr>
-            <w:r>
-              <w:sym w:font="Symbol" w:char="F0B7"/>
-            </w:r>
-            <w:r>
-              <w:tab/>
-              <w:t>power interruption to the server</w:t>
-            </w:r>
-          </w:p>
-          <w:p>
-            <w:pPr>
-              <w:pStyle w:val="InfoBlue"/>
-            </w:pPr>
-            <w:r>
-              <w:sym w:font="Symbol" w:char="F0B7"/>
-            </w:r>
-            <w:r>
-              <w:tab/>
-              <w:t>communication interruption via network servers</w:t>
-            </w:r>
-          </w:p>
-          <w:p>
-            <w:pPr>
-              <w:pStyle w:val="InfoBlue"/>
-            </w:pPr>
-            <w:r>
-              <w:sym w:font="Symbol" w:char="F0B7"/>
-            </w:r>
-            <w:r>
-              <w:tab/>
-              <w:t xml:space="preserve">interruption, communication, or power loss to DASD (Dynamic Access </w:t>
-            </w:r>
-            <w:r>
-              <w:tab/>
-              <w:t>Storage Devices) and DASD controllers</w:t>
-            </w:r>
-          </w:p>
-          <w:p>
-            <w:pPr>
-              <w:pStyle w:val="InfoBlue"/>
-            </w:pPr>
-            <w:r>
-              <w:sym w:font="Symbol" w:char="F0B7"/>
-            </w:r>
-            <w:r>
-              <w:tab/>
-              <w:t xml:space="preserve">incomplete cycles (data filter processes interrupted, data </w:t>
-            </w:r>
-            <w:r>
-              <w:tab/>
-              <w:t>synchronization processes interrupted)</w:t>
-            </w:r>
-          </w:p>
-          <w:p>
-            <w:pPr>
-              <w:pStyle w:val="InfoBlue"/>
-            </w:pPr>
-            <w:r>
-              <w:sym w:font="Symbol" w:char="F0B7"/>
-            </w:r>
-            <w:r>
-              <w:tab/>
-              <w:t>invalid database pointers or keys</w:t>
-            </w:r>
-          </w:p>
-          <w:p>
-            <w:pPr>
-              <w:pStyle w:val="InfoBlue"/>
-            </w:pPr>
-            <w:r>
-              <w:sym w:font="Symbol" w:char="F0B7"/>
-            </w:r>
-            <w:r>
-              <w:tab/>
-              <w:t>invalid or corrupted data elements in database]</w:t>
+              <w:t>[Exercise the target-of-test on the required hardware and software configurations to observe and log target behavior under different configurations and identify changes in configuration state.]</w:t>
             </w:r>
           </w:p>
         </w:tc>
@@ -10479,7 +10488,6 @@
               <w:ind w:left="0"/>
             </w:pPr>
             <w:r>
-              <w:lastRenderedPageBreak/>
               <w:t>Technique:</w:t>
             </w:r>
           </w:p>
@@ -10491,97 +10499,49 @@
           <w:p>
             <w:pPr>
               <w:pStyle w:val="InfoBlue"/>
-            </w:pPr>
-            <w:r>
-              <w:t>[The tests already created for Function and Business Cycle testing can be used as a basis for creating a series of transactions to support failover and recovery testing, primarily to define the tests to be run to test that recovery was successful.</w:t>
+              <w:numPr>
+                <w:ilvl w:val="0"/>
+                <w:numId w:val="32"/>
+              </w:numPr>
+            </w:pPr>
+            <w:r>
+              <w:t>[Use Function Test scripts.</w:t>
             </w:r>
           </w:p>
           <w:p>
             <w:pPr>
               <w:pStyle w:val="InfoBlue"/>
-            </w:pPr>
-            <w:r>
-              <w:sym w:font="Symbol" w:char="F0B7"/>
-            </w:r>
-            <w:r>
-              <w:tab/>
-              <w:t>Power interruption to the client:  power the PC down.</w:t>
+              <w:numPr>
+                <w:ilvl w:val="0"/>
+                <w:numId w:val="32"/>
+              </w:numPr>
+            </w:pPr>
+            <w:r>
+              <w:t>Open and close various non-target-of-test related software, such as Microsoft Excel and Word applications, either as part of the test or prior to the start of the test.</w:t>
             </w:r>
           </w:p>
           <w:p>
             <w:pPr>
               <w:pStyle w:val="InfoBlue"/>
-            </w:pPr>
-            <w:r>
-              <w:sym w:font="Symbol" w:char="F0B7"/>
-            </w:r>
-            <w:r>
-              <w:tab/>
-              <w:t>Power interruption to the server: simulate or initiate power down procedures for the server.</w:t>
+              <w:numPr>
+                <w:ilvl w:val="0"/>
+                <w:numId w:val="32"/>
+              </w:numPr>
+            </w:pPr>
+            <w:r>
+              <w:t>Execute selected transactions to simulate actors interacting with the target-of-test and the non-target-of-test software.</w:t>
             </w:r>
           </w:p>
           <w:p>
             <w:pPr>
               <w:pStyle w:val="InfoBlue"/>
-            </w:pPr>
-            <w:r>
-              <w:sym w:font="Symbol" w:char="F0B7"/>
-            </w:r>
-            <w:r>
-              <w:tab/>
-              <w:t xml:space="preserve">Interruption via network servers:  simulate or initiate </w:t>
-            </w:r>
-            <w:r>
-              <w:tab/>
-              <w:t xml:space="preserve">communication loss with the network (physically disconnect </w:t>
-            </w:r>
-            <w:r>
-              <w:tab/>
-              <w:t>communication wires or power down network servers or routers).</w:t>
-            </w:r>
-          </w:p>
-          <w:p>
-            <w:pPr>
-              <w:pStyle w:val="InfoBlue"/>
-            </w:pPr>
-            <w:r>
-              <w:sym w:font="Symbol" w:char="F0B7"/>
-            </w:r>
-            <w:r>
-              <w:tab/>
-              <w:t>Interruption, communication, or power loss to DASD and DASD controllers: simulate or physically eliminate communication with one or more DASDs or controllers.</w:t>
-            </w:r>
-          </w:p>
-          <w:p>
-            <w:pPr>
-              <w:pStyle w:val="InfoBlue"/>
-            </w:pPr>
-            <w:r>
-              <w:t>Once the above conditions or simulated conditions are achieved, additional transactions should be executed and, upon reaching this second test point state, recovery procedures should be invoked.</w:t>
-            </w:r>
-          </w:p>
-          <w:p>
-            <w:pPr>
-              <w:pStyle w:val="InfoBlue"/>
-            </w:pPr>
-            <w:r>
-              <w:t>Testing for incomplete cycles uses the same technique as described above except that the database processes themselves should be aborted or prematurely terminated.</w:t>
-            </w:r>
-          </w:p>
-          <w:p>
-            <w:pPr>
-              <w:pStyle w:val="InfoBlue"/>
-            </w:pPr>
-            <w:r>
-              <w:t xml:space="preserve">Testing for the following conditions requires that a known database state be achieved. </w:t>
-            </w:r>
-          </w:p>
-          <w:p>
-            <w:pPr>
-              <w:pStyle w:val="InfoBlue"/>
-            </w:pPr>
-            <w:r>
-              <w:t>Several database fields, pointers, and keys should be corrupted manually and directly within the database (via database tools). Additional transactions should be executed using the tests from Application Function and Business Cycle Testing and full cycles executed.]</w:t>
+              <w:numPr>
+                <w:ilvl w:val="0"/>
+                <w:numId w:val="32"/>
+              </w:numPr>
+            </w:pPr>
+            <w:r>
+              <w:t>Repeat the above process, minimizing the available conventional memory on the client workstation.]</w:t>
             </w:r>
           </w:p>
         </w:tc>
@@ -10661,11 +10621,11 @@
               <w:pStyle w:val="InfoBlue"/>
               <w:numPr>
                 <w:ilvl w:val="0"/>
-                <w:numId w:val="29"/>
+                <w:numId w:val="33"/>
               </w:numPr>
             </w:pPr>
             <w:r>
-              <w:t>base configuration imager and restorer</w:t>
+              <w:t>base configuration imager and restore</w:t>
             </w:r>
           </w:p>
           <w:p>
@@ -10673,23 +10633,11 @@
               <w:pStyle w:val="InfoBlue"/>
               <w:numPr>
                 <w:ilvl w:val="0"/>
-                <w:numId w:val="29"/>
+                <w:numId w:val="33"/>
               </w:numPr>
             </w:pPr>
             <w:r>
-              <w:t>installation monitoring tools (registry, hard disk, CPU, memory, and so on)</w:t>
-            </w:r>
-          </w:p>
-          <w:p>
-            <w:pPr>
-              <w:pStyle w:val="InfoBlue"/>
-              <w:numPr>
-                <w:ilvl w:val="0"/>
-                <w:numId w:val="29"/>
-              </w:numPr>
-            </w:pPr>
-            <w:r>
-              <w:t>backup and recovery tools]</w:t>
+              <w:t>installation monitoring tools (registry, hard disk, CPU, memory, and so on)]</w:t>
             </w:r>
           </w:p>
         </w:tc>
@@ -10726,31 +10674,7 @@
               <w:pStyle w:val="InfoBlue"/>
             </w:pPr>
             <w:r>
-              <w:t>The technique supports the testing of:</w:t>
-            </w:r>
-          </w:p>
-          <w:p>
-            <w:pPr>
-              <w:pStyle w:val="InfoBlue"/>
-              <w:numPr>
-                <w:ilvl w:val="0"/>
-                <w:numId w:val="30"/>
-              </w:numPr>
-            </w:pPr>
-            <w:r>
-              <w:t>One or more simulated disasters involving one or more combinations of the application, database, and system.</w:t>
-            </w:r>
-          </w:p>
-          <w:p>
-            <w:pPr>
-              <w:pStyle w:val="InfoBlue"/>
-              <w:numPr>
-                <w:ilvl w:val="0"/>
-                <w:numId w:val="30"/>
-              </w:numPr>
-            </w:pPr>
-            <w:r>
-              <w:t>One or more simulated recoveries involving one or more combinations of the application, database, and system to a known desired state.]</w:t>
+              <w:t>[The technique supports the testing of one or more combinations of the target test items running in expected, supported deployment environments.]</w:t>
             </w:r>
           </w:p>
         </w:tc>
@@ -10788,383 +10712,13 @@
               <w:pStyle w:val="InfoBlue"/>
               <w:numPr>
                 <w:ilvl w:val="0"/>
-                <w:numId w:val="31"/>
+                <w:numId w:val="34"/>
               </w:numPr>
             </w:pPr>
             <w:r>
-              <w:t>[Recovery testing is highly intrusive. Procedures to disconnect cabling (simulating power or communication loss) may not be desirable or feasible. Alternative methods, such as diagnostic software tools may be required.</w:t>
-            </w:r>
-          </w:p>
-          <w:p>
-            <w:pPr>
-              <w:pStyle w:val="InfoBlue"/>
-              <w:numPr>
-                <w:ilvl w:val="0"/>
-                <w:numId w:val="31"/>
-              </w:numPr>
-            </w:pPr>
-            <w:r>
-              <w:t>Resources from the Systems (or Computer Operations), Database, and Networking groups are required.</w:t>
-            </w:r>
-          </w:p>
-          <w:p>
-            <w:pPr>
-              <w:pStyle w:val="InfoBlue"/>
-              <w:numPr>
-                <w:ilvl w:val="0"/>
-                <w:numId w:val="31"/>
-              </w:numPr>
-            </w:pPr>
-            <w:r>
-              <w:t>These tests should be run after hours or on an isolated machine.]</w:t>
-            </w:r>
-          </w:p>
-        </w:tc>
-      </w:tr>
-    </w:tbl>
-    <w:p>
-      <w:pPr>
-        <w:pStyle w:val="Heading3"/>
-      </w:pPr>
-      <w:bookmarkStart w:id="100" w:name="_Toc327254071"/>
-      <w:bookmarkStart w:id="101" w:name="_Toc327255036"/>
-      <w:bookmarkStart w:id="102" w:name="_Toc327255105"/>
-      <w:bookmarkStart w:id="103" w:name="_Toc327255344"/>
-      <w:bookmarkStart w:id="104" w:name="_Toc433104454"/>
-      <w:bookmarkStart w:id="105" w:name="_Toc524537156"/>
-      <w:bookmarkEnd w:id="92"/>
-      <w:bookmarkEnd w:id="93"/>
-      <w:bookmarkEnd w:id="94"/>
-      <w:bookmarkEnd w:id="95"/>
-      <w:r>
-        <w:t>Configuration Testing</w:t>
-      </w:r>
-      <w:bookmarkEnd w:id="100"/>
-      <w:bookmarkEnd w:id="101"/>
-      <w:bookmarkEnd w:id="102"/>
-      <w:bookmarkEnd w:id="103"/>
-      <w:bookmarkEnd w:id="104"/>
-      <w:bookmarkEnd w:id="105"/>
-    </w:p>
-    <w:p>
-      <w:pPr>
-        <w:pStyle w:val="InfoBlue"/>
-      </w:pPr>
-      <w:r>
-        <w:t>[Configuration testing verifies the operation of the target-of-test on different software and hardware configurations. In most production environments, the particular hardware specifications for the client workstations, network connections, and database servers vary. Client workstations may have different software loaded</w:t>
-      </w:r>
-      <w:r>
-        <w:sym w:font="Symbol" w:char="F0BE"/>
-      </w:r>
-      <w:r>
-        <w:t>for example, applications, drivers, and so on</w:t>
-      </w:r>
-      <w:r>
-        <w:sym w:font="Symbol" w:char="F0BE"/>
-      </w:r>
-      <w:r>
-        <w:t>and, at any one time, many different combinations may be active using different resources.]</w:t>
-      </w:r>
-    </w:p>
-    <w:p>
-      <w:pPr>
-        <w:pStyle w:val="BodyText"/>
-      </w:pPr>
-    </w:p>
-    <w:tbl>
-      <w:tblPr>
-        <w:tblW w:w="8842" w:type="dxa"/>
-        <w:tblInd w:w="738" w:type="dxa"/>
-        <w:tblBorders>
-          <w:top w:val="single" w:sz="12" w:space="0" w:color="000000"/>
-          <w:left w:val="single" w:sz="12" w:space="0" w:color="000000"/>
-          <w:bottom w:val="single" w:sz="12" w:space="0" w:color="000000"/>
-          <w:right w:val="single" w:sz="12" w:space="0" w:color="000000"/>
-          <w:insideH w:val="single" w:sz="6" w:space="0" w:color="000000"/>
-          <w:insideV w:val="single" w:sz="6" w:space="0" w:color="000000"/>
-        </w:tblBorders>
-        <w:tblLayout w:type="fixed"/>
-        <w:tblLook w:val="009F"/>
-      </w:tblPr>
-      <w:tblGrid>
-        <w:gridCol w:w="2160"/>
-        <w:gridCol w:w="6682"/>
-      </w:tblGrid>
-      <w:tr>
-        <w:trPr>
-          <w:cantSplit/>
-        </w:trPr>
-        <w:tc>
-          <w:tcPr>
-            <w:tcW w:w="2160" w:type="dxa"/>
-            <w:tcBorders>
-              <w:top w:val="single" w:sz="12" w:space="0" w:color="000000"/>
-              <w:bottom w:val="single" w:sz="6" w:space="0" w:color="000000"/>
-            </w:tcBorders>
-            <w:shd w:val="pct5" w:color="auto" w:fill="auto"/>
-          </w:tcPr>
-          <w:p>
-            <w:pPr>
-              <w:pStyle w:val="BodyText"/>
-              <w:ind w:left="0"/>
-            </w:pPr>
-            <w:r>
-              <w:t>Technique Objective:</w:t>
-            </w:r>
-          </w:p>
-        </w:tc>
-        <w:tc>
-          <w:tcPr>
-            <w:tcW w:w="6678" w:type="dxa"/>
-          </w:tcPr>
-          <w:p>
-            <w:pPr>
-              <w:pStyle w:val="InfoBlue"/>
-            </w:pPr>
-            <w:r>
-              <w:t>[Exercise the target-of-test on the required hardware and software configurations to observe and log target behavior under different configurations and identify changes in configuration state.]</w:t>
-            </w:r>
-          </w:p>
-        </w:tc>
-      </w:tr>
-      <w:tr>
-        <w:trPr>
-          <w:cantSplit/>
-        </w:trPr>
-        <w:tc>
-          <w:tcPr>
-            <w:tcW w:w="2160" w:type="dxa"/>
-            <w:tcBorders>
-              <w:top w:val="single" w:sz="6" w:space="0" w:color="000000"/>
-              <w:bottom w:val="single" w:sz="6" w:space="0" w:color="000000"/>
-            </w:tcBorders>
-            <w:shd w:val="pct5" w:color="auto" w:fill="auto"/>
-          </w:tcPr>
-          <w:p>
-            <w:pPr>
-              <w:pStyle w:val="BodyText"/>
-              <w:ind w:left="0"/>
-            </w:pPr>
-            <w:r>
-              <w:t>Technique:</w:t>
-            </w:r>
-          </w:p>
-        </w:tc>
-        <w:tc>
-          <w:tcPr>
-            <w:tcW w:w="6678" w:type="dxa"/>
-          </w:tcPr>
-          <w:p>
-            <w:pPr>
-              <w:pStyle w:val="InfoBlue"/>
-              <w:numPr>
-                <w:ilvl w:val="0"/>
-                <w:numId w:val="32"/>
-              </w:numPr>
-            </w:pPr>
-            <w:r>
-              <w:t>[Use Function Test scripts.</w:t>
-            </w:r>
-          </w:p>
-          <w:p>
-            <w:pPr>
-              <w:pStyle w:val="InfoBlue"/>
-              <w:numPr>
-                <w:ilvl w:val="0"/>
-                <w:numId w:val="32"/>
-              </w:numPr>
-            </w:pPr>
-            <w:r>
-              <w:t>Open and close various non-target-of-test related software, such as Microsoft Excel and Word applications, either as part of the test or prior to the start of the test.</w:t>
-            </w:r>
-          </w:p>
-          <w:p>
-            <w:pPr>
-              <w:pStyle w:val="InfoBlue"/>
-              <w:numPr>
-                <w:ilvl w:val="0"/>
-                <w:numId w:val="32"/>
-              </w:numPr>
-            </w:pPr>
-            <w:r>
-              <w:t>Execute selected transactions to simulate actors interacting with the target-of-test and the non-target-of-test software.</w:t>
-            </w:r>
-          </w:p>
-          <w:p>
-            <w:pPr>
-              <w:pStyle w:val="InfoBlue"/>
-              <w:numPr>
-                <w:ilvl w:val="0"/>
-                <w:numId w:val="32"/>
-              </w:numPr>
-            </w:pPr>
-            <w:r>
-              <w:t>Repeat the above process, minimizing the available conventional memory on the client workstation.]</w:t>
-            </w:r>
-          </w:p>
-        </w:tc>
-      </w:tr>
-      <w:tr>
-        <w:trPr>
-          <w:cantSplit/>
-        </w:trPr>
-        <w:tc>
-          <w:tcPr>
-            <w:tcW w:w="2160" w:type="dxa"/>
-            <w:tcBorders>
-              <w:top w:val="single" w:sz="6" w:space="0" w:color="000000"/>
-              <w:bottom w:val="single" w:sz="6" w:space="0" w:color="000000"/>
-            </w:tcBorders>
-            <w:shd w:val="pct5" w:color="auto" w:fill="auto"/>
-          </w:tcPr>
-          <w:p>
-            <w:pPr>
-              <w:pStyle w:val="bodytext0"/>
-            </w:pPr>
-            <w:r>
-              <w:t>Oracles:</w:t>
-            </w:r>
-          </w:p>
-        </w:tc>
-        <w:tc>
-          <w:tcPr>
-            <w:tcW w:w="6682" w:type="dxa"/>
-          </w:tcPr>
-          <w:p>
-            <w:pPr>
-              <w:pStyle w:val="InfoBlue"/>
-            </w:pPr>
-            <w:r>
-              <w:t>[Outline one or more strategies that can be used by the technique to accurately observe the outcomes of the test. The oracle combines elements of both the method by which the observation can be made and the characteristics of specific outcome that indicate probable success or failure. Ideally, oracles will be self-verifying, allowing automated tests to make an initial assessment of test pass or failure, however, be careful to mitigate the risks inherent in automated results determination.]</w:t>
-            </w:r>
-          </w:p>
-        </w:tc>
-      </w:tr>
-      <w:tr>
-        <w:trPr>
-          <w:cantSplit/>
-        </w:trPr>
-        <w:tc>
-          <w:tcPr>
-            <w:tcW w:w="2160" w:type="dxa"/>
-            <w:tcBorders>
-              <w:top w:val="single" w:sz="6" w:space="0" w:color="000000"/>
-              <w:bottom w:val="single" w:sz="6" w:space="0" w:color="000000"/>
-            </w:tcBorders>
-            <w:shd w:val="pct5" w:color="auto" w:fill="auto"/>
-          </w:tcPr>
-          <w:p>
-            <w:pPr>
-              <w:pStyle w:val="bodytext0"/>
-            </w:pPr>
-            <w:r>
-              <w:t>Required Tools:</w:t>
-            </w:r>
-          </w:p>
-        </w:tc>
-        <w:tc>
-          <w:tcPr>
-            <w:tcW w:w="6678" w:type="dxa"/>
-          </w:tcPr>
-          <w:p>
-            <w:pPr>
-              <w:pStyle w:val="InfoBlue"/>
-            </w:pPr>
-            <w:r>
-              <w:t>[The technique requires the following tools:</w:t>
-            </w:r>
-          </w:p>
-          <w:p>
-            <w:pPr>
-              <w:pStyle w:val="InfoBlue"/>
-              <w:numPr>
-                <w:ilvl w:val="0"/>
-                <w:numId w:val="33"/>
-              </w:numPr>
-            </w:pPr>
-            <w:r>
-              <w:t>base configuration imager and restore</w:t>
-            </w:r>
-          </w:p>
-          <w:p>
-            <w:pPr>
-              <w:pStyle w:val="InfoBlue"/>
-              <w:numPr>
-                <w:ilvl w:val="0"/>
-                <w:numId w:val="33"/>
-              </w:numPr>
-            </w:pPr>
-            <w:r>
-              <w:t>installation monitoring tools (registry, hard disk, CPU, memory, and so on)]</w:t>
-            </w:r>
-          </w:p>
-        </w:tc>
-      </w:tr>
-      <w:tr>
-        <w:trPr>
-          <w:cantSplit/>
-        </w:trPr>
-        <w:tc>
-          <w:tcPr>
-            <w:tcW w:w="2160" w:type="dxa"/>
-            <w:tcBorders>
-              <w:top w:val="single" w:sz="6" w:space="0" w:color="000000"/>
-              <w:bottom w:val="single" w:sz="6" w:space="0" w:color="000000"/>
-            </w:tcBorders>
-            <w:shd w:val="pct5" w:color="auto" w:fill="auto"/>
-          </w:tcPr>
-          <w:p>
-            <w:pPr>
-              <w:pStyle w:val="BodyText"/>
-              <w:ind w:left="0"/>
-            </w:pPr>
-            <w:r>
-              <w:t>Success Criteria:</w:t>
-            </w:r>
-          </w:p>
-        </w:tc>
-        <w:tc>
-          <w:tcPr>
-            <w:tcW w:w="6678" w:type="dxa"/>
-          </w:tcPr>
-          <w:p>
-            <w:pPr>
-              <w:pStyle w:val="InfoBlue"/>
-            </w:pPr>
-            <w:r>
-              <w:t>[The technique supports the testing of one or more combinations of the target test items running in expected, supported deployment environments.]</w:t>
-            </w:r>
-          </w:p>
-        </w:tc>
-      </w:tr>
-      <w:tr>
-        <w:trPr>
-          <w:cantSplit/>
-        </w:trPr>
-        <w:tc>
-          <w:tcPr>
-            <w:tcW w:w="2160" w:type="dxa"/>
-            <w:tcBorders>
-              <w:top w:val="single" w:sz="6" w:space="0" w:color="000000"/>
-              <w:bottom w:val="single" w:sz="12" w:space="0" w:color="000000"/>
-            </w:tcBorders>
-            <w:shd w:val="pct5" w:color="auto" w:fill="auto"/>
-          </w:tcPr>
-          <w:p>
-            <w:pPr>
-              <w:pStyle w:val="BodyText"/>
-              <w:ind w:left="0"/>
-            </w:pPr>
-            <w:r>
-              <w:lastRenderedPageBreak/>
-              <w:t>Special Considerations:</w:t>
-            </w:r>
-          </w:p>
-        </w:tc>
-        <w:tc>
-          <w:tcPr>
-            <w:tcW w:w="6678" w:type="dxa"/>
-          </w:tcPr>
+              <w:t>[What non-target-of-test software is needed, is available, and what is accessible on the desktop?</w:t>
+            </w:r>
+          </w:p>
           <w:p>
             <w:pPr>
               <w:pStyle w:val="InfoBlue"/>
@@ -11174,7 +10728,7 @@
               </w:numPr>
             </w:pPr>
             <w:r>
-              <w:t>[What non-target-of-test software is needed, is available, and what is accessible on the desktop?</w:t>
+              <w:t xml:space="preserve">What applications are typically used? </w:t>
             </w:r>
           </w:p>
           <w:p>
@@ -11186,7 +10740,7 @@
               </w:numPr>
             </w:pPr>
             <w:r>
-              <w:t xml:space="preserve">What applications are typically used? </w:t>
+              <w:t>What data are the applications running; for example, a large spreadsheet opened in Excel or a 100-page document in Word?</w:t>
             </w:r>
           </w:p>
           <w:p>
@@ -11198,18 +10752,6 @@
               </w:numPr>
             </w:pPr>
             <w:r>
-              <w:t>What data are the applications running; for example, a large spreadsheet opened in Excel or a 100-page document in Word?</w:t>
-            </w:r>
-          </w:p>
-          <w:p>
-            <w:pPr>
-              <w:pStyle w:val="InfoBlue"/>
-              <w:numPr>
-                <w:ilvl w:val="0"/>
-                <w:numId w:val="34"/>
-              </w:numPr>
-            </w:pPr>
-            <w:r>
               <w:t xml:space="preserve">The entire system’s netware, network servers, databases, and so on, also needs to be documented as part of this test.]  </w:t>
             </w:r>
           </w:p>
@@ -11220,21 +10762,21 @@
       <w:pPr>
         <w:pStyle w:val="Heading3"/>
       </w:pPr>
-      <w:bookmarkStart w:id="106" w:name="_Toc327254072"/>
-      <w:bookmarkStart w:id="107" w:name="_Toc327255037"/>
-      <w:bookmarkStart w:id="108" w:name="_Toc327255106"/>
-      <w:bookmarkStart w:id="109" w:name="_Toc327255345"/>
-      <w:bookmarkStart w:id="110" w:name="_Toc433104455"/>
-      <w:bookmarkStart w:id="111" w:name="_Toc524537157"/>
+      <w:bookmarkStart w:id="105" w:name="_Toc327254072"/>
+      <w:bookmarkStart w:id="106" w:name="_Toc327255037"/>
+      <w:bookmarkStart w:id="107" w:name="_Toc327255106"/>
+      <w:bookmarkStart w:id="108" w:name="_Toc327255345"/>
+      <w:bookmarkStart w:id="109" w:name="_Toc433104455"/>
+      <w:bookmarkStart w:id="110" w:name="_Toc524537157"/>
       <w:r>
         <w:t>Installation Testing</w:t>
       </w:r>
+      <w:bookmarkEnd w:id="105"/>
       <w:bookmarkEnd w:id="106"/>
       <w:bookmarkEnd w:id="107"/>
       <w:bookmarkEnd w:id="108"/>
       <w:bookmarkEnd w:id="109"/>
       <w:bookmarkEnd w:id="110"/>
-      <w:bookmarkEnd w:id="111"/>
     </w:p>
     <w:p>
       <w:pPr>
@@ -11249,39 +10791,39 @@
         <w:pStyle w:val="Heading1"/>
         <w:keepNext w:val="0"/>
       </w:pPr>
-      <w:bookmarkStart w:id="112" w:name="_Toc524537158"/>
-      <w:bookmarkStart w:id="113" w:name="_Toc417790808"/>
-      <w:bookmarkStart w:id="114" w:name="_Toc433104461"/>
-      <w:bookmarkStart w:id="115" w:name="_Toc314978545"/>
-      <w:bookmarkStart w:id="116" w:name="_Toc324843648"/>
-      <w:bookmarkStart w:id="117" w:name="_Toc324851955"/>
-      <w:bookmarkStart w:id="118" w:name="_Toc324915538"/>
-      <w:bookmarkStart w:id="119" w:name="_Toc433104459"/>
+      <w:bookmarkStart w:id="111" w:name="_Toc524537158"/>
+      <w:bookmarkStart w:id="112" w:name="_Toc417790808"/>
+      <w:bookmarkStart w:id="113" w:name="_Toc433104461"/>
+      <w:bookmarkStart w:id="114" w:name="_Toc314978545"/>
+      <w:bookmarkStart w:id="115" w:name="_Toc324843648"/>
+      <w:bookmarkStart w:id="116" w:name="_Toc324851955"/>
+      <w:bookmarkStart w:id="117" w:name="_Toc324915538"/>
+      <w:bookmarkStart w:id="118" w:name="_Toc433104459"/>
       <w:r>
         <w:t>Entry and Exit Criteria</w:t>
       </w:r>
-      <w:bookmarkEnd w:id="112"/>
+      <w:bookmarkEnd w:id="111"/>
     </w:p>
     <w:p>
       <w:pPr>
         <w:pStyle w:val="Heading2"/>
         <w:keepNext w:val="0"/>
       </w:pPr>
-      <w:bookmarkStart w:id="120" w:name="_Toc524537159"/>
+      <w:bookmarkStart w:id="119" w:name="_Toc524537159"/>
       <w:r>
         <w:t>Test Plan</w:t>
       </w:r>
+      <w:bookmarkEnd w:id="119"/>
+    </w:p>
+    <w:p>
+      <w:pPr>
+        <w:pStyle w:val="Heading3"/>
+      </w:pPr>
+      <w:bookmarkStart w:id="120" w:name="_Toc524537160"/>
+      <w:r>
+        <w:t>Test Plan Entry Criteria</w:t>
+      </w:r>
       <w:bookmarkEnd w:id="120"/>
-    </w:p>
-    <w:p>
-      <w:pPr>
-        <w:pStyle w:val="Heading3"/>
-      </w:pPr>
-      <w:bookmarkStart w:id="121" w:name="_Toc524537160"/>
-      <w:r>
-        <w:t>Test Plan Entry Criteria</w:t>
-      </w:r>
-      <w:bookmarkEnd w:id="121"/>
     </w:p>
     <w:p>
       <w:pPr>
@@ -11291,7 +10833,7 @@
           <w:numId w:val="50"/>
         </w:numPr>
       </w:pPr>
-      <w:bookmarkStart w:id="122" w:name="_Toc524537161"/>
+      <w:bookmarkStart w:id="121" w:name="_Toc524537161"/>
       <w:r>
         <w:t>Được thực thi khi đã  thu thập được một phần của yêu cầu và đã bắt đầu vào thiết kế  hệ thống , giao diện và các thiết kế liên quan.</w:t>
       </w:r>
@@ -11303,7 +10845,7 @@
       <w:r>
         <w:t>Test Plan Exit Criteria</w:t>
       </w:r>
-      <w:bookmarkEnd w:id="122"/>
+      <w:bookmarkEnd w:id="121"/>
     </w:p>
     <w:p>
       <w:pPr>
@@ -11324,11 +10866,11 @@
       <w:r>
         <w:t xml:space="preserve"> </w:t>
       </w:r>
-      <w:bookmarkStart w:id="123" w:name="_Toc524537162"/>
+      <w:bookmarkStart w:id="122" w:name="_Toc524537162"/>
       <w:r>
         <w:t>Suspension and Resumption Criteria</w:t>
       </w:r>
-      <w:bookmarkEnd w:id="123"/>
+      <w:bookmarkEnd w:id="122"/>
     </w:p>
     <w:p>
       <w:pPr>
@@ -11338,7 +10880,7 @@
           <w:numId w:val="51"/>
         </w:numPr>
       </w:pPr>
-      <w:bookmarkStart w:id="124" w:name="_Toc524537163"/>
+      <w:bookmarkStart w:id="123" w:name="_Toc524537163"/>
       <w:r>
         <w:t>Xảy ra khi trong quá trình test , phát hiện có quá nhiều test case sai, hoặc test case không phù hợp với những mong muốn test của tester. Hoặc các test case không phủ hết tất cả các trường hợp xảy ra của phần mềm, tạo nên những lỗi tiềm ẩn.</w:t>
       </w:r>
@@ -11350,17 +10892,17 @@
       <w:r>
         <w:t>Test Cycles</w:t>
       </w:r>
+      <w:bookmarkEnd w:id="123"/>
+    </w:p>
+    <w:p>
+      <w:pPr>
+        <w:pStyle w:val="Heading3"/>
+      </w:pPr>
+      <w:bookmarkStart w:id="124" w:name="_Toc524537164"/>
+      <w:r>
+        <w:t>Test Cycle Entry Criteria</w:t>
+      </w:r>
       <w:bookmarkEnd w:id="124"/>
-    </w:p>
-    <w:p>
-      <w:pPr>
-        <w:pStyle w:val="Heading3"/>
-      </w:pPr>
-      <w:bookmarkStart w:id="125" w:name="_Toc524537164"/>
-      <w:r>
-        <w:t>Test Cycle Entry Criteria</w:t>
-      </w:r>
-      <w:bookmarkEnd w:id="125"/>
     </w:p>
     <w:p>
       <w:pPr>
@@ -11370,7 +10912,7 @@
           <w:numId w:val="51"/>
         </w:numPr>
       </w:pPr>
-      <w:bookmarkStart w:id="126" w:name="_Toc524537165"/>
+      <w:bookmarkStart w:id="125" w:name="_Toc524537165"/>
       <w:r>
         <w:t>Việc thực hiện test đươc thực hiện theo một chu kỳ lặp,  khi qua một pharse mới thì Test plan lại được chỉnh sửa  thêm dựa vào những thay đổi mới của phần yêu cầu và thiết  kế vừa được cập nhật và thực thi việc test chương trình.</w:t>
       </w:r>
@@ -11382,7 +10924,7 @@
       <w:r>
         <w:t>Test Cycle Exit Criteria</w:t>
       </w:r>
-      <w:bookmarkEnd w:id="126"/>
+      <w:bookmarkEnd w:id="125"/>
     </w:p>
     <w:p>
       <w:pPr>
@@ -11392,7 +10934,7 @@
           <w:numId w:val="51"/>
         </w:numPr>
       </w:pPr>
-      <w:bookmarkStart w:id="127" w:name="_Toc524537166"/>
+      <w:bookmarkStart w:id="126" w:name="_Toc524537166"/>
       <w:r>
         <w:t>Việc kết thúc được xác định khi tất cả các phần cần được test với các test case  đã được test xong,  và chuẩn bị sang một pharse mới.</w:t>
       </w:r>
@@ -11404,7 +10946,7 @@
       <w:r>
         <w:t>Test Cycle Abnormal Termination</w:t>
       </w:r>
-      <w:bookmarkEnd w:id="127"/>
+      <w:bookmarkEnd w:id="126"/>
     </w:p>
     <w:p>
       <w:pPr>
@@ -11414,7 +10956,7 @@
           <w:numId w:val="51"/>
         </w:numPr>
       </w:pPr>
-      <w:bookmarkStart w:id="128" w:name="_Toc524537167"/>
+      <w:bookmarkStart w:id="127" w:name="_Toc524537167"/>
       <w:r>
         <w:t>Khi trong test case có nhiều lỗi, không đãm bảo được việc test chương trình sẽ cho ra kết quả chính xác, thì việc test sẽ được dừng lai , và các test case sẽ được thay đổi.</w:t>
       </w:r>
@@ -11427,9 +10969,9 @@
       <w:r>
         <w:t>Deliverables</w:t>
       </w:r>
+      <w:bookmarkEnd w:id="112"/>
       <w:bookmarkEnd w:id="113"/>
-      <w:bookmarkEnd w:id="114"/>
-      <w:bookmarkEnd w:id="128"/>
+      <w:bookmarkEnd w:id="127"/>
     </w:p>
     <w:p>
       <w:pPr>
@@ -11444,17 +10986,17 @@
         <w:pStyle w:val="Heading2"/>
         <w:keepNext w:val="0"/>
       </w:pPr>
-      <w:bookmarkStart w:id="129" w:name="_Toc524537168"/>
-      <w:bookmarkStart w:id="130" w:name="_Toc314978549"/>
-      <w:bookmarkStart w:id="131" w:name="_Toc324843652"/>
-      <w:bookmarkStart w:id="132" w:name="_Toc324851959"/>
-      <w:bookmarkStart w:id="133" w:name="_Toc324915542"/>
-      <w:bookmarkStart w:id="134" w:name="_Toc417790809"/>
-      <w:bookmarkStart w:id="135" w:name="_Toc433104462"/>
+      <w:bookmarkStart w:id="128" w:name="_Toc524537168"/>
+      <w:bookmarkStart w:id="129" w:name="_Toc314978549"/>
+      <w:bookmarkStart w:id="130" w:name="_Toc324843652"/>
+      <w:bookmarkStart w:id="131" w:name="_Toc324851959"/>
+      <w:bookmarkStart w:id="132" w:name="_Toc324915542"/>
+      <w:bookmarkStart w:id="133" w:name="_Toc417790809"/>
+      <w:bookmarkStart w:id="134" w:name="_Toc433104462"/>
       <w:r>
         <w:t>Test Evaluation Summaries</w:t>
       </w:r>
-      <w:bookmarkEnd w:id="129"/>
+      <w:bookmarkEnd w:id="128"/>
     </w:p>
     <w:p>
       <w:pPr>
@@ -11473,11 +11015,11 @@
           <w:numId w:val="4"/>
         </w:numPr>
       </w:pPr>
-      <w:bookmarkStart w:id="136" w:name="_Toc524537169"/>
+      <w:bookmarkStart w:id="135" w:name="_Toc524537169"/>
       <w:r>
         <w:t>Reporting on Test Coverage</w:t>
       </w:r>
-      <w:bookmarkEnd w:id="136"/>
+      <w:bookmarkEnd w:id="135"/>
     </w:p>
     <w:p>
       <w:pPr>
@@ -11500,11 +11042,11 @@
           <w:numId w:val="4"/>
         </w:numPr>
       </w:pPr>
-      <w:bookmarkStart w:id="137" w:name="_Toc524537170"/>
+      <w:bookmarkStart w:id="136" w:name="_Toc524537170"/>
       <w:r>
         <w:t>Perceived Quality Reports</w:t>
       </w:r>
-      <w:bookmarkEnd w:id="137"/>
+      <w:bookmarkEnd w:id="136"/>
     </w:p>
     <w:p>
       <w:pPr>
@@ -11523,29 +11065,29 @@
           <w:numId w:val="4"/>
         </w:numPr>
       </w:pPr>
-      <w:bookmarkStart w:id="138" w:name="_Toc314978551"/>
-      <w:bookmarkStart w:id="139" w:name="_Toc324843654"/>
-      <w:bookmarkStart w:id="140" w:name="_Toc324851961"/>
-      <w:bookmarkStart w:id="141" w:name="_Toc324915544"/>
-      <w:bookmarkStart w:id="142" w:name="_Toc417790811"/>
-      <w:bookmarkStart w:id="143" w:name="_Toc433104464"/>
-      <w:bookmarkStart w:id="144" w:name="_Toc524537171"/>
+      <w:bookmarkStart w:id="137" w:name="_Toc314978551"/>
+      <w:bookmarkStart w:id="138" w:name="_Toc324843654"/>
+      <w:bookmarkStart w:id="139" w:name="_Toc324851961"/>
+      <w:bookmarkStart w:id="140" w:name="_Toc324915544"/>
+      <w:bookmarkStart w:id="141" w:name="_Toc417790811"/>
+      <w:bookmarkStart w:id="142" w:name="_Toc433104464"/>
+      <w:bookmarkStart w:id="143" w:name="_Toc524537171"/>
+      <w:bookmarkEnd w:id="129"/>
       <w:bookmarkEnd w:id="130"/>
       <w:bookmarkEnd w:id="131"/>
       <w:bookmarkEnd w:id="132"/>
       <w:bookmarkEnd w:id="133"/>
       <w:bookmarkEnd w:id="134"/>
-      <w:bookmarkEnd w:id="135"/>
       <w:r>
         <w:t>Incident Logs and Change Requests</w:t>
       </w:r>
+      <w:bookmarkEnd w:id="137"/>
       <w:bookmarkEnd w:id="138"/>
       <w:bookmarkEnd w:id="139"/>
       <w:bookmarkEnd w:id="140"/>
       <w:bookmarkEnd w:id="141"/>
       <w:bookmarkEnd w:id="142"/>
       <w:bookmarkEnd w:id="143"/>
-      <w:bookmarkEnd w:id="144"/>
     </w:p>
     <w:p>
       <w:pPr>
@@ -11564,11 +11106,11 @@
           <w:numId w:val="4"/>
         </w:numPr>
       </w:pPr>
-      <w:bookmarkStart w:id="145" w:name="_Toc524537172"/>
+      <w:bookmarkStart w:id="144" w:name="_Toc524537172"/>
       <w:r>
         <w:t>Smoke Test Suite and Supporting Test Scripts</w:t>
       </w:r>
-      <w:bookmarkEnd w:id="145"/>
+      <w:bookmarkEnd w:id="144"/>
     </w:p>
     <w:p>
       <w:pPr>
@@ -11587,11 +11129,11 @@
           <w:numId w:val="4"/>
         </w:numPr>
       </w:pPr>
-      <w:bookmarkStart w:id="146" w:name="_Toc524537173"/>
+      <w:bookmarkStart w:id="145" w:name="_Toc524537173"/>
       <w:r>
         <w:t>Additional Work Products</w:t>
       </w:r>
-      <w:bookmarkEnd w:id="146"/>
+      <w:bookmarkEnd w:id="145"/>
     </w:p>
     <w:p>
       <w:pPr>
@@ -11615,10 +11157,28 @@
       <w:pPr>
         <w:pStyle w:val="Heading3"/>
       </w:pPr>
-      <w:bookmarkStart w:id="147" w:name="_Toc524537174"/>
+      <w:bookmarkStart w:id="146" w:name="_Toc524537174"/>
       <w:r>
         <w:t>Detailed Test Results</w:t>
       </w:r>
+      <w:bookmarkEnd w:id="146"/>
+    </w:p>
+    <w:p>
+      <w:pPr>
+        <w:pStyle w:val="InfoBlue"/>
+      </w:pPr>
+      <w:r>
+        <w:t>[This denotes either a collection of Microsoft Excel spreadsheets listing the results determined for each test case, or the repository of both test logs and determined results maintained by a specialized test product.]</w:t>
+      </w:r>
+    </w:p>
+    <w:p>
+      <w:pPr>
+        <w:pStyle w:val="Heading3"/>
+      </w:pPr>
+      <w:bookmarkStart w:id="147" w:name="_Toc524537175"/>
+      <w:r>
+        <w:t>Additional Automated Functional Test Scripts</w:t>
+      </w:r>
       <w:bookmarkEnd w:id="147"/>
     </w:p>
     <w:p>
@@ -11626,16 +11186,16 @@
         <w:pStyle w:val="InfoBlue"/>
       </w:pPr>
       <w:r>
-        <w:t>[This denotes either a collection of Microsoft Excel spreadsheets listing the results determined for each test case, or the repository of both test logs and determined results maintained by a specialized test product.]</w:t>
+        <w:t>[These will be either a collection of the source code files for automated test scripts, or the repository of both source code and compiled executables for test scripts maintained by the test automation product.]</w:t>
       </w:r>
     </w:p>
     <w:p>
       <w:pPr>
         <w:pStyle w:val="Heading3"/>
       </w:pPr>
-      <w:bookmarkStart w:id="148" w:name="_Toc524537175"/>
-      <w:r>
-        <w:t>Additional Automated Functional Test Scripts</w:t>
+      <w:bookmarkStart w:id="148" w:name="_Toc524537176"/>
+      <w:r>
+        <w:t>Test Guidelines</w:t>
       </w:r>
       <w:bookmarkEnd w:id="148"/>
     </w:p>
@@ -11644,16 +11204,16 @@
         <w:pStyle w:val="InfoBlue"/>
       </w:pPr>
       <w:r>
-        <w:t>[These will be either a collection of the source code files for automated test scripts, or the repository of both source code and compiled executables for test scripts maintained by the test automation product.]</w:t>
+        <w:t>[Test Guidelines cover a broad set of categories, including Test-Idea catalogs, Good Practice Guidance, Test patterns, Fault and Failure Models, Automation Design Standards, and so forth.]</w:t>
       </w:r>
     </w:p>
     <w:p>
       <w:pPr>
         <w:pStyle w:val="Heading3"/>
       </w:pPr>
-      <w:bookmarkStart w:id="149" w:name="_Toc524537176"/>
-      <w:r>
-        <w:t>Test Guidelines</w:t>
+      <w:bookmarkStart w:id="149" w:name="_Toc524537177"/>
+      <w:r>
+        <w:t>Traceability Matrices</w:t>
       </w:r>
       <w:bookmarkEnd w:id="149"/>
     </w:p>
@@ -11662,36 +11222,18 @@
         <w:pStyle w:val="InfoBlue"/>
       </w:pPr>
       <w:r>
-        <w:t>[Test Guidelines cover a broad set of categories, including Test-Idea catalogs, Good Practice Guidance, Test patterns, Fault and Failure Models, Automation Design Standards, and so forth.]</w:t>
-      </w:r>
-    </w:p>
-    <w:p>
-      <w:pPr>
-        <w:pStyle w:val="Heading3"/>
-      </w:pPr>
-      <w:bookmarkStart w:id="150" w:name="_Toc524537177"/>
-      <w:r>
-        <w:t>Traceability Matrices</w:t>
+        <w:t>[Using a tool such as Rational RequisistePro or MS Excel, provide one or more matrices of traceability relationships between traced items.]</w:t>
+      </w:r>
+    </w:p>
+    <w:p>
+      <w:pPr>
+        <w:pStyle w:val="Heading1"/>
+      </w:pPr>
+      <w:bookmarkStart w:id="150" w:name="_Toc524537178"/>
+      <w:r>
+        <w:t>Testing Workflow</w:t>
       </w:r>
       <w:bookmarkEnd w:id="150"/>
-    </w:p>
-    <w:p>
-      <w:pPr>
-        <w:pStyle w:val="InfoBlue"/>
-      </w:pPr>
-      <w:r>
-        <w:t>[Using a tool such as Rational RequisistePro or MS Excel, provide one or more matrices of traceability relationships between traced items.]</w:t>
-      </w:r>
-    </w:p>
-    <w:p>
-      <w:pPr>
-        <w:pStyle w:val="Heading1"/>
-      </w:pPr>
-      <w:bookmarkStart w:id="151" w:name="_Toc524537178"/>
-      <w:r>
-        <w:t>Testing Workflow</w:t>
-      </w:r>
-      <w:bookmarkEnd w:id="151"/>
     </w:p>
     <w:p>
       <w:pPr>
@@ -11853,11 +11395,11 @@
       <w:pPr>
         <w:pStyle w:val="Heading1"/>
       </w:pPr>
-      <w:bookmarkStart w:id="152" w:name="_Toc524537179"/>
+      <w:bookmarkStart w:id="151" w:name="_Toc524537179"/>
       <w:r>
         <w:t>Environmental Needs</w:t>
       </w:r>
-      <w:bookmarkEnd w:id="152"/>
+      <w:bookmarkEnd w:id="151"/>
     </w:p>
     <w:p>
       <w:pPr>
@@ -11882,19 +11424,19 @@
         <w:pStyle w:val="Heading2"/>
         <w:keepNext w:val="0"/>
       </w:pPr>
-      <w:bookmarkStart w:id="153" w:name="_Toc524537180"/>
+      <w:bookmarkStart w:id="152" w:name="_Toc524537180"/>
       <w:r>
         <w:t>Base System</w:t>
       </w:r>
+      <w:bookmarkEnd w:id="114"/>
       <w:bookmarkEnd w:id="115"/>
       <w:bookmarkEnd w:id="116"/>
       <w:bookmarkEnd w:id="117"/>
       <w:bookmarkEnd w:id="118"/>
-      <w:bookmarkEnd w:id="119"/>
       <w:r>
         <w:t xml:space="preserve"> Hardware</w:t>
       </w:r>
-      <w:bookmarkEnd w:id="153"/>
+      <w:bookmarkEnd w:id="152"/>
     </w:p>
     <w:p>
       <w:pPr>
@@ -12694,14 +12236,14 @@
       <w:pPr>
         <w:pStyle w:val="Heading2"/>
       </w:pPr>
-      <w:bookmarkStart w:id="154" w:name="_Toc524537181"/>
-      <w:bookmarkStart w:id="155" w:name="_Toc324915535"/>
-      <w:bookmarkStart w:id="156" w:name="_Toc433104456"/>
-      <w:bookmarkStart w:id="157" w:name="_Toc314978546"/>
+      <w:bookmarkStart w:id="153" w:name="_Toc524537181"/>
+      <w:bookmarkStart w:id="154" w:name="_Toc324915535"/>
+      <w:bookmarkStart w:id="155" w:name="_Toc433104456"/>
+      <w:bookmarkStart w:id="156" w:name="_Toc314978546"/>
       <w:r>
         <w:t>Base Software Elements in the Test Environment</w:t>
       </w:r>
-      <w:bookmarkEnd w:id="154"/>
+      <w:bookmarkEnd w:id="153"/>
     </w:p>
     <w:p>
       <w:pPr>
@@ -13190,13 +12732,13 @@
       <w:pPr>
         <w:pStyle w:val="Heading2"/>
       </w:pPr>
-      <w:bookmarkStart w:id="158" w:name="_Toc524537182"/>
+      <w:bookmarkStart w:id="157" w:name="_Toc524537182"/>
       <w:r>
         <w:t>Productivity and Support Tools</w:t>
       </w:r>
+      <w:bookmarkEnd w:id="154"/>
       <w:bookmarkEnd w:id="155"/>
-      <w:bookmarkEnd w:id="156"/>
-      <w:bookmarkEnd w:id="158"/>
+      <w:bookmarkEnd w:id="157"/>
     </w:p>
     <w:p>
       <w:pPr>
@@ -13865,11 +13407,11 @@
       <w:pPr>
         <w:pStyle w:val="Heading2"/>
       </w:pPr>
-      <w:bookmarkStart w:id="159" w:name="_Toc524537183"/>
+      <w:bookmarkStart w:id="158" w:name="_Toc524537183"/>
       <w:r>
         <w:t>Test Environment Configurations</w:t>
       </w:r>
-      <w:bookmarkEnd w:id="159"/>
+      <w:bookmarkEnd w:id="158"/>
     </w:p>
     <w:p>
       <w:pPr>
@@ -14185,17 +13727,18 @@
       <w:pPr>
         <w:pStyle w:val="Heading1"/>
       </w:pPr>
-      <w:bookmarkStart w:id="160" w:name="_Toc314978543"/>
-      <w:bookmarkStart w:id="161" w:name="_Toc324843646"/>
-      <w:bookmarkStart w:id="162" w:name="_Toc324851953"/>
-      <w:bookmarkStart w:id="163" w:name="_Toc324915536"/>
-      <w:bookmarkStart w:id="164" w:name="_Toc433104457"/>
-      <w:bookmarkStart w:id="165" w:name="_Ref524433573"/>
-      <w:bookmarkStart w:id="166" w:name="_Ref524434117"/>
-      <w:bookmarkStart w:id="167" w:name="_Toc524537184"/>
+      <w:bookmarkStart w:id="159" w:name="_Toc314978543"/>
+      <w:bookmarkStart w:id="160" w:name="_Toc324843646"/>
+      <w:bookmarkStart w:id="161" w:name="_Toc324851953"/>
+      <w:bookmarkStart w:id="162" w:name="_Toc324915536"/>
+      <w:bookmarkStart w:id="163" w:name="_Toc433104457"/>
+      <w:bookmarkStart w:id="164" w:name="_Ref524433573"/>
+      <w:bookmarkStart w:id="165" w:name="_Ref524434117"/>
+      <w:bookmarkStart w:id="166" w:name="_Toc524537184"/>
       <w:r>
         <w:t>Responsibilities, Staffing, and Training Needs</w:t>
       </w:r>
+      <w:bookmarkEnd w:id="159"/>
       <w:bookmarkEnd w:id="160"/>
       <w:bookmarkEnd w:id="161"/>
       <w:bookmarkEnd w:id="162"/>
@@ -14203,7 +13746,6 @@
       <w:bookmarkEnd w:id="164"/>
       <w:bookmarkEnd w:id="165"/>
       <w:bookmarkEnd w:id="166"/>
-      <w:bookmarkEnd w:id="167"/>
     </w:p>
     <w:p>
       <w:pPr>
@@ -14227,15 +13769,15 @@
       <w:pPr>
         <w:pStyle w:val="Heading2"/>
       </w:pPr>
-      <w:bookmarkStart w:id="168" w:name="_Toc417790805"/>
-      <w:bookmarkStart w:id="169" w:name="_Toc433104458"/>
-      <w:bookmarkStart w:id="170" w:name="_Toc524537185"/>
+      <w:bookmarkStart w:id="167" w:name="_Toc417790805"/>
+      <w:bookmarkStart w:id="168" w:name="_Toc433104458"/>
+      <w:bookmarkStart w:id="169" w:name="_Toc524537185"/>
       <w:r>
         <w:t>People and Roles</w:t>
       </w:r>
+      <w:bookmarkEnd w:id="167"/>
       <w:bookmarkEnd w:id="168"/>
       <w:bookmarkEnd w:id="169"/>
-      <w:bookmarkEnd w:id="170"/>
     </w:p>
     <w:p>
       <w:pPr>
@@ -15313,11 +14855,11 @@
       <w:pPr>
         <w:pStyle w:val="Heading2"/>
       </w:pPr>
-      <w:bookmarkStart w:id="171" w:name="_Toc524537186"/>
+      <w:bookmarkStart w:id="170" w:name="_Toc524537186"/>
       <w:r>
         <w:t>Staffing and Training Needs</w:t>
       </w:r>
-      <w:bookmarkEnd w:id="171"/>
+      <w:bookmarkEnd w:id="170"/>
     </w:p>
     <w:p>
       <w:pPr>
@@ -15369,20 +14911,20 @@
       <w:pPr>
         <w:pStyle w:val="Heading1"/>
       </w:pPr>
-      <w:bookmarkStart w:id="172" w:name="_Toc324843649"/>
-      <w:bookmarkStart w:id="173" w:name="_Toc324851956"/>
-      <w:bookmarkStart w:id="174" w:name="_Toc324915539"/>
-      <w:bookmarkStart w:id="175" w:name="_Toc433104460"/>
-      <w:bookmarkStart w:id="176" w:name="_Toc524537187"/>
-      <w:bookmarkEnd w:id="157"/>
+      <w:bookmarkStart w:id="171" w:name="_Toc324843649"/>
+      <w:bookmarkStart w:id="172" w:name="_Toc324851956"/>
+      <w:bookmarkStart w:id="173" w:name="_Toc324915539"/>
+      <w:bookmarkStart w:id="174" w:name="_Toc433104460"/>
+      <w:bookmarkStart w:id="175" w:name="_Toc524537187"/>
+      <w:bookmarkEnd w:id="156"/>
       <w:r>
         <w:t>Iteration Milestones</w:t>
       </w:r>
+      <w:bookmarkEnd w:id="171"/>
       <w:bookmarkEnd w:id="172"/>
       <w:bookmarkEnd w:id="173"/>
       <w:bookmarkEnd w:id="174"/>
       <w:bookmarkEnd w:id="175"/>
-      <w:bookmarkEnd w:id="176"/>
     </w:p>
     <w:p>
       <w:pPr>
@@ -16477,57 +16019,58 @@
       <w:pPr>
         <w:pStyle w:val="BodyText"/>
       </w:pPr>
-      <w:bookmarkStart w:id="177" w:name="_Toc314978547"/>
-      <w:bookmarkStart w:id="178" w:name="_Toc324843650"/>
-      <w:bookmarkStart w:id="179" w:name="_Toc324851957"/>
-      <w:bookmarkStart w:id="180" w:name="_Toc324915540"/>
+      <w:bookmarkStart w:id="176" w:name="_Toc314978547"/>
+      <w:bookmarkStart w:id="177" w:name="_Toc324843650"/>
+      <w:bookmarkStart w:id="178" w:name="_Toc324851957"/>
+      <w:bookmarkStart w:id="179" w:name="_Toc324915540"/>
     </w:p>
     <w:p>
       <w:pPr>
         <w:pStyle w:val="Heading1"/>
       </w:pPr>
-      <w:bookmarkStart w:id="181" w:name="_Toc524537188"/>
+      <w:bookmarkStart w:id="180" w:name="_Toc524537188"/>
       <w:r>
         <w:t>Risks, Dependencies, Assumptions, and Constraints</w:t>
       </w:r>
+      <w:bookmarkEnd w:id="180"/>
+    </w:p>
+    <w:p>
+      <w:pPr>
+        <w:pStyle w:val="InfoBlue"/>
+      </w:pPr>
+      <w:r>
+        <w:t>[</w:t>
+      </w:r>
+      <w:bookmarkStart w:id="181" w:name="_Toc310151047"/>
+      <w:bookmarkStart w:id="182" w:name="_Toc311023319"/>
+      <w:bookmarkStart w:id="183" w:name="_Toc312136438"/>
+      <w:bookmarkStart w:id="184" w:name="_Toc312220589"/>
+      <w:bookmarkStart w:id="185" w:name="_Toc312220705"/>
+      <w:bookmarkStart w:id="186" w:name="_Toc312224719"/>
+      <w:bookmarkStart w:id="187" w:name="_Toc312225256"/>
+      <w:bookmarkStart w:id="188" w:name="_Toc312228779"/>
+      <w:bookmarkStart w:id="189" w:name="_Toc313334711"/>
+      <w:bookmarkStart w:id="190" w:name="_Toc313334859"/>
+      <w:bookmarkStart w:id="191" w:name="_Toc313335212"/>
+      <w:bookmarkStart w:id="192" w:name="_Toc313776701"/>
+      <w:bookmarkStart w:id="193" w:name="_Toc313777210"/>
+      <w:bookmarkStart w:id="194" w:name="_Toc313781051"/>
+      <w:bookmarkStart w:id="195" w:name="_Toc313781235"/>
+      <w:bookmarkStart w:id="196" w:name="_Toc313784418"/>
+      <w:bookmarkStart w:id="197" w:name="_Toc313852395"/>
+      <w:bookmarkStart w:id="198" w:name="_Toc313864405"/>
+      <w:bookmarkStart w:id="199" w:name="_Toc313864830"/>
+      <w:bookmarkStart w:id="200" w:name="_Toc313864934"/>
+      <w:bookmarkStart w:id="201" w:name="_Toc313875029"/>
+      <w:bookmarkStart w:id="202" w:name="_Toc313875137"/>
+      <w:bookmarkStart w:id="203" w:name="_Toc314992124"/>
+      <w:bookmarkStart w:id="204" w:name="_Toc314992272"/>
+      <w:bookmarkStart w:id="205" w:name="_Toc314992363"/>
+      <w:bookmarkStart w:id="206" w:name="_Toc317585074"/>
+      <w:r>
+        <w:t xml:space="preserve">List any risks that may affect the successful execution of this </w:t>
+      </w:r>
       <w:bookmarkEnd w:id="181"/>
-    </w:p>
-    <w:p>
-      <w:pPr>
-        <w:pStyle w:val="InfoBlue"/>
-      </w:pPr>
-      <w:r>
-        <w:t>[</w:t>
-      </w:r>
-      <w:bookmarkStart w:id="182" w:name="_Toc310151047"/>
-      <w:bookmarkStart w:id="183" w:name="_Toc311023319"/>
-      <w:bookmarkStart w:id="184" w:name="_Toc312136438"/>
-      <w:bookmarkStart w:id="185" w:name="_Toc312220589"/>
-      <w:bookmarkStart w:id="186" w:name="_Toc312220705"/>
-      <w:bookmarkStart w:id="187" w:name="_Toc312224719"/>
-      <w:bookmarkStart w:id="188" w:name="_Toc312225256"/>
-      <w:bookmarkStart w:id="189" w:name="_Toc312228779"/>
-      <w:bookmarkStart w:id="190" w:name="_Toc313334711"/>
-      <w:bookmarkStart w:id="191" w:name="_Toc313334859"/>
-      <w:bookmarkStart w:id="192" w:name="_Toc313335212"/>
-      <w:bookmarkStart w:id="193" w:name="_Toc313776701"/>
-      <w:bookmarkStart w:id="194" w:name="_Toc313777210"/>
-      <w:bookmarkStart w:id="195" w:name="_Toc313781051"/>
-      <w:bookmarkStart w:id="196" w:name="_Toc313781235"/>
-      <w:bookmarkStart w:id="197" w:name="_Toc313784418"/>
-      <w:bookmarkStart w:id="198" w:name="_Toc313852395"/>
-      <w:bookmarkStart w:id="199" w:name="_Toc313864405"/>
-      <w:bookmarkStart w:id="200" w:name="_Toc313864830"/>
-      <w:bookmarkStart w:id="201" w:name="_Toc313864934"/>
-      <w:bookmarkStart w:id="202" w:name="_Toc313875029"/>
-      <w:bookmarkStart w:id="203" w:name="_Toc313875137"/>
-      <w:bookmarkStart w:id="204" w:name="_Toc314992124"/>
-      <w:bookmarkStart w:id="205" w:name="_Toc314992272"/>
-      <w:bookmarkStart w:id="206" w:name="_Toc314992363"/>
-      <w:bookmarkStart w:id="207" w:name="_Toc317585074"/>
-      <w:r>
-        <w:t xml:space="preserve">List any risks that may affect the successful execution of this </w:t>
-      </w:r>
       <w:bookmarkEnd w:id="182"/>
       <w:bookmarkEnd w:id="183"/>
       <w:bookmarkEnd w:id="184"/>
@@ -16553,7 +16096,6 @@
       <w:bookmarkEnd w:id="204"/>
       <w:bookmarkEnd w:id="205"/>
       <w:bookmarkEnd w:id="206"/>
-      <w:bookmarkEnd w:id="207"/>
       <w:r>
         <w:rPr>
           <w:b/>
@@ -17832,11 +17374,11 @@
       <w:pPr>
         <w:pStyle w:val="Heading1"/>
       </w:pPr>
-      <w:bookmarkStart w:id="208" w:name="_Toc524537189"/>
+      <w:bookmarkStart w:id="207" w:name="_Toc524537189"/>
       <w:r>
         <w:t>Management Process and Procedures</w:t>
       </w:r>
-      <w:bookmarkEnd w:id="208"/>
+      <w:bookmarkEnd w:id="207"/>
     </w:p>
     <w:p>
       <w:pPr>
@@ -17860,30 +17402,30 @@
       <w:pPr>
         <w:pStyle w:val="Heading2"/>
       </w:pPr>
-      <w:bookmarkStart w:id="209" w:name="_Toc524537190"/>
+      <w:bookmarkStart w:id="208" w:name="_Toc524537190"/>
       <w:r>
         <w:lastRenderedPageBreak/>
         <w:t>Measuring and Assessing the Extent of Testing</w:t>
       </w:r>
+      <w:bookmarkEnd w:id="208"/>
+    </w:p>
+    <w:p>
+      <w:pPr>
+        <w:pStyle w:val="InfoBlue"/>
+      </w:pPr>
+      <w:r>
+        <w:t>[Outline the measurement and assessment process to be used to track the extent of testing.]</w:t>
+      </w:r>
+    </w:p>
+    <w:p>
+      <w:pPr>
+        <w:pStyle w:val="Heading2"/>
+      </w:pPr>
+      <w:bookmarkStart w:id="209" w:name="_Toc524537191"/>
+      <w:r>
+        <w:t>Assessing the Deliverables of this Test Plan</w:t>
+      </w:r>
       <w:bookmarkEnd w:id="209"/>
-    </w:p>
-    <w:p>
-      <w:pPr>
-        <w:pStyle w:val="InfoBlue"/>
-      </w:pPr>
-      <w:r>
-        <w:t>[Outline the measurement and assessment process to be used to track the extent of testing.]</w:t>
-      </w:r>
-    </w:p>
-    <w:p>
-      <w:pPr>
-        <w:pStyle w:val="Heading2"/>
-      </w:pPr>
-      <w:bookmarkStart w:id="210" w:name="_Toc524537191"/>
-      <w:r>
-        <w:t>Assessing the Deliverables of this Test Plan</w:t>
-      </w:r>
-      <w:bookmarkEnd w:id="210"/>
     </w:p>
     <w:p>
       <w:pPr>
@@ -17908,10 +17450,28 @@
       <w:pPr>
         <w:pStyle w:val="Heading2"/>
       </w:pPr>
-      <w:bookmarkStart w:id="211" w:name="_Toc524537192"/>
+      <w:bookmarkStart w:id="210" w:name="_Toc524537192"/>
       <w:r>
         <w:t>Problem Reporting, Escalation, and Issue Resolution</w:t>
       </w:r>
+      <w:bookmarkEnd w:id="210"/>
+    </w:p>
+    <w:p>
+      <w:pPr>
+        <w:pStyle w:val="InfoBlue"/>
+      </w:pPr>
+      <w:r>
+        <w:t>[Define how process problems will be reported and escalated, and the process to be followed to achieve resolution.]</w:t>
+      </w:r>
+    </w:p>
+    <w:p>
+      <w:pPr>
+        <w:pStyle w:val="Heading2"/>
+      </w:pPr>
+      <w:bookmarkStart w:id="211" w:name="_Toc524537193"/>
+      <w:r>
+        <w:t>Managing Test Cycles</w:t>
+      </w:r>
       <w:bookmarkEnd w:id="211"/>
     </w:p>
     <w:p>
@@ -17919,36 +17479,18 @@
         <w:pStyle w:val="InfoBlue"/>
       </w:pPr>
       <w:r>
-        <w:t>[Define how process problems will be reported and escalated, and the process to be followed to achieve resolution.]</w:t>
+        <w:t>[Outline the management control process for a test cycle.]</w:t>
       </w:r>
     </w:p>
     <w:p>
       <w:pPr>
         <w:pStyle w:val="Heading2"/>
       </w:pPr>
-      <w:bookmarkStart w:id="212" w:name="_Toc524537193"/>
-      <w:r>
-        <w:t>Managing Test Cycles</w:t>
+      <w:bookmarkStart w:id="212" w:name="_Toc524537194"/>
+      <w:r>
+        <w:t>Traceability Strategies</w:t>
       </w:r>
       <w:bookmarkEnd w:id="212"/>
-    </w:p>
-    <w:p>
-      <w:pPr>
-        <w:pStyle w:val="InfoBlue"/>
-      </w:pPr>
-      <w:r>
-        <w:t>[Outline the management control process for a test cycle.]</w:t>
-      </w:r>
-    </w:p>
-    <w:p>
-      <w:pPr>
-        <w:pStyle w:val="Heading2"/>
-      </w:pPr>
-      <w:bookmarkStart w:id="213" w:name="_Toc524537194"/>
-      <w:r>
-        <w:t>Traceability Strategies</w:t>
-      </w:r>
-      <w:bookmarkEnd w:id="213"/>
     </w:p>
     <w:p>
       <w:pPr>
@@ -18010,16 +17552,16 @@
       <w:pPr>
         <w:pStyle w:val="Heading2"/>
       </w:pPr>
-      <w:bookmarkStart w:id="214" w:name="_Toc524537195"/>
+      <w:bookmarkStart w:id="213" w:name="_Toc524537195"/>
       <w:r>
         <w:t>Approval and Signoff</w:t>
       </w:r>
-      <w:bookmarkEnd w:id="214"/>
-    </w:p>
+      <w:bookmarkEnd w:id="213"/>
+    </w:p>
+    <w:bookmarkEnd w:id="176"/>
     <w:bookmarkEnd w:id="177"/>
     <w:bookmarkEnd w:id="178"/>
     <w:bookmarkEnd w:id="179"/>
-    <w:bookmarkEnd w:id="180"/>
     <w:p>
       <w:pPr>
         <w:pStyle w:val="InfoBlue"/>
@@ -18225,7 +17767,7 @@
               <w:rStyle w:val="PageNumber"/>
               <w:noProof/>
             </w:rPr>
-            <w:t>10</w:t>
+            <w:t>7</w:t>
           </w:r>
           <w:r>
             <w:rPr>

</xml_diff>

<commit_message>
Hoàn thành Func_TestCase.doc Chỉnh sửa TestPlan Thêm TestReport
</commit_message>
<xml_diff>
--- a/Testplan.docx
+++ b/Testplan.docx
@@ -5850,7 +5850,31 @@
         <w:pStyle w:val="BodyText"/>
       </w:pPr>
       <w:r>
-        <w:t>Danh sách cách tài liệu tham khảo.</w:t>
+        <w:t>1.5.1. Requirement</w:t>
+      </w:r>
+    </w:p>
+    <w:p>
+      <w:pPr>
+        <w:pStyle w:val="BodyText"/>
+      </w:pPr>
+      <w:r>
+        <w:t>Liệt kê các chức năng cần phải làm trong hệ thống advising system: ChucNang.doc</w:t>
+      </w:r>
+    </w:p>
+    <w:p>
+      <w:pPr>
+        <w:pStyle w:val="BodyText"/>
+      </w:pPr>
+      <w:r>
+        <w:t>1.5.2. Usecase</w:t>
+      </w:r>
+    </w:p>
+    <w:p>
+      <w:pPr>
+        <w:pStyle w:val="BodyText"/>
+      </w:pPr>
+      <w:r>
+        <w:t>Mô hình usecase cho từng loại người dùng: Use-case.docx</w:t>
       </w:r>
     </w:p>
     <w:p>
@@ -5886,6 +5910,7 @@
         <w:pStyle w:val="BodyText"/>
       </w:pPr>
       <w:r>
+        <w:lastRenderedPageBreak/>
         <w:t>Cấu trúc tài liệu</w:t>
       </w:r>
     </w:p>
@@ -5911,7 +5936,6 @@
       </w:pPr>
       <w:bookmarkStart w:id="30" w:name="_Toc524537135"/>
       <w:r>
-        <w:lastRenderedPageBreak/>
         <w:t>Background</w:t>
       </w:r>
       <w:bookmarkEnd w:id="30"/>
@@ -6271,6 +6295,7 @@
         </w:numPr>
       </w:pPr>
       <w:r>
+        <w:lastRenderedPageBreak/>
         <w:t>Kiểm tra khả năng chịu đựng</w:t>
       </w:r>
     </w:p>
@@ -6304,7 +6329,6 @@
         </w:numPr>
       </w:pPr>
       <w:r>
-        <w:lastRenderedPageBreak/>
         <w:t>Kiểm tra cấu hình.</w:t>
       </w:r>
     </w:p>
@@ -7530,6 +7554,22 @@
       <w:pPr>
         <w:pStyle w:val="Heading3"/>
       </w:pPr>
+      <w:r>
+        <w:t>Usability Testing</w:t>
+      </w:r>
+    </w:p>
+    <w:p>
+      <w:pPr>
+        <w:pStyle w:val="bodytext0"/>
+        <w:rPr>
+          <w:rFonts w:ascii="Arial" w:hAnsi="Arial"/>
+        </w:rPr>
+      </w:pPr>
+    </w:p>
+    <w:p>
+      <w:pPr>
+        <w:pStyle w:val="Heading3"/>
+      </w:pPr>
       <w:bookmarkStart w:id="72" w:name="_Toc524537150"/>
       <w:r>
         <w:t>Performance Profiling</w:t>
@@ -8747,6 +8787,10 @@
     <w:p>
       <w:pPr>
         <w:pStyle w:val="Heading3"/>
+        <w:numPr>
+          <w:ilvl w:val="0"/>
+          <w:numId w:val="0"/>
+        </w:numPr>
       </w:pPr>
       <w:bookmarkStart w:id="83" w:name="_Toc327254068"/>
       <w:bookmarkStart w:id="84" w:name="_Toc327255033"/>
@@ -8756,1797 +8800,24 @@
       <w:r>
         <w:br w:type="page"/>
       </w:r>
-      <w:bookmarkStart w:id="88" w:name="_Toc524537153"/>
-      <w:r>
-        <w:lastRenderedPageBreak/>
-        <w:t>Volume Testing</w:t>
-      </w:r>
       <w:bookmarkEnd w:id="83"/>
       <w:bookmarkEnd w:id="84"/>
       <w:bookmarkEnd w:id="85"/>
       <w:bookmarkEnd w:id="86"/>
       <w:bookmarkEnd w:id="87"/>
-      <w:bookmarkEnd w:id="88"/>
-    </w:p>
-    <w:p>
-      <w:pPr>
-        <w:pStyle w:val="InfoBlue"/>
-      </w:pPr>
-      <w:r>
-        <w:t>[Volume testing subjects the target-of-test to large amounts of data to determine if limits are reached that cause the software to fail. Volume testing also identifies the continuous maximum load or volume the target-of-test can handle for a given period. For example, if the target-of-test is processing a set of database records to generate a report, a Volume Test would use a large test database, and would check that the software behaved normally and produced the correct report.]</w:t>
-      </w:r>
-    </w:p>
-    <w:p>
-      <w:pPr>
-        <w:pStyle w:val="BodyText"/>
-      </w:pPr>
-    </w:p>
-    <w:tbl>
-      <w:tblPr>
-        <w:tblW w:w="8842" w:type="dxa"/>
-        <w:tblInd w:w="738" w:type="dxa"/>
-        <w:tblBorders>
-          <w:top w:val="single" w:sz="12" w:space="0" w:color="000000"/>
-          <w:left w:val="single" w:sz="12" w:space="0" w:color="000000"/>
-          <w:bottom w:val="single" w:sz="12" w:space="0" w:color="000000"/>
-          <w:right w:val="single" w:sz="12" w:space="0" w:color="000000"/>
-          <w:insideH w:val="single" w:sz="6" w:space="0" w:color="000000"/>
-          <w:insideV w:val="single" w:sz="6" w:space="0" w:color="000000"/>
-        </w:tblBorders>
-        <w:tblLayout w:type="fixed"/>
-        <w:tblLook w:val="009F"/>
-      </w:tblPr>
-      <w:tblGrid>
-        <w:gridCol w:w="2160"/>
-        <w:gridCol w:w="6682"/>
-      </w:tblGrid>
-      <w:tr>
-        <w:trPr>
-          <w:cantSplit/>
-        </w:trPr>
-        <w:tc>
-          <w:tcPr>
-            <w:tcW w:w="2160" w:type="dxa"/>
-            <w:tcBorders>
-              <w:top w:val="single" w:sz="12" w:space="0" w:color="000000"/>
-              <w:bottom w:val="single" w:sz="6" w:space="0" w:color="000000"/>
-            </w:tcBorders>
-            <w:shd w:val="pct5" w:color="auto" w:fill="auto"/>
-          </w:tcPr>
-          <w:p>
-            <w:pPr>
-              <w:pStyle w:val="bodytext0"/>
-            </w:pPr>
-            <w:r>
-              <w:t>Technique Objective:</w:t>
-            </w:r>
-          </w:p>
-        </w:tc>
-        <w:tc>
-          <w:tcPr>
-            <w:tcW w:w="6678" w:type="dxa"/>
-          </w:tcPr>
-          <w:p>
-            <w:pPr>
-              <w:pStyle w:val="InfoBlue"/>
-            </w:pPr>
-            <w:r>
-              <w:t>[Exercise the target-of-test under the following high volume scenarios to observe and log target behavior:</w:t>
-            </w:r>
-          </w:p>
-          <w:p>
-            <w:pPr>
-              <w:pStyle w:val="InfoBlue"/>
-            </w:pPr>
-            <w:r>
-              <w:sym w:font="Symbol" w:char="F0B7"/>
-            </w:r>
-            <w:r>
-              <w:tab/>
-              <w:t xml:space="preserve">Maximum (actual or physically-capable) number of clients connected, </w:t>
-            </w:r>
-            <w:r>
-              <w:tab/>
-              <w:t xml:space="preserve">or simulated, all performing the same, worst case (performance) </w:t>
-            </w:r>
-            <w:r>
-              <w:tab/>
-              <w:t>business function for an extended period.</w:t>
-            </w:r>
-          </w:p>
-          <w:p>
-            <w:pPr>
-              <w:pStyle w:val="InfoBlue"/>
-            </w:pPr>
-            <w:r>
-              <w:sym w:font="Symbol" w:char="F0B7"/>
-            </w:r>
-            <w:r>
-              <w:tab/>
-              <w:t xml:space="preserve">Maximum database size has been reached (actual or scaled) and </w:t>
-            </w:r>
-            <w:r>
-              <w:tab/>
-              <w:t xml:space="preserve">multiple </w:t>
-            </w:r>
-            <w:r>
-              <w:tab/>
-              <w:t>queries or report transactions are executed simultaneously.]</w:t>
-            </w:r>
-          </w:p>
-        </w:tc>
-      </w:tr>
-      <w:tr>
-        <w:trPr>
-          <w:cantSplit/>
-        </w:trPr>
-        <w:tc>
-          <w:tcPr>
-            <w:tcW w:w="2160" w:type="dxa"/>
-            <w:tcBorders>
-              <w:top w:val="single" w:sz="6" w:space="0" w:color="000000"/>
-              <w:bottom w:val="single" w:sz="6" w:space="0" w:color="000000"/>
-            </w:tcBorders>
-            <w:shd w:val="pct5" w:color="auto" w:fill="auto"/>
-          </w:tcPr>
-          <w:p>
-            <w:pPr>
-              <w:pStyle w:val="bodytext0"/>
-            </w:pPr>
-            <w:r>
-              <w:t>Technique:</w:t>
-            </w:r>
-          </w:p>
-        </w:tc>
-        <w:tc>
-          <w:tcPr>
-            <w:tcW w:w="6678" w:type="dxa"/>
-          </w:tcPr>
-          <w:p>
-            <w:pPr>
-              <w:pStyle w:val="InfoBlue"/>
-            </w:pPr>
-            <w:r>
-              <w:sym w:font="Symbol" w:char="F0B7"/>
-            </w:r>
-            <w:r>
-              <w:tab/>
-              <w:t>[Use tests developed for Performance Profiling or Load Testing.</w:t>
-            </w:r>
-          </w:p>
-          <w:p>
-            <w:pPr>
-              <w:pStyle w:val="InfoBlue"/>
-            </w:pPr>
-            <w:r>
-              <w:sym w:font="Symbol" w:char="F0B7"/>
-            </w:r>
-            <w:r>
-              <w:tab/>
-              <w:t xml:space="preserve">Multiple clients should be used, either running the same tests or </w:t>
-            </w:r>
-            <w:r>
-              <w:tab/>
-              <w:t xml:space="preserve">complementary tests to produce the worst-case transaction volume or </w:t>
-            </w:r>
-            <w:r>
-              <w:tab/>
-              <w:t>mix (see Stress Testing) for an extended period.</w:t>
-            </w:r>
-          </w:p>
-          <w:p>
-            <w:pPr>
-              <w:pStyle w:val="InfoBlue"/>
-            </w:pPr>
-            <w:r>
-              <w:sym w:font="Symbol" w:char="F0B7"/>
-            </w:r>
-            <w:r>
-              <w:tab/>
-              <w:t xml:space="preserve">Maximum database size is created (actual, scaled, or filled with </w:t>
-            </w:r>
-            <w:r>
-              <w:tab/>
-              <w:t xml:space="preserve">representative data) and multiple clients are used to run queries and </w:t>
-            </w:r>
-            <w:r>
-              <w:tab/>
-              <w:t>report transactions simultaneously for extended periods.]</w:t>
-            </w:r>
-          </w:p>
-        </w:tc>
-      </w:tr>
-      <w:tr>
-        <w:trPr>
-          <w:cantSplit/>
-        </w:trPr>
-        <w:tc>
-          <w:tcPr>
-            <w:tcW w:w="2160" w:type="dxa"/>
-            <w:tcBorders>
-              <w:top w:val="single" w:sz="6" w:space="0" w:color="000000"/>
-              <w:bottom w:val="single" w:sz="6" w:space="0" w:color="000000"/>
-            </w:tcBorders>
-            <w:shd w:val="pct5" w:color="auto" w:fill="auto"/>
-          </w:tcPr>
-          <w:p>
-            <w:pPr>
-              <w:pStyle w:val="bodytext0"/>
-            </w:pPr>
-            <w:r>
-              <w:t>Oracles:</w:t>
-            </w:r>
-          </w:p>
-        </w:tc>
-        <w:tc>
-          <w:tcPr>
-            <w:tcW w:w="6682" w:type="dxa"/>
-          </w:tcPr>
-          <w:p>
-            <w:pPr>
-              <w:pStyle w:val="InfoBlue"/>
-            </w:pPr>
-            <w:r>
-              <w:t>[Outline one or more strategies that can be used by the technique to accurately observe the outcomes of the test. The oracle combines elements of both the method by which the observation can be made and the characteristics of specific outcome that indicate probable success or failure. Ideally, oracles will be self-verifying, allowing automated tests to make an initial assessment of test pass or failure, however, be careful to mitigate the risks inherent in automated results determination.]</w:t>
-            </w:r>
-          </w:p>
-        </w:tc>
-      </w:tr>
-      <w:tr>
-        <w:trPr>
-          <w:cantSplit/>
-        </w:trPr>
-        <w:tc>
-          <w:tcPr>
-            <w:tcW w:w="2160" w:type="dxa"/>
-            <w:tcBorders>
-              <w:top w:val="single" w:sz="6" w:space="0" w:color="000000"/>
-              <w:bottom w:val="single" w:sz="6" w:space="0" w:color="000000"/>
-            </w:tcBorders>
-            <w:shd w:val="pct5" w:color="auto" w:fill="auto"/>
-          </w:tcPr>
-          <w:p>
-            <w:pPr>
-              <w:pStyle w:val="bodytext0"/>
-            </w:pPr>
-            <w:r>
-              <w:t>Required Tools:</w:t>
-            </w:r>
-          </w:p>
-        </w:tc>
-        <w:tc>
-          <w:tcPr>
-            <w:tcW w:w="6678" w:type="dxa"/>
-          </w:tcPr>
-          <w:p>
-            <w:pPr>
-              <w:pStyle w:val="InfoBlue"/>
-            </w:pPr>
-            <w:r>
-              <w:t>[The technique requires the following tools:</w:t>
-            </w:r>
-          </w:p>
-          <w:p>
-            <w:pPr>
-              <w:pStyle w:val="InfoBlue"/>
-              <w:numPr>
-                <w:ilvl w:val="0"/>
-                <w:numId w:val="25"/>
-              </w:numPr>
-            </w:pPr>
-            <w:r>
-              <w:t>Test Script Automation Tool</w:t>
-            </w:r>
-          </w:p>
-          <w:p>
-            <w:pPr>
-              <w:pStyle w:val="InfoBlue"/>
-              <w:numPr>
-                <w:ilvl w:val="0"/>
-                <w:numId w:val="25"/>
-              </w:numPr>
-            </w:pPr>
-            <w:r>
-              <w:t>Transaction Load Scheduling and control tool</w:t>
-            </w:r>
-          </w:p>
-          <w:p>
-            <w:pPr>
-              <w:pStyle w:val="InfoBlue"/>
-              <w:numPr>
-                <w:ilvl w:val="0"/>
-                <w:numId w:val="25"/>
-              </w:numPr>
-            </w:pPr>
-            <w:r>
-              <w:t>installation-monitoring tools (registry, hard disk, CPU, memory, and so on)</w:t>
-            </w:r>
-          </w:p>
-          <w:p>
-            <w:pPr>
-              <w:pStyle w:val="InfoBlue"/>
-              <w:numPr>
-                <w:ilvl w:val="0"/>
-                <w:numId w:val="25"/>
-              </w:numPr>
-            </w:pPr>
-            <w:r>
-              <w:t>resource-constraining tools (for example, Canned Heat)</w:t>
-            </w:r>
-          </w:p>
-          <w:p>
-            <w:pPr>
-              <w:pStyle w:val="InfoBlue"/>
-              <w:numPr>
-                <w:ilvl w:val="0"/>
-                <w:numId w:val="25"/>
-              </w:numPr>
-            </w:pPr>
-            <w:r>
-              <w:t>Data-generation tools]</w:t>
-            </w:r>
-          </w:p>
-        </w:tc>
-      </w:tr>
-      <w:tr>
-        <w:trPr>
-          <w:cantSplit/>
-        </w:trPr>
-        <w:tc>
-          <w:tcPr>
-            <w:tcW w:w="2160" w:type="dxa"/>
-            <w:tcBorders>
-              <w:top w:val="single" w:sz="6" w:space="0" w:color="000000"/>
-              <w:bottom w:val="single" w:sz="6" w:space="0" w:color="000000"/>
-            </w:tcBorders>
-            <w:shd w:val="pct5" w:color="auto" w:fill="auto"/>
-          </w:tcPr>
-          <w:p>
-            <w:pPr>
-              <w:pStyle w:val="bodytext0"/>
-            </w:pPr>
-            <w:r>
-              <w:t>Success Criteria:</w:t>
-            </w:r>
-          </w:p>
-        </w:tc>
-        <w:tc>
-          <w:tcPr>
-            <w:tcW w:w="6678" w:type="dxa"/>
-          </w:tcPr>
-          <w:p>
-            <w:pPr>
-              <w:pStyle w:val="infoblue0"/>
-            </w:pPr>
-            <w:r>
-              <w:t xml:space="preserve">[The technique supports the testing of Volume Emulation. Large quantities of users, data, transactions, or other aspects of the system use under volume can be successfully emulated and an observation of the system state changes over the duration of the volume test can be captured.] </w:t>
-            </w:r>
-          </w:p>
-        </w:tc>
-      </w:tr>
-      <w:tr>
-        <w:trPr>
-          <w:cantSplit/>
-        </w:trPr>
-        <w:tc>
-          <w:tcPr>
-            <w:tcW w:w="2160" w:type="dxa"/>
-            <w:tcBorders>
-              <w:top w:val="single" w:sz="6" w:space="0" w:color="000000"/>
-              <w:bottom w:val="single" w:sz="12" w:space="0" w:color="000000"/>
-            </w:tcBorders>
-            <w:shd w:val="pct5" w:color="auto" w:fill="auto"/>
-          </w:tcPr>
-          <w:p>
-            <w:pPr>
-              <w:pStyle w:val="bodytext0"/>
-            </w:pPr>
-            <w:r>
-              <w:t>Special Considerations:</w:t>
-            </w:r>
-          </w:p>
-        </w:tc>
-        <w:tc>
-          <w:tcPr>
-            <w:tcW w:w="6678" w:type="dxa"/>
-          </w:tcPr>
-          <w:p>
-            <w:pPr>
-              <w:pStyle w:val="InfoBlue"/>
-            </w:pPr>
-            <w:r>
-              <w:t>[What period of time would be considered an acceptable time for high volume conditions, as noted above?]</w:t>
-            </w:r>
-          </w:p>
-        </w:tc>
-      </w:tr>
-    </w:tbl>
-    <w:p>
-      <w:pPr>
-        <w:pStyle w:val="BodyText"/>
-      </w:pPr>
     </w:p>
     <w:p>
       <w:pPr>
         <w:pStyle w:val="Heading3"/>
       </w:pPr>
-      <w:bookmarkStart w:id="89" w:name="_Toc433104452"/>
-      <w:bookmarkStart w:id="90" w:name="_Toc314978541"/>
-      <w:bookmarkStart w:id="91" w:name="_Toc327254070"/>
-      <w:bookmarkStart w:id="92" w:name="_Toc327255035"/>
-      <w:bookmarkStart w:id="93" w:name="_Toc327255104"/>
-      <w:bookmarkStart w:id="94" w:name="_Toc327255343"/>
+      <w:bookmarkStart w:id="88" w:name="_Toc327254070"/>
+      <w:bookmarkStart w:id="89" w:name="_Toc327255035"/>
+      <w:bookmarkStart w:id="90" w:name="_Toc327255104"/>
+      <w:bookmarkStart w:id="91" w:name="_Toc327255343"/>
       <w:bookmarkEnd w:id="82"/>
       <w:r>
-        <w:br w:type="page"/>
-      </w:r>
-      <w:bookmarkStart w:id="95" w:name="_Toc524537154"/>
-      <w:r>
         <w:lastRenderedPageBreak/>
-        <w:t>Security and Access Control Testing</w:t>
-      </w:r>
-      <w:bookmarkEnd w:id="89"/>
-      <w:bookmarkEnd w:id="95"/>
-    </w:p>
-    <w:p>
-      <w:pPr>
-        <w:pStyle w:val="InfoBlue"/>
-      </w:pPr>
-      <w:r>
-        <w:t xml:space="preserve">[Security and Access Control Testing focuses on two key areas of security:  </w:t>
-      </w:r>
-    </w:p>
-    <w:p>
-      <w:pPr>
-        <w:pStyle w:val="InfoBlue"/>
-      </w:pPr>
-      <w:r>
-        <w:sym w:font="Symbol" w:char="F0B7"/>
-      </w:r>
-      <w:r>
-        <w:tab/>
-        <w:t>Application-level security, including access to the Data or Business Functions</w:t>
-      </w:r>
-    </w:p>
-    <w:p>
-      <w:pPr>
-        <w:pStyle w:val="InfoBlue"/>
-      </w:pPr>
-      <w:r>
-        <w:sym w:font="Symbol" w:char="F0B7"/>
-      </w:r>
-      <w:r>
-        <w:tab/>
-        <w:t>System-level Security, including logging into or remotely accessing to the system.</w:t>
-      </w:r>
-    </w:p>
-    <w:p>
-      <w:pPr>
-        <w:pStyle w:val="InfoBlue"/>
-      </w:pPr>
-      <w:r>
-        <w:t>Based on the security you want, application-level security ensures that actors are restricted to specific functions or use cases, or they are limited in the data that is available to them. For example, everyone may be permitted to enter data and create new accounts, but only managers can delete them. If there is security at the data level, testing ensures that “user type one” can see all customer information, including financial data, however, “user two” only sees the demographic data for the same client.</w:t>
-      </w:r>
-    </w:p>
-    <w:p>
-      <w:pPr>
-        <w:pStyle w:val="InfoBlue"/>
-      </w:pPr>
-      <w:r>
-        <w:t>System-level security ensures that only those users granted access to the system are capable of accessing the applications and only through the appropriate gateways.]</w:t>
-      </w:r>
-    </w:p>
-    <w:tbl>
-      <w:tblPr>
-        <w:tblW w:w="8842" w:type="dxa"/>
-        <w:tblInd w:w="738" w:type="dxa"/>
-        <w:tblBorders>
-          <w:top w:val="single" w:sz="12" w:space="0" w:color="000000"/>
-          <w:left w:val="single" w:sz="12" w:space="0" w:color="000000"/>
-          <w:bottom w:val="single" w:sz="12" w:space="0" w:color="000000"/>
-          <w:right w:val="single" w:sz="12" w:space="0" w:color="000000"/>
-          <w:insideH w:val="single" w:sz="6" w:space="0" w:color="000000"/>
-          <w:insideV w:val="single" w:sz="6" w:space="0" w:color="000000"/>
-        </w:tblBorders>
-        <w:tblLayout w:type="fixed"/>
-        <w:tblLook w:val="009F"/>
-      </w:tblPr>
-      <w:tblGrid>
-        <w:gridCol w:w="2160"/>
-        <w:gridCol w:w="6682"/>
-      </w:tblGrid>
-      <w:tr>
-        <w:trPr>
-          <w:cantSplit/>
-        </w:trPr>
-        <w:tc>
-          <w:tcPr>
-            <w:tcW w:w="2160" w:type="dxa"/>
-            <w:tcBorders>
-              <w:top w:val="single" w:sz="12" w:space="0" w:color="000000"/>
-              <w:bottom w:val="single" w:sz="6" w:space="0" w:color="000000"/>
-            </w:tcBorders>
-            <w:shd w:val="pct5" w:color="auto" w:fill="auto"/>
-          </w:tcPr>
-          <w:p>
-            <w:pPr>
-              <w:pStyle w:val="bodytext0"/>
-            </w:pPr>
-            <w:r>
-              <w:t>Technique Objective:</w:t>
-            </w:r>
-          </w:p>
-        </w:tc>
-        <w:tc>
-          <w:tcPr>
-            <w:tcW w:w="6682" w:type="dxa"/>
-          </w:tcPr>
-          <w:p>
-            <w:pPr>
-              <w:pStyle w:val="InfoBlue"/>
-            </w:pPr>
-            <w:r>
-              <w:t>[Exercise the target-of-test under the following conditions to observe and log target behavior:</w:t>
-            </w:r>
-          </w:p>
-          <w:p>
-            <w:pPr>
-              <w:pStyle w:val="InfoBlue"/>
-              <w:numPr>
-                <w:ilvl w:val="0"/>
-                <w:numId w:val="26"/>
-              </w:numPr>
-            </w:pPr>
-            <w:r>
-              <w:t>Application-level Security:  an actor can access only those functions or data for which their user type is provided permissions.</w:t>
-            </w:r>
-          </w:p>
-          <w:p>
-            <w:pPr>
-              <w:pStyle w:val="InfoBlue"/>
-              <w:numPr>
-                <w:ilvl w:val="0"/>
-                <w:numId w:val="26"/>
-              </w:numPr>
-            </w:pPr>
-            <w:r>
-              <w:t>System-level Security:  only those actors with access to the system and applications are permitted to access them.</w:t>
-            </w:r>
-          </w:p>
-        </w:tc>
-      </w:tr>
-      <w:tr>
-        <w:trPr>
-          <w:cantSplit/>
-        </w:trPr>
-        <w:tc>
-          <w:tcPr>
-            <w:tcW w:w="2160" w:type="dxa"/>
-            <w:tcBorders>
-              <w:top w:val="single" w:sz="6" w:space="0" w:color="000000"/>
-              <w:bottom w:val="single" w:sz="6" w:space="0" w:color="000000"/>
-            </w:tcBorders>
-            <w:shd w:val="pct5" w:color="auto" w:fill="auto"/>
-          </w:tcPr>
-          <w:p>
-            <w:pPr>
-              <w:pStyle w:val="bodytext0"/>
-            </w:pPr>
-            <w:r>
-              <w:t>Technique:</w:t>
-            </w:r>
-          </w:p>
-        </w:tc>
-        <w:tc>
-          <w:tcPr>
-            <w:tcW w:w="6682" w:type="dxa"/>
-          </w:tcPr>
-          <w:p>
-            <w:pPr>
-              <w:pStyle w:val="InfoBlue"/>
-              <w:numPr>
-                <w:ilvl w:val="0"/>
-                <w:numId w:val="27"/>
-              </w:numPr>
-            </w:pPr>
-            <w:r>
-              <w:t>[Application-level Security:  Identify and list each user type and the functions or data each type has permissions for.]</w:t>
-            </w:r>
-          </w:p>
-          <w:p>
-            <w:pPr>
-              <w:pStyle w:val="InfoBlue"/>
-              <w:numPr>
-                <w:ilvl w:val="1"/>
-                <w:numId w:val="27"/>
-              </w:numPr>
-            </w:pPr>
-            <w:r>
-              <w:t>Create tests for each user type and verify each permission by creating transactions specific to each user type.</w:t>
-            </w:r>
-          </w:p>
-          <w:p>
-            <w:pPr>
-              <w:pStyle w:val="InfoBlue"/>
-              <w:numPr>
-                <w:ilvl w:val="1"/>
-                <w:numId w:val="27"/>
-              </w:numPr>
-            </w:pPr>
-            <w:r>
-              <w:t>Modify user type and re-run tests for same users. In each case, verify those additional functions or data are correctly available or denied.</w:t>
-            </w:r>
-          </w:p>
-          <w:p>
-            <w:pPr>
-              <w:pStyle w:val="InfoBlue"/>
-              <w:numPr>
-                <w:ilvl w:val="0"/>
-                <w:numId w:val="27"/>
-              </w:numPr>
-            </w:pPr>
-            <w:r>
-              <w:t>System-level Access: [See Special Considerations below]</w:t>
-            </w:r>
-          </w:p>
-        </w:tc>
-      </w:tr>
-      <w:tr>
-        <w:trPr>
-          <w:cantSplit/>
-        </w:trPr>
-        <w:tc>
-          <w:tcPr>
-            <w:tcW w:w="2160" w:type="dxa"/>
-            <w:tcBorders>
-              <w:top w:val="single" w:sz="6" w:space="0" w:color="000000"/>
-              <w:bottom w:val="single" w:sz="6" w:space="0" w:color="000000"/>
-            </w:tcBorders>
-            <w:shd w:val="pct5" w:color="auto" w:fill="auto"/>
-          </w:tcPr>
-          <w:p>
-            <w:pPr>
-              <w:pStyle w:val="bodytext0"/>
-            </w:pPr>
-            <w:r>
-              <w:t>Oracles:</w:t>
-            </w:r>
-          </w:p>
-        </w:tc>
-        <w:tc>
-          <w:tcPr>
-            <w:tcW w:w="6682" w:type="dxa"/>
-          </w:tcPr>
-          <w:p>
-            <w:pPr>
-              <w:pStyle w:val="InfoBlue"/>
-            </w:pPr>
-            <w:r>
-              <w:t>[Outline one or more strategies that can be used by the technique to accurately observe the outcomes of the test. The oracle combines elements of both the method by which the observation can be made and the characteristics of specific outcome that indicate probable success or failure. Ideally, oracles will be self-verifying, allowing automated tests to make an initial assessment of test pass or failure, however, be careful to mitigate the risks inherent in automated results determination.]</w:t>
-            </w:r>
-          </w:p>
-        </w:tc>
-      </w:tr>
-      <w:tr>
-        <w:trPr>
-          <w:cantSplit/>
-        </w:trPr>
-        <w:tc>
-          <w:tcPr>
-            <w:tcW w:w="2160" w:type="dxa"/>
-            <w:tcBorders>
-              <w:top w:val="single" w:sz="6" w:space="0" w:color="000000"/>
-              <w:bottom w:val="single" w:sz="6" w:space="0" w:color="000000"/>
-            </w:tcBorders>
-            <w:shd w:val="pct5" w:color="auto" w:fill="auto"/>
-          </w:tcPr>
-          <w:p>
-            <w:pPr>
-              <w:pStyle w:val="bodytext0"/>
-            </w:pPr>
-            <w:r>
-              <w:t>Required Tools:</w:t>
-            </w:r>
-          </w:p>
-        </w:tc>
-        <w:tc>
-          <w:tcPr>
-            <w:tcW w:w="6682" w:type="dxa"/>
-          </w:tcPr>
-          <w:p>
-            <w:pPr>
-              <w:pStyle w:val="InfoBlue"/>
-            </w:pPr>
-            <w:r>
-              <w:t>[The technique requires the following tools:</w:t>
-            </w:r>
-          </w:p>
-          <w:p>
-            <w:pPr>
-              <w:pStyle w:val="InfoBlue"/>
-              <w:numPr>
-                <w:ilvl w:val="0"/>
-                <w:numId w:val="28"/>
-              </w:numPr>
-            </w:pPr>
-            <w:r>
-              <w:t>Test Script Automation Tool</w:t>
-            </w:r>
-          </w:p>
-          <w:p>
-            <w:pPr>
-              <w:pStyle w:val="InfoBlue"/>
-              <w:numPr>
-                <w:ilvl w:val="0"/>
-                <w:numId w:val="28"/>
-              </w:numPr>
-            </w:pPr>
-            <w:r>
-              <w:t>“Hacker” security breach and probing tools</w:t>
-            </w:r>
-          </w:p>
-          <w:p>
-            <w:pPr>
-              <w:pStyle w:val="InfoBlue"/>
-              <w:numPr>
-                <w:ilvl w:val="0"/>
-                <w:numId w:val="28"/>
-              </w:numPr>
-            </w:pPr>
-            <w:r>
-              <w:t>OS Security Admin Tools]</w:t>
-            </w:r>
-          </w:p>
-        </w:tc>
-      </w:tr>
-      <w:tr>
-        <w:trPr>
-          <w:cantSplit/>
-        </w:trPr>
-        <w:tc>
-          <w:tcPr>
-            <w:tcW w:w="2160" w:type="dxa"/>
-            <w:tcBorders>
-              <w:top w:val="single" w:sz="6" w:space="0" w:color="000000"/>
-              <w:bottom w:val="single" w:sz="6" w:space="0" w:color="000000"/>
-            </w:tcBorders>
-            <w:shd w:val="pct5" w:color="auto" w:fill="auto"/>
-          </w:tcPr>
-          <w:p>
-            <w:pPr>
-              <w:pStyle w:val="bodytext0"/>
-            </w:pPr>
-            <w:r>
-              <w:t>Success Criteria:</w:t>
-            </w:r>
-          </w:p>
-        </w:tc>
-        <w:tc>
-          <w:tcPr>
-            <w:tcW w:w="6682" w:type="dxa"/>
-          </w:tcPr>
-          <w:p>
-            <w:pPr>
-              <w:pStyle w:val="InfoBlue"/>
-            </w:pPr>
-            <w:r>
-              <w:t>[The technique supports the testing of for each known actor type the appropriate functions or data affected by security settings can be tested.]</w:t>
-            </w:r>
-          </w:p>
-        </w:tc>
-      </w:tr>
-      <w:tr>
-        <w:trPr>
-          <w:cantSplit/>
-        </w:trPr>
-        <w:tc>
-          <w:tcPr>
-            <w:tcW w:w="2160" w:type="dxa"/>
-            <w:tcBorders>
-              <w:top w:val="single" w:sz="6" w:space="0" w:color="000000"/>
-              <w:bottom w:val="single" w:sz="12" w:space="0" w:color="000000"/>
-            </w:tcBorders>
-            <w:shd w:val="pct5" w:color="auto" w:fill="auto"/>
-          </w:tcPr>
-          <w:p>
-            <w:pPr>
-              <w:pStyle w:val="bodytext0"/>
-            </w:pPr>
-            <w:r>
-              <w:lastRenderedPageBreak/>
-              <w:t>Special Considerations:</w:t>
-            </w:r>
-          </w:p>
-        </w:tc>
-        <w:tc>
-          <w:tcPr>
-            <w:tcW w:w="6682" w:type="dxa"/>
-          </w:tcPr>
-          <w:p>
-            <w:pPr>
-              <w:pStyle w:val="InfoBlue"/>
-            </w:pPr>
-            <w:r>
-              <w:t>[Access to the system must be reviewed or discussed with the appropriate network or systems administrator. This testing may not be required as it may be a function of network or systems administration.]</w:t>
-            </w:r>
-          </w:p>
-        </w:tc>
-      </w:tr>
-    </w:tbl>
-    <w:p>
-      <w:pPr>
-        <w:pStyle w:val="Heading3"/>
-      </w:pPr>
-      <w:bookmarkStart w:id="96" w:name="_Toc417790800"/>
-      <w:bookmarkStart w:id="97" w:name="_Toc433104453"/>
-      <w:bookmarkStart w:id="98" w:name="_Toc524537155"/>
-      <w:bookmarkEnd w:id="90"/>
-      <w:r>
-        <w:t>Failover and Recovery Testing</w:t>
-      </w:r>
-      <w:bookmarkEnd w:id="96"/>
-      <w:bookmarkEnd w:id="97"/>
-      <w:bookmarkEnd w:id="98"/>
-    </w:p>
-    <w:p>
-      <w:pPr>
-        <w:pStyle w:val="InfoBlue"/>
-      </w:pPr>
-      <w:r>
-        <w:t xml:space="preserve">[Failover and recovery testing ensures that the target-of-test can successfully failover and recover from a variety of hardware, software or network malfunctions with undue loss of data or data integrity. </w:t>
-      </w:r>
-    </w:p>
-    <w:p>
-      <w:pPr>
-        <w:pStyle w:val="InfoBlue"/>
-      </w:pPr>
-      <w:r>
-        <w:t>For those systems that must be kept running failover testing ensures that, when a failover condition occurs, the alternate or backup systems properly “take over” for the failed system without any loss of data or transactions.</w:t>
-      </w:r>
-    </w:p>
-    <w:p>
-      <w:pPr>
-        <w:pStyle w:val="InfoBlue"/>
-      </w:pPr>
-      <w:r>
-        <w:t>Recovery testing is an antagonistic test process in which the application or system is exposed to extreme conditions, or simulated conditions, to cause a failure, such as device Input/Output (I/O) failures, or invalid database pointers and keys. Recovery processes are invoked, and the application or system is monitored and inspected to verify proper application, or system, and data recovery has been achieved.]</w:t>
-      </w:r>
-    </w:p>
-    <w:p>
-      <w:pPr>
-        <w:pStyle w:val="BodyText"/>
-      </w:pPr>
-    </w:p>
-    <w:tbl>
-      <w:tblPr>
-        <w:tblW w:w="8842" w:type="dxa"/>
-        <w:tblInd w:w="738" w:type="dxa"/>
-        <w:tblBorders>
-          <w:top w:val="single" w:sz="12" w:space="0" w:color="000000"/>
-          <w:left w:val="single" w:sz="12" w:space="0" w:color="000000"/>
-          <w:bottom w:val="single" w:sz="12" w:space="0" w:color="000000"/>
-          <w:right w:val="single" w:sz="12" w:space="0" w:color="000000"/>
-          <w:insideH w:val="single" w:sz="6" w:space="0" w:color="000000"/>
-          <w:insideV w:val="single" w:sz="6" w:space="0" w:color="000000"/>
-        </w:tblBorders>
-        <w:tblLayout w:type="fixed"/>
-        <w:tblLook w:val="009F"/>
-      </w:tblPr>
-      <w:tblGrid>
-        <w:gridCol w:w="2160"/>
-        <w:gridCol w:w="6682"/>
-      </w:tblGrid>
-      <w:tr>
-        <w:trPr>
-          <w:cantSplit/>
-        </w:trPr>
-        <w:tc>
-          <w:tcPr>
-            <w:tcW w:w="2160" w:type="dxa"/>
-            <w:tcBorders>
-              <w:top w:val="single" w:sz="12" w:space="0" w:color="000000"/>
-              <w:bottom w:val="single" w:sz="6" w:space="0" w:color="000000"/>
-            </w:tcBorders>
-            <w:shd w:val="pct5" w:color="auto" w:fill="auto"/>
-          </w:tcPr>
-          <w:p>
-            <w:pPr>
-              <w:pStyle w:val="BodyText"/>
-              <w:ind w:left="0"/>
-            </w:pPr>
-            <w:r>
-              <w:t>Technique Objective:</w:t>
-            </w:r>
-          </w:p>
-        </w:tc>
-        <w:tc>
-          <w:tcPr>
-            <w:tcW w:w="6678" w:type="dxa"/>
-          </w:tcPr>
-          <w:p>
-            <w:pPr>
-              <w:pStyle w:val="InfoBlue"/>
-            </w:pPr>
-            <w:r>
-              <w:t>[Simulate the failure conditions and exercise the recovery processes (manual and automated) to restore the database, applications, and system to a desired, known, state. The following types of conditions are included in the testing to observe and log target behavior after recovery:</w:t>
-            </w:r>
-          </w:p>
-          <w:p>
-            <w:pPr>
-              <w:pStyle w:val="InfoBlue"/>
-            </w:pPr>
-            <w:r>
-              <w:sym w:font="Symbol" w:char="F0B7"/>
-            </w:r>
-            <w:r>
-              <w:tab/>
-              <w:t xml:space="preserve">power interruption to the client </w:t>
-            </w:r>
-          </w:p>
-          <w:p>
-            <w:pPr>
-              <w:pStyle w:val="InfoBlue"/>
-            </w:pPr>
-            <w:r>
-              <w:sym w:font="Symbol" w:char="F0B7"/>
-            </w:r>
-            <w:r>
-              <w:tab/>
-              <w:t>power interruption to the server</w:t>
-            </w:r>
-          </w:p>
-          <w:p>
-            <w:pPr>
-              <w:pStyle w:val="InfoBlue"/>
-            </w:pPr>
-            <w:r>
-              <w:sym w:font="Symbol" w:char="F0B7"/>
-            </w:r>
-            <w:r>
-              <w:tab/>
-              <w:t>communication interruption via network servers</w:t>
-            </w:r>
-          </w:p>
-          <w:p>
-            <w:pPr>
-              <w:pStyle w:val="InfoBlue"/>
-            </w:pPr>
-            <w:r>
-              <w:sym w:font="Symbol" w:char="F0B7"/>
-            </w:r>
-            <w:r>
-              <w:tab/>
-              <w:t xml:space="preserve">interruption, communication, or power loss to DASD (Dynamic Access </w:t>
-            </w:r>
-            <w:r>
-              <w:tab/>
-              <w:t>Storage Devices) and DASD controllers</w:t>
-            </w:r>
-          </w:p>
-          <w:p>
-            <w:pPr>
-              <w:pStyle w:val="InfoBlue"/>
-            </w:pPr>
-            <w:r>
-              <w:sym w:font="Symbol" w:char="F0B7"/>
-            </w:r>
-            <w:r>
-              <w:tab/>
-              <w:t xml:space="preserve">incomplete cycles (data filter processes interrupted, data </w:t>
-            </w:r>
-            <w:r>
-              <w:tab/>
-              <w:t>synchronization processes interrupted)</w:t>
-            </w:r>
-          </w:p>
-          <w:p>
-            <w:pPr>
-              <w:pStyle w:val="InfoBlue"/>
-            </w:pPr>
-            <w:r>
-              <w:sym w:font="Symbol" w:char="F0B7"/>
-            </w:r>
-            <w:r>
-              <w:tab/>
-              <w:t>invalid database pointers or keys</w:t>
-            </w:r>
-          </w:p>
-          <w:p>
-            <w:pPr>
-              <w:pStyle w:val="InfoBlue"/>
-            </w:pPr>
-            <w:r>
-              <w:sym w:font="Symbol" w:char="F0B7"/>
-            </w:r>
-            <w:r>
-              <w:tab/>
-              <w:t>invalid or corrupted data elements in database]</w:t>
-            </w:r>
-          </w:p>
-        </w:tc>
-      </w:tr>
-      <w:tr>
-        <w:trPr>
-          <w:cantSplit/>
-        </w:trPr>
-        <w:tc>
-          <w:tcPr>
-            <w:tcW w:w="2160" w:type="dxa"/>
-            <w:tcBorders>
-              <w:top w:val="single" w:sz="6" w:space="0" w:color="000000"/>
-              <w:bottom w:val="single" w:sz="6" w:space="0" w:color="000000"/>
-            </w:tcBorders>
-            <w:shd w:val="pct5" w:color="auto" w:fill="auto"/>
-          </w:tcPr>
-          <w:p>
-            <w:pPr>
-              <w:pStyle w:val="BodyText"/>
-              <w:ind w:left="0"/>
-            </w:pPr>
-            <w:r>
-              <w:lastRenderedPageBreak/>
-              <w:t>Technique:</w:t>
-            </w:r>
-          </w:p>
-        </w:tc>
-        <w:tc>
-          <w:tcPr>
-            <w:tcW w:w="6678" w:type="dxa"/>
-          </w:tcPr>
-          <w:p>
-            <w:pPr>
-              <w:pStyle w:val="InfoBlue"/>
-            </w:pPr>
-            <w:r>
-              <w:t>[The tests already created for Function and Business Cycle testing can be used as a basis for creating a series of transactions to support failover and recovery testing, primarily to define the tests to be run to test that recovery was successful.</w:t>
-            </w:r>
-          </w:p>
-          <w:p>
-            <w:pPr>
-              <w:pStyle w:val="InfoBlue"/>
-            </w:pPr>
-            <w:r>
-              <w:sym w:font="Symbol" w:char="F0B7"/>
-            </w:r>
-            <w:r>
-              <w:tab/>
-              <w:t>Power interruption to the client:  power the PC down.</w:t>
-            </w:r>
-          </w:p>
-          <w:p>
-            <w:pPr>
-              <w:pStyle w:val="InfoBlue"/>
-            </w:pPr>
-            <w:r>
-              <w:sym w:font="Symbol" w:char="F0B7"/>
-            </w:r>
-            <w:r>
-              <w:tab/>
-              <w:t>Power interruption to the server: simulate or initiate power down procedures for the server.</w:t>
-            </w:r>
-          </w:p>
-          <w:p>
-            <w:pPr>
-              <w:pStyle w:val="InfoBlue"/>
-            </w:pPr>
-            <w:r>
-              <w:sym w:font="Symbol" w:char="F0B7"/>
-            </w:r>
-            <w:r>
-              <w:tab/>
-              <w:t xml:space="preserve">Interruption via network servers:  simulate or initiate </w:t>
-            </w:r>
-            <w:r>
-              <w:tab/>
-              <w:t xml:space="preserve">communication loss with the network (physically disconnect </w:t>
-            </w:r>
-            <w:r>
-              <w:tab/>
-              <w:t>communication wires or power down network servers or routers).</w:t>
-            </w:r>
-          </w:p>
-          <w:p>
-            <w:pPr>
-              <w:pStyle w:val="InfoBlue"/>
-            </w:pPr>
-            <w:r>
-              <w:sym w:font="Symbol" w:char="F0B7"/>
-            </w:r>
-            <w:r>
-              <w:tab/>
-              <w:t>Interruption, communication, or power loss to DASD and DASD controllers: simulate or physically eliminate communication with one or more DASDs or controllers.</w:t>
-            </w:r>
-          </w:p>
-          <w:p>
-            <w:pPr>
-              <w:pStyle w:val="InfoBlue"/>
-            </w:pPr>
-            <w:r>
-              <w:t>Once the above conditions or simulated conditions are achieved, additional transactions should be executed and, upon reaching this second test point state, recovery procedures should be invoked.</w:t>
-            </w:r>
-          </w:p>
-          <w:p>
-            <w:pPr>
-              <w:pStyle w:val="InfoBlue"/>
-            </w:pPr>
-            <w:r>
-              <w:t>Testing for incomplete cycles uses the same technique as described above except that the database processes themselves should be aborted or prematurely terminated.</w:t>
-            </w:r>
-          </w:p>
-          <w:p>
-            <w:pPr>
-              <w:pStyle w:val="InfoBlue"/>
-            </w:pPr>
-            <w:r>
-              <w:t xml:space="preserve">Testing for the following conditions requires that a known database state be achieved. </w:t>
-            </w:r>
-          </w:p>
-          <w:p>
-            <w:pPr>
-              <w:pStyle w:val="InfoBlue"/>
-            </w:pPr>
-            <w:r>
-              <w:t>Several database fields, pointers, and keys should be corrupted manually and directly within the database (via database tools). Additional transactions should be executed using the tests from Application Function and Business Cycle Testing and full cycles executed.]</w:t>
-            </w:r>
-          </w:p>
-        </w:tc>
-      </w:tr>
-      <w:tr>
-        <w:trPr>
-          <w:cantSplit/>
-        </w:trPr>
-        <w:tc>
-          <w:tcPr>
-            <w:tcW w:w="2160" w:type="dxa"/>
-            <w:tcBorders>
-              <w:top w:val="single" w:sz="6" w:space="0" w:color="000000"/>
-              <w:bottom w:val="single" w:sz="6" w:space="0" w:color="000000"/>
-            </w:tcBorders>
-            <w:shd w:val="pct5" w:color="auto" w:fill="auto"/>
-          </w:tcPr>
-          <w:p>
-            <w:pPr>
-              <w:pStyle w:val="bodytext0"/>
-            </w:pPr>
-            <w:r>
-              <w:t>Oracles:</w:t>
-            </w:r>
-          </w:p>
-        </w:tc>
-        <w:tc>
-          <w:tcPr>
-            <w:tcW w:w="6682" w:type="dxa"/>
-          </w:tcPr>
-          <w:p>
-            <w:pPr>
-              <w:pStyle w:val="InfoBlue"/>
-            </w:pPr>
-            <w:r>
-              <w:t>[Outline one or more strategies that can be used by the technique to accurately observe the outcomes of the test. The oracle combines elements of both the method by which the observation can be made and the characteristics of specific outcome that indicate probable success or failure. Ideally, oracles will be self-verifying, allowing automated tests to make an initial assessment of test pass or failure, however, be careful to mitigate the risks inherent in automated results determination.]</w:t>
-            </w:r>
-          </w:p>
-        </w:tc>
-      </w:tr>
-      <w:tr>
-        <w:trPr>
-          <w:cantSplit/>
-        </w:trPr>
-        <w:tc>
-          <w:tcPr>
-            <w:tcW w:w="2160" w:type="dxa"/>
-            <w:tcBorders>
-              <w:top w:val="single" w:sz="6" w:space="0" w:color="000000"/>
-              <w:bottom w:val="single" w:sz="6" w:space="0" w:color="000000"/>
-            </w:tcBorders>
-            <w:shd w:val="pct5" w:color="auto" w:fill="auto"/>
-          </w:tcPr>
-          <w:p>
-            <w:pPr>
-              <w:pStyle w:val="bodytext0"/>
-            </w:pPr>
-            <w:r>
-              <w:t>Required Tools:</w:t>
-            </w:r>
-          </w:p>
-        </w:tc>
-        <w:tc>
-          <w:tcPr>
-            <w:tcW w:w="6678" w:type="dxa"/>
-          </w:tcPr>
-          <w:p>
-            <w:pPr>
-              <w:pStyle w:val="InfoBlue"/>
-            </w:pPr>
-            <w:r>
-              <w:t>[The technique requires the following tools:</w:t>
-            </w:r>
-          </w:p>
-          <w:p>
-            <w:pPr>
-              <w:pStyle w:val="InfoBlue"/>
-              <w:numPr>
-                <w:ilvl w:val="0"/>
-                <w:numId w:val="29"/>
-              </w:numPr>
-            </w:pPr>
-            <w:r>
-              <w:t>base configuration imager and restorer</w:t>
-            </w:r>
-          </w:p>
-          <w:p>
-            <w:pPr>
-              <w:pStyle w:val="InfoBlue"/>
-              <w:numPr>
-                <w:ilvl w:val="0"/>
-                <w:numId w:val="29"/>
-              </w:numPr>
-            </w:pPr>
-            <w:r>
-              <w:t>installation monitoring tools (registry, hard disk, CPU, memory, and so on)</w:t>
-            </w:r>
-          </w:p>
-          <w:p>
-            <w:pPr>
-              <w:pStyle w:val="InfoBlue"/>
-              <w:numPr>
-                <w:ilvl w:val="0"/>
-                <w:numId w:val="29"/>
-              </w:numPr>
-            </w:pPr>
-            <w:r>
-              <w:t>backup and recovery tools]</w:t>
-            </w:r>
-          </w:p>
-        </w:tc>
-      </w:tr>
-      <w:tr>
-        <w:trPr>
-          <w:cantSplit/>
-        </w:trPr>
-        <w:tc>
-          <w:tcPr>
-            <w:tcW w:w="2160" w:type="dxa"/>
-            <w:tcBorders>
-              <w:top w:val="single" w:sz="6" w:space="0" w:color="000000"/>
-              <w:bottom w:val="single" w:sz="6" w:space="0" w:color="000000"/>
-            </w:tcBorders>
-            <w:shd w:val="pct5" w:color="auto" w:fill="auto"/>
-          </w:tcPr>
-          <w:p>
-            <w:pPr>
-              <w:pStyle w:val="BodyText"/>
-              <w:ind w:left="0"/>
-            </w:pPr>
-            <w:r>
-              <w:t>Success Criteria:</w:t>
-            </w:r>
-          </w:p>
-        </w:tc>
-        <w:tc>
-          <w:tcPr>
-            <w:tcW w:w="6678" w:type="dxa"/>
-          </w:tcPr>
-          <w:p>
-            <w:pPr>
-              <w:pStyle w:val="InfoBlue"/>
-            </w:pPr>
-            <w:r>
-              <w:t>The technique supports the testing of:</w:t>
-            </w:r>
-          </w:p>
-          <w:p>
-            <w:pPr>
-              <w:pStyle w:val="InfoBlue"/>
-              <w:numPr>
-                <w:ilvl w:val="0"/>
-                <w:numId w:val="30"/>
-              </w:numPr>
-            </w:pPr>
-            <w:r>
-              <w:t>One or more simulated disasters involving one or more combinations of the application, database, and system.</w:t>
-            </w:r>
-          </w:p>
-          <w:p>
-            <w:pPr>
-              <w:pStyle w:val="InfoBlue"/>
-              <w:numPr>
-                <w:ilvl w:val="0"/>
-                <w:numId w:val="30"/>
-              </w:numPr>
-            </w:pPr>
-            <w:r>
-              <w:t>One or more simulated recoveries involving one or more combinations of the application, database, and system to a known desired state.]</w:t>
-            </w:r>
-          </w:p>
-        </w:tc>
-      </w:tr>
-      <w:tr>
-        <w:trPr>
-          <w:cantSplit/>
-        </w:trPr>
-        <w:tc>
-          <w:tcPr>
-            <w:tcW w:w="2160" w:type="dxa"/>
-            <w:tcBorders>
-              <w:top w:val="single" w:sz="6" w:space="0" w:color="000000"/>
-              <w:bottom w:val="single" w:sz="12" w:space="0" w:color="000000"/>
-            </w:tcBorders>
-            <w:shd w:val="pct5" w:color="auto" w:fill="auto"/>
-          </w:tcPr>
-          <w:p>
-            <w:pPr>
-              <w:pStyle w:val="BodyText"/>
-              <w:ind w:left="0"/>
-            </w:pPr>
-            <w:r>
-              <w:lastRenderedPageBreak/>
-              <w:t>Special Considerations:</w:t>
-            </w:r>
-          </w:p>
-        </w:tc>
-        <w:tc>
-          <w:tcPr>
-            <w:tcW w:w="6678" w:type="dxa"/>
-          </w:tcPr>
-          <w:p>
-            <w:pPr>
-              <w:pStyle w:val="InfoBlue"/>
-              <w:numPr>
-                <w:ilvl w:val="0"/>
-                <w:numId w:val="31"/>
-              </w:numPr>
-            </w:pPr>
-            <w:r>
-              <w:t>[Recovery testing is highly intrusive. Procedures to disconnect cabling (simulating power or communication loss) may not be desirable or feasible. Alternative methods, such as diagnostic software tools may be required.</w:t>
-            </w:r>
-          </w:p>
-          <w:p>
-            <w:pPr>
-              <w:pStyle w:val="InfoBlue"/>
-              <w:numPr>
-                <w:ilvl w:val="0"/>
-                <w:numId w:val="31"/>
-              </w:numPr>
-            </w:pPr>
-            <w:r>
-              <w:t>Resources from the Systems (or Computer Operations), Database, and Networking groups are required.</w:t>
-            </w:r>
-          </w:p>
-          <w:p>
-            <w:pPr>
-              <w:pStyle w:val="InfoBlue"/>
-              <w:numPr>
-                <w:ilvl w:val="0"/>
-                <w:numId w:val="31"/>
-              </w:numPr>
-            </w:pPr>
-            <w:r>
-              <w:t>These tests should be run after hours or on an isolated machine.]</w:t>
-            </w:r>
-          </w:p>
-        </w:tc>
-      </w:tr>
-    </w:tbl>
-    <w:p>
-      <w:pPr>
-        <w:pStyle w:val="Heading3"/>
-      </w:pPr>
-      <w:bookmarkStart w:id="99" w:name="_Toc327254071"/>
-      <w:bookmarkStart w:id="100" w:name="_Toc327255036"/>
-      <w:bookmarkStart w:id="101" w:name="_Toc327255105"/>
-      <w:bookmarkStart w:id="102" w:name="_Toc327255344"/>
-      <w:bookmarkStart w:id="103" w:name="_Toc433104454"/>
-      <w:bookmarkStart w:id="104" w:name="_Toc524537156"/>
-      <w:bookmarkEnd w:id="91"/>
-      <w:bookmarkEnd w:id="92"/>
-      <w:bookmarkEnd w:id="93"/>
-      <w:bookmarkEnd w:id="94"/>
-      <w:r>
-        <w:t>Configuration Testing</w:t>
-      </w:r>
-      <w:bookmarkEnd w:id="99"/>
-      <w:bookmarkEnd w:id="100"/>
-      <w:bookmarkEnd w:id="101"/>
-      <w:bookmarkEnd w:id="102"/>
-      <w:bookmarkEnd w:id="103"/>
-      <w:bookmarkEnd w:id="104"/>
-    </w:p>
-    <w:p>
-      <w:pPr>
-        <w:pStyle w:val="InfoBlue"/>
-      </w:pPr>
-      <w:r>
-        <w:t>[Configuration testing verifies the operation of the target-of-test on different software and hardware configurations. In most production environments, the particular hardware specifications for the client workstations, network connections, and database servers vary. Client workstations may have different software loaded</w:t>
-      </w:r>
-      <w:r>
-        <w:sym w:font="Symbol" w:char="F0BE"/>
-      </w:r>
-      <w:r>
-        <w:t>for example, applications, drivers, and so on</w:t>
-      </w:r>
-      <w:r>
-        <w:sym w:font="Symbol" w:char="F0BE"/>
-      </w:r>
-      <w:r>
-        <w:t>and, at any one time, many different combinations may be active using different resources.]</w:t>
-      </w:r>
-    </w:p>
-    <w:p>
-      <w:pPr>
-        <w:pStyle w:val="BodyText"/>
-      </w:pPr>
-    </w:p>
-    <w:tbl>
-      <w:tblPr>
-        <w:tblW w:w="8842" w:type="dxa"/>
-        <w:tblInd w:w="738" w:type="dxa"/>
-        <w:tblBorders>
-          <w:top w:val="single" w:sz="12" w:space="0" w:color="000000"/>
-          <w:left w:val="single" w:sz="12" w:space="0" w:color="000000"/>
-          <w:bottom w:val="single" w:sz="12" w:space="0" w:color="000000"/>
-          <w:right w:val="single" w:sz="12" w:space="0" w:color="000000"/>
-          <w:insideH w:val="single" w:sz="6" w:space="0" w:color="000000"/>
-          <w:insideV w:val="single" w:sz="6" w:space="0" w:color="000000"/>
-        </w:tblBorders>
-        <w:tblLayout w:type="fixed"/>
-        <w:tblLook w:val="009F"/>
-      </w:tblPr>
-      <w:tblGrid>
-        <w:gridCol w:w="2160"/>
-        <w:gridCol w:w="6682"/>
-      </w:tblGrid>
-      <w:tr>
-        <w:trPr>
-          <w:cantSplit/>
-        </w:trPr>
-        <w:tc>
-          <w:tcPr>
-            <w:tcW w:w="2160" w:type="dxa"/>
-            <w:tcBorders>
-              <w:top w:val="single" w:sz="12" w:space="0" w:color="000000"/>
-              <w:bottom w:val="single" w:sz="6" w:space="0" w:color="000000"/>
-            </w:tcBorders>
-            <w:shd w:val="pct5" w:color="auto" w:fill="auto"/>
-          </w:tcPr>
-          <w:p>
-            <w:pPr>
-              <w:pStyle w:val="BodyText"/>
-              <w:ind w:left="0"/>
-            </w:pPr>
-            <w:r>
-              <w:t>Technique Objective:</w:t>
-            </w:r>
-          </w:p>
-        </w:tc>
-        <w:tc>
-          <w:tcPr>
-            <w:tcW w:w="6678" w:type="dxa"/>
-          </w:tcPr>
-          <w:p>
-            <w:pPr>
-              <w:pStyle w:val="InfoBlue"/>
-            </w:pPr>
-            <w:r>
-              <w:t>[Exercise the target-of-test on the required hardware and software configurations to observe and log target behavior under different configurations and identify changes in configuration state.]</w:t>
-            </w:r>
-          </w:p>
-        </w:tc>
-      </w:tr>
-      <w:tr>
-        <w:trPr>
-          <w:cantSplit/>
-        </w:trPr>
-        <w:tc>
-          <w:tcPr>
-            <w:tcW w:w="2160" w:type="dxa"/>
-            <w:tcBorders>
-              <w:top w:val="single" w:sz="6" w:space="0" w:color="000000"/>
-              <w:bottom w:val="single" w:sz="6" w:space="0" w:color="000000"/>
-            </w:tcBorders>
-            <w:shd w:val="pct5" w:color="auto" w:fill="auto"/>
-          </w:tcPr>
-          <w:p>
-            <w:pPr>
-              <w:pStyle w:val="BodyText"/>
-              <w:ind w:left="0"/>
-            </w:pPr>
-            <w:r>
-              <w:t>Technique:</w:t>
-            </w:r>
-          </w:p>
-        </w:tc>
-        <w:tc>
-          <w:tcPr>
-            <w:tcW w:w="6678" w:type="dxa"/>
-          </w:tcPr>
-          <w:p>
-            <w:pPr>
-              <w:pStyle w:val="InfoBlue"/>
-              <w:numPr>
-                <w:ilvl w:val="0"/>
-                <w:numId w:val="32"/>
-              </w:numPr>
-            </w:pPr>
-            <w:r>
-              <w:t>[Use Function Test scripts.</w:t>
-            </w:r>
-          </w:p>
-          <w:p>
-            <w:pPr>
-              <w:pStyle w:val="InfoBlue"/>
-              <w:numPr>
-                <w:ilvl w:val="0"/>
-                <w:numId w:val="32"/>
-              </w:numPr>
-            </w:pPr>
-            <w:r>
-              <w:t>Open and close various non-target-of-test related software, such as Microsoft Excel and Word applications, either as part of the test or prior to the start of the test.</w:t>
-            </w:r>
-          </w:p>
-          <w:p>
-            <w:pPr>
-              <w:pStyle w:val="InfoBlue"/>
-              <w:numPr>
-                <w:ilvl w:val="0"/>
-                <w:numId w:val="32"/>
-              </w:numPr>
-            </w:pPr>
-            <w:r>
-              <w:t>Execute selected transactions to simulate actors interacting with the target-of-test and the non-target-of-test software.</w:t>
-            </w:r>
-          </w:p>
-          <w:p>
-            <w:pPr>
-              <w:pStyle w:val="InfoBlue"/>
-              <w:numPr>
-                <w:ilvl w:val="0"/>
-                <w:numId w:val="32"/>
-              </w:numPr>
-            </w:pPr>
-            <w:r>
-              <w:t>Repeat the above process, minimizing the available conventional memory on the client workstation.]</w:t>
-            </w:r>
-          </w:p>
-        </w:tc>
-      </w:tr>
-      <w:tr>
-        <w:trPr>
-          <w:cantSplit/>
-        </w:trPr>
-        <w:tc>
-          <w:tcPr>
-            <w:tcW w:w="2160" w:type="dxa"/>
-            <w:tcBorders>
-              <w:top w:val="single" w:sz="6" w:space="0" w:color="000000"/>
-              <w:bottom w:val="single" w:sz="6" w:space="0" w:color="000000"/>
-            </w:tcBorders>
-            <w:shd w:val="pct5" w:color="auto" w:fill="auto"/>
-          </w:tcPr>
-          <w:p>
-            <w:pPr>
-              <w:pStyle w:val="bodytext0"/>
-            </w:pPr>
-            <w:r>
-              <w:t>Oracles:</w:t>
-            </w:r>
-          </w:p>
-        </w:tc>
-        <w:tc>
-          <w:tcPr>
-            <w:tcW w:w="6682" w:type="dxa"/>
-          </w:tcPr>
-          <w:p>
-            <w:pPr>
-              <w:pStyle w:val="InfoBlue"/>
-            </w:pPr>
-            <w:r>
-              <w:t>[Outline one or more strategies that can be used by the technique to accurately observe the outcomes of the test. The oracle combines elements of both the method by which the observation can be made and the characteristics of specific outcome that indicate probable success or failure. Ideally, oracles will be self-verifying, allowing automated tests to make an initial assessment of test pass or failure, however, be careful to mitigate the risks inherent in automated results determination.]</w:t>
-            </w:r>
-          </w:p>
-        </w:tc>
-      </w:tr>
-      <w:tr>
-        <w:trPr>
-          <w:cantSplit/>
-        </w:trPr>
-        <w:tc>
-          <w:tcPr>
-            <w:tcW w:w="2160" w:type="dxa"/>
-            <w:tcBorders>
-              <w:top w:val="single" w:sz="6" w:space="0" w:color="000000"/>
-              <w:bottom w:val="single" w:sz="6" w:space="0" w:color="000000"/>
-            </w:tcBorders>
-            <w:shd w:val="pct5" w:color="auto" w:fill="auto"/>
-          </w:tcPr>
-          <w:p>
-            <w:pPr>
-              <w:pStyle w:val="bodytext0"/>
-            </w:pPr>
-            <w:r>
-              <w:t>Required Tools:</w:t>
-            </w:r>
-          </w:p>
-        </w:tc>
-        <w:tc>
-          <w:tcPr>
-            <w:tcW w:w="6678" w:type="dxa"/>
-          </w:tcPr>
-          <w:p>
-            <w:pPr>
-              <w:pStyle w:val="InfoBlue"/>
-            </w:pPr>
-            <w:r>
-              <w:t>[The technique requires the following tools:</w:t>
-            </w:r>
-          </w:p>
-          <w:p>
-            <w:pPr>
-              <w:pStyle w:val="InfoBlue"/>
-              <w:numPr>
-                <w:ilvl w:val="0"/>
-                <w:numId w:val="33"/>
-              </w:numPr>
-            </w:pPr>
-            <w:r>
-              <w:t>base configuration imager and restore</w:t>
-            </w:r>
-          </w:p>
-          <w:p>
-            <w:pPr>
-              <w:pStyle w:val="InfoBlue"/>
-              <w:numPr>
-                <w:ilvl w:val="0"/>
-                <w:numId w:val="33"/>
-              </w:numPr>
-            </w:pPr>
-            <w:r>
-              <w:t>installation monitoring tools (registry, hard disk, CPU, memory, and so on)]</w:t>
-            </w:r>
-          </w:p>
-        </w:tc>
-      </w:tr>
-      <w:tr>
-        <w:trPr>
-          <w:cantSplit/>
-        </w:trPr>
-        <w:tc>
-          <w:tcPr>
-            <w:tcW w:w="2160" w:type="dxa"/>
-            <w:tcBorders>
-              <w:top w:val="single" w:sz="6" w:space="0" w:color="000000"/>
-              <w:bottom w:val="single" w:sz="6" w:space="0" w:color="000000"/>
-            </w:tcBorders>
-            <w:shd w:val="pct5" w:color="auto" w:fill="auto"/>
-          </w:tcPr>
-          <w:p>
-            <w:pPr>
-              <w:pStyle w:val="BodyText"/>
-              <w:ind w:left="0"/>
-            </w:pPr>
-            <w:r>
-              <w:t>Success Criteria:</w:t>
-            </w:r>
-          </w:p>
-        </w:tc>
-        <w:tc>
-          <w:tcPr>
-            <w:tcW w:w="6678" w:type="dxa"/>
-          </w:tcPr>
-          <w:p>
-            <w:pPr>
-              <w:pStyle w:val="InfoBlue"/>
-            </w:pPr>
-            <w:r>
-              <w:t>[The technique supports the testing of one or more combinations of the target test items running in expected, supported deployment environments.]</w:t>
-            </w:r>
-          </w:p>
-        </w:tc>
-      </w:tr>
-      <w:tr>
-        <w:trPr>
-          <w:cantSplit/>
-        </w:trPr>
-        <w:tc>
-          <w:tcPr>
-            <w:tcW w:w="2160" w:type="dxa"/>
-            <w:tcBorders>
-              <w:top w:val="single" w:sz="6" w:space="0" w:color="000000"/>
-              <w:bottom w:val="single" w:sz="12" w:space="0" w:color="000000"/>
-            </w:tcBorders>
-            <w:shd w:val="pct5" w:color="auto" w:fill="auto"/>
-          </w:tcPr>
-          <w:p>
-            <w:pPr>
-              <w:pStyle w:val="BodyText"/>
-              <w:ind w:left="0"/>
-            </w:pPr>
-            <w:r>
-              <w:lastRenderedPageBreak/>
-              <w:t>Special Considerations:</w:t>
-            </w:r>
-          </w:p>
-        </w:tc>
-        <w:tc>
-          <w:tcPr>
-            <w:tcW w:w="6678" w:type="dxa"/>
-          </w:tcPr>
-          <w:p>
-            <w:pPr>
-              <w:pStyle w:val="InfoBlue"/>
-              <w:numPr>
-                <w:ilvl w:val="0"/>
-                <w:numId w:val="34"/>
-              </w:numPr>
-            </w:pPr>
-            <w:r>
-              <w:t>[What non-target-of-test software is needed, is available, and what is accessible on the desktop?</w:t>
-            </w:r>
-          </w:p>
-          <w:p>
-            <w:pPr>
-              <w:pStyle w:val="InfoBlue"/>
-              <w:numPr>
-                <w:ilvl w:val="0"/>
-                <w:numId w:val="34"/>
-              </w:numPr>
-            </w:pPr>
-            <w:r>
-              <w:t xml:space="preserve">What applications are typically used? </w:t>
-            </w:r>
-          </w:p>
-          <w:p>
-            <w:pPr>
-              <w:pStyle w:val="InfoBlue"/>
-              <w:numPr>
-                <w:ilvl w:val="0"/>
-                <w:numId w:val="34"/>
-              </w:numPr>
-            </w:pPr>
-            <w:r>
-              <w:t>What data are the applications running; for example, a large spreadsheet opened in Excel or a 100-page document in Word?</w:t>
-            </w:r>
-          </w:p>
-          <w:p>
-            <w:pPr>
-              <w:pStyle w:val="InfoBlue"/>
-              <w:numPr>
-                <w:ilvl w:val="0"/>
-                <w:numId w:val="34"/>
-              </w:numPr>
-            </w:pPr>
-            <w:r>
-              <w:t xml:space="preserve">The entire system’s netware, network servers, databases, and so on, also needs to be documented as part of this test.]  </w:t>
-            </w:r>
-          </w:p>
-        </w:tc>
-      </w:tr>
-    </w:tbl>
-    <w:p>
-      <w:pPr>
-        <w:pStyle w:val="Heading3"/>
-      </w:pPr>
-      <w:bookmarkStart w:id="105" w:name="_Toc327254072"/>
-      <w:bookmarkStart w:id="106" w:name="_Toc327255037"/>
-      <w:bookmarkStart w:id="107" w:name="_Toc327255106"/>
-      <w:bookmarkStart w:id="108" w:name="_Toc327255345"/>
-      <w:bookmarkStart w:id="109" w:name="_Toc433104455"/>
-      <w:bookmarkStart w:id="110" w:name="_Toc524537157"/>
-      <w:r>
-        <w:t>Installation Testing</w:t>
-      </w:r>
-      <w:bookmarkEnd w:id="105"/>
-      <w:bookmarkEnd w:id="106"/>
-      <w:bookmarkEnd w:id="107"/>
-      <w:bookmarkEnd w:id="108"/>
-      <w:bookmarkEnd w:id="109"/>
-      <w:bookmarkEnd w:id="110"/>
-    </w:p>
-    <w:p>
-      <w:pPr>
-        <w:pStyle w:val="BodyText"/>
-      </w:pPr>
-      <w:r>
-        <w:t>Hệ thống web nên không cần phải cài đặt.</w:t>
+        <w:t>Compatibility Testing</w:t>
       </w:r>
     </w:p>
     <w:p>
@@ -10554,39 +8825,43 @@
         <w:pStyle w:val="Heading1"/>
         <w:keepNext w:val="0"/>
       </w:pPr>
-      <w:bookmarkStart w:id="111" w:name="_Toc524537158"/>
-      <w:bookmarkStart w:id="112" w:name="_Toc417790808"/>
-      <w:bookmarkStart w:id="113" w:name="_Toc433104461"/>
-      <w:bookmarkStart w:id="114" w:name="_Toc314978545"/>
-      <w:bookmarkStart w:id="115" w:name="_Toc324843648"/>
-      <w:bookmarkStart w:id="116" w:name="_Toc324851955"/>
-      <w:bookmarkStart w:id="117" w:name="_Toc324915538"/>
-      <w:bookmarkStart w:id="118" w:name="_Toc433104459"/>
+      <w:bookmarkStart w:id="92" w:name="_Toc524537158"/>
+      <w:bookmarkStart w:id="93" w:name="_Toc417790808"/>
+      <w:bookmarkStart w:id="94" w:name="_Toc433104461"/>
+      <w:bookmarkStart w:id="95" w:name="_Toc314978545"/>
+      <w:bookmarkStart w:id="96" w:name="_Toc324843648"/>
+      <w:bookmarkStart w:id="97" w:name="_Toc324851955"/>
+      <w:bookmarkStart w:id="98" w:name="_Toc324915538"/>
+      <w:bookmarkStart w:id="99" w:name="_Toc433104459"/>
+      <w:bookmarkEnd w:id="88"/>
+      <w:bookmarkEnd w:id="89"/>
+      <w:bookmarkEnd w:id="90"/>
+      <w:bookmarkEnd w:id="91"/>
       <w:r>
         <w:t>Entry and Exit Criteria</w:t>
       </w:r>
-      <w:bookmarkEnd w:id="111"/>
+      <w:bookmarkEnd w:id="92"/>
     </w:p>
     <w:p>
       <w:pPr>
         <w:pStyle w:val="Heading2"/>
         <w:keepNext w:val="0"/>
       </w:pPr>
-      <w:bookmarkStart w:id="119" w:name="_Toc524537159"/>
+      <w:bookmarkStart w:id="100" w:name="_Toc524537159"/>
       <w:r>
         <w:t>Test Plan</w:t>
       </w:r>
-      <w:bookmarkEnd w:id="119"/>
+      <w:bookmarkEnd w:id="100"/>
     </w:p>
     <w:p>
       <w:pPr>
         <w:pStyle w:val="Heading3"/>
       </w:pPr>
-      <w:bookmarkStart w:id="120" w:name="_Toc524537160"/>
+      <w:bookmarkStart w:id="101" w:name="_Toc524537160"/>
       <w:r>
         <w:t>Test Plan Entry Criteria</w:t>
       </w:r>
-      <w:bookmarkEnd w:id="120"/>
+      <w:bookmarkEnd w:id="101"/>
     </w:p>
     <w:p>
       <w:pPr>
@@ -10596,7 +8871,7 @@
           <w:numId w:val="50"/>
         </w:numPr>
       </w:pPr>
-      <w:bookmarkStart w:id="121" w:name="_Toc524537161"/>
+      <w:bookmarkStart w:id="102" w:name="_Toc524537161"/>
       <w:r>
         <w:t>Được thực thi khi đã  thu thập được một phần của yêu cầu và đã bắt đầu vào thiết kế  hệ thống , giao diện và các thiết kế liên quan.</w:t>
       </w:r>
@@ -10608,7 +8883,7 @@
       <w:r>
         <w:t>Test Plan Exit Criteria</w:t>
       </w:r>
-      <w:bookmarkEnd w:id="121"/>
+      <w:bookmarkEnd w:id="102"/>
     </w:p>
     <w:p>
       <w:pPr>
@@ -10629,11 +8904,11 @@
       <w:r>
         <w:t xml:space="preserve"> </w:t>
       </w:r>
-      <w:bookmarkStart w:id="122" w:name="_Toc524537162"/>
+      <w:bookmarkStart w:id="103" w:name="_Toc524537162"/>
       <w:r>
         <w:t>Suspension and Resumption Criteria</w:t>
       </w:r>
-      <w:bookmarkEnd w:id="122"/>
+      <w:bookmarkEnd w:id="103"/>
     </w:p>
     <w:p>
       <w:pPr>
@@ -10643,7 +8918,7 @@
           <w:numId w:val="51"/>
         </w:numPr>
       </w:pPr>
-      <w:bookmarkStart w:id="123" w:name="_Toc524537163"/>
+      <w:bookmarkStart w:id="104" w:name="_Toc524537163"/>
       <w:r>
         <w:t>Xảy ra khi trong quá trình test , phát hiện có quá nhiều test case sai, hoặc test case không phù hợp với những mong muốn test của tester. Hoặc các test case không phủ hết tất cả các trường hợp xảy ra của phần mềm, tạo nên những lỗi tiềm ẩn.</w:t>
       </w:r>
@@ -10655,17 +8930,17 @@
       <w:r>
         <w:t>Test Cycles</w:t>
       </w:r>
-      <w:bookmarkEnd w:id="123"/>
+      <w:bookmarkEnd w:id="104"/>
     </w:p>
     <w:p>
       <w:pPr>
         <w:pStyle w:val="Heading3"/>
       </w:pPr>
-      <w:bookmarkStart w:id="124" w:name="_Toc524537164"/>
+      <w:bookmarkStart w:id="105" w:name="_Toc524537164"/>
       <w:r>
         <w:t>Test Cycle Entry Criteria</w:t>
       </w:r>
-      <w:bookmarkEnd w:id="124"/>
+      <w:bookmarkEnd w:id="105"/>
     </w:p>
     <w:p>
       <w:pPr>
@@ -10675,7 +8950,7 @@
           <w:numId w:val="51"/>
         </w:numPr>
       </w:pPr>
-      <w:bookmarkStart w:id="125" w:name="_Toc524537165"/>
+      <w:bookmarkStart w:id="106" w:name="_Toc524537165"/>
       <w:r>
         <w:t>Việc thực hiện test đươc thực hiện theo một chu kỳ lặp,  khi qua một pharse mới thì Test plan lại được chỉnh sửa  thêm dựa vào những thay đổi mới của phần yêu cầu và thiết  kế vừa được cập nhật và thực thi việc test chương trình.</w:t>
       </w:r>
@@ -10687,7 +8962,7 @@
       <w:r>
         <w:t>Test Cycle Exit Criteria</w:t>
       </w:r>
-      <w:bookmarkEnd w:id="125"/>
+      <w:bookmarkEnd w:id="106"/>
     </w:p>
     <w:p>
       <w:pPr>
@@ -10697,7 +8972,7 @@
           <w:numId w:val="51"/>
         </w:numPr>
       </w:pPr>
-      <w:bookmarkStart w:id="126" w:name="_Toc524537166"/>
+      <w:bookmarkStart w:id="107" w:name="_Toc524537166"/>
       <w:r>
         <w:t>Việc kết thúc được xác định khi tất cả các phần cần được test với các test case  đã được test xong,  và chuẩn bị sang một pharse mới.</w:t>
       </w:r>
@@ -10709,7 +8984,7 @@
       <w:r>
         <w:t>Test Cycle Abnormal Termination</w:t>
       </w:r>
-      <w:bookmarkEnd w:id="126"/>
+      <w:bookmarkEnd w:id="107"/>
     </w:p>
     <w:p>
       <w:pPr>
@@ -10719,7 +8994,7 @@
           <w:numId w:val="51"/>
         </w:numPr>
       </w:pPr>
-      <w:bookmarkStart w:id="127" w:name="_Toc524537167"/>
+      <w:bookmarkStart w:id="108" w:name="_Toc524537167"/>
       <w:r>
         <w:t>Khi trong test case có nhiều lỗi, không đãm bảo được việc test chương trình sẽ cho ra kết quả chính xác, thì việc test sẽ được dừng lai , và các test case sẽ được thay đổi.</w:t>
       </w:r>
@@ -10732,9 +9007,9 @@
       <w:r>
         <w:t>Deliverables</w:t>
       </w:r>
-      <w:bookmarkEnd w:id="112"/>
-      <w:bookmarkEnd w:id="113"/>
-      <w:bookmarkEnd w:id="127"/>
+      <w:bookmarkEnd w:id="93"/>
+      <w:bookmarkEnd w:id="94"/>
+      <w:bookmarkEnd w:id="108"/>
     </w:p>
     <w:p>
       <w:pPr>
@@ -10749,17 +9024,17 @@
         <w:pStyle w:val="Heading2"/>
         <w:keepNext w:val="0"/>
       </w:pPr>
-      <w:bookmarkStart w:id="128" w:name="_Toc524537168"/>
-      <w:bookmarkStart w:id="129" w:name="_Toc314978549"/>
-      <w:bookmarkStart w:id="130" w:name="_Toc324843652"/>
-      <w:bookmarkStart w:id="131" w:name="_Toc324851959"/>
-      <w:bookmarkStart w:id="132" w:name="_Toc324915542"/>
-      <w:bookmarkStart w:id="133" w:name="_Toc417790809"/>
-      <w:bookmarkStart w:id="134" w:name="_Toc433104462"/>
+      <w:bookmarkStart w:id="109" w:name="_Toc524537168"/>
+      <w:bookmarkStart w:id="110" w:name="_Toc314978549"/>
+      <w:bookmarkStart w:id="111" w:name="_Toc324843652"/>
+      <w:bookmarkStart w:id="112" w:name="_Toc324851959"/>
+      <w:bookmarkStart w:id="113" w:name="_Toc324915542"/>
+      <w:bookmarkStart w:id="114" w:name="_Toc417790809"/>
+      <w:bookmarkStart w:id="115" w:name="_Toc433104462"/>
       <w:r>
         <w:t>Test Evaluation Summaries</w:t>
       </w:r>
-      <w:bookmarkEnd w:id="128"/>
+      <w:bookmarkEnd w:id="109"/>
     </w:p>
     <w:p>
       <w:pPr>
@@ -10778,22 +9053,18 @@
           <w:numId w:val="4"/>
         </w:numPr>
       </w:pPr>
-      <w:bookmarkStart w:id="135" w:name="_Toc524537169"/>
+      <w:bookmarkStart w:id="116" w:name="_Toc524537169"/>
       <w:r>
         <w:t>Reporting on Test Coverage</w:t>
       </w:r>
-      <w:bookmarkEnd w:id="135"/>
+      <w:bookmarkEnd w:id="116"/>
     </w:p>
     <w:p>
       <w:pPr>
         <w:pStyle w:val="InfoBlue"/>
       </w:pPr>
       <w:r>
-        <w:t xml:space="preserve">[Provide a brief outline of both the form and content of the reports used to measure the extent of testing, and </w:t>
-      </w:r>
-      <w:r>
-        <w:lastRenderedPageBreak/>
-        <w:t xml:space="preserve">indicate how frequently they will be produced. Give an indication as to the method and tools used to record, measure, and report on the extent of testing.] </w:t>
+        <w:t xml:space="preserve">[Provide a brief outline of both the form and content of the reports used to measure the extent of testing, and indicate how frequently they will be produced. Give an indication as to the method and tools used to record, measure, and report on the extent of testing.] </w:t>
       </w:r>
     </w:p>
     <w:p>
@@ -10805,11 +9076,11 @@
           <w:numId w:val="4"/>
         </w:numPr>
       </w:pPr>
-      <w:bookmarkStart w:id="136" w:name="_Toc524537170"/>
+      <w:bookmarkStart w:id="117" w:name="_Toc524537170"/>
       <w:r>
         <w:t>Perceived Quality Reports</w:t>
       </w:r>
-      <w:bookmarkEnd w:id="136"/>
+      <w:bookmarkEnd w:id="117"/>
     </w:p>
     <w:p>
       <w:pPr>
@@ -10828,29 +9099,29 @@
           <w:numId w:val="4"/>
         </w:numPr>
       </w:pPr>
-      <w:bookmarkStart w:id="137" w:name="_Toc314978551"/>
-      <w:bookmarkStart w:id="138" w:name="_Toc324843654"/>
-      <w:bookmarkStart w:id="139" w:name="_Toc324851961"/>
-      <w:bookmarkStart w:id="140" w:name="_Toc324915544"/>
-      <w:bookmarkStart w:id="141" w:name="_Toc417790811"/>
-      <w:bookmarkStart w:id="142" w:name="_Toc433104464"/>
-      <w:bookmarkStart w:id="143" w:name="_Toc524537171"/>
-      <w:bookmarkEnd w:id="129"/>
-      <w:bookmarkEnd w:id="130"/>
-      <w:bookmarkEnd w:id="131"/>
-      <w:bookmarkEnd w:id="132"/>
-      <w:bookmarkEnd w:id="133"/>
-      <w:bookmarkEnd w:id="134"/>
+      <w:bookmarkStart w:id="118" w:name="_Toc314978551"/>
+      <w:bookmarkStart w:id="119" w:name="_Toc324843654"/>
+      <w:bookmarkStart w:id="120" w:name="_Toc324851961"/>
+      <w:bookmarkStart w:id="121" w:name="_Toc324915544"/>
+      <w:bookmarkStart w:id="122" w:name="_Toc417790811"/>
+      <w:bookmarkStart w:id="123" w:name="_Toc433104464"/>
+      <w:bookmarkStart w:id="124" w:name="_Toc524537171"/>
+      <w:bookmarkEnd w:id="110"/>
+      <w:bookmarkEnd w:id="111"/>
+      <w:bookmarkEnd w:id="112"/>
+      <w:bookmarkEnd w:id="113"/>
+      <w:bookmarkEnd w:id="114"/>
+      <w:bookmarkEnd w:id="115"/>
       <w:r>
         <w:t>Incident Logs and Change Requests</w:t>
       </w:r>
-      <w:bookmarkEnd w:id="137"/>
-      <w:bookmarkEnd w:id="138"/>
-      <w:bookmarkEnd w:id="139"/>
-      <w:bookmarkEnd w:id="140"/>
-      <w:bookmarkEnd w:id="141"/>
-      <w:bookmarkEnd w:id="142"/>
-      <w:bookmarkEnd w:id="143"/>
+      <w:bookmarkEnd w:id="118"/>
+      <w:bookmarkEnd w:id="119"/>
+      <w:bookmarkEnd w:id="120"/>
+      <w:bookmarkEnd w:id="121"/>
+      <w:bookmarkEnd w:id="122"/>
+      <w:bookmarkEnd w:id="123"/>
+      <w:bookmarkEnd w:id="124"/>
     </w:p>
     <w:p>
       <w:pPr>
@@ -10869,11 +9140,12 @@
           <w:numId w:val="4"/>
         </w:numPr>
       </w:pPr>
-      <w:bookmarkStart w:id="144" w:name="_Toc524537172"/>
-      <w:r>
+      <w:bookmarkStart w:id="125" w:name="_Toc524537172"/>
+      <w:r>
+        <w:lastRenderedPageBreak/>
         <w:t>Smoke Test Suite and Supporting Test Scripts</w:t>
       </w:r>
-      <w:bookmarkEnd w:id="144"/>
+      <w:bookmarkEnd w:id="125"/>
     </w:p>
     <w:p>
       <w:pPr>
@@ -10892,11 +9164,11 @@
           <w:numId w:val="4"/>
         </w:numPr>
       </w:pPr>
-      <w:bookmarkStart w:id="145" w:name="_Toc524537173"/>
+      <w:bookmarkStart w:id="126" w:name="_Toc524537173"/>
       <w:r>
         <w:t>Additional Work Products</w:t>
       </w:r>
-      <w:bookmarkEnd w:id="145"/>
+      <w:bookmarkEnd w:id="126"/>
     </w:p>
     <w:p>
       <w:pPr>
@@ -10920,11 +9192,11 @@
       <w:pPr>
         <w:pStyle w:val="Heading3"/>
       </w:pPr>
-      <w:bookmarkStart w:id="146" w:name="_Toc524537174"/>
+      <w:bookmarkStart w:id="127" w:name="_Toc524537174"/>
       <w:r>
         <w:t>Detailed Test Results</w:t>
       </w:r>
-      <w:bookmarkEnd w:id="146"/>
+      <w:bookmarkEnd w:id="127"/>
     </w:p>
     <w:p>
       <w:pPr>
@@ -10938,11 +9210,11 @@
       <w:pPr>
         <w:pStyle w:val="Heading3"/>
       </w:pPr>
-      <w:bookmarkStart w:id="147" w:name="_Toc524537175"/>
+      <w:bookmarkStart w:id="128" w:name="_Toc524537175"/>
       <w:r>
         <w:t>Additional Automated Functional Test Scripts</w:t>
       </w:r>
-      <w:bookmarkEnd w:id="147"/>
+      <w:bookmarkEnd w:id="128"/>
     </w:p>
     <w:p>
       <w:pPr>
@@ -10956,11 +9228,11 @@
       <w:pPr>
         <w:pStyle w:val="Heading3"/>
       </w:pPr>
-      <w:bookmarkStart w:id="148" w:name="_Toc524537176"/>
+      <w:bookmarkStart w:id="129" w:name="_Toc524537176"/>
       <w:r>
         <w:t>Test Guidelines</w:t>
       </w:r>
-      <w:bookmarkEnd w:id="148"/>
+      <w:bookmarkEnd w:id="129"/>
     </w:p>
     <w:p>
       <w:pPr>
@@ -10974,11 +9246,11 @@
       <w:pPr>
         <w:pStyle w:val="Heading3"/>
       </w:pPr>
-      <w:bookmarkStart w:id="149" w:name="_Toc524537177"/>
+      <w:bookmarkStart w:id="130" w:name="_Toc524537177"/>
       <w:r>
         <w:t>Traceability Matrices</w:t>
       </w:r>
-      <w:bookmarkEnd w:id="149"/>
+      <w:bookmarkEnd w:id="130"/>
     </w:p>
     <w:p>
       <w:pPr>
@@ -10992,11 +9264,11 @@
       <w:pPr>
         <w:pStyle w:val="Heading1"/>
       </w:pPr>
-      <w:bookmarkStart w:id="150" w:name="_Toc524537178"/>
+      <w:bookmarkStart w:id="131" w:name="_Toc524537178"/>
       <w:r>
         <w:t>Testing Workflow</w:t>
       </w:r>
-      <w:bookmarkEnd w:id="150"/>
+      <w:bookmarkEnd w:id="131"/>
     </w:p>
     <w:p>
       <w:pPr>
@@ -11107,7 +9379,6 @@
         </w:numPr>
       </w:pPr>
       <w:r>
-        <w:lastRenderedPageBreak/>
         <w:t xml:space="preserve">documented on a centrally located whiteboard and updated dynamically </w:t>
       </w:r>
     </w:p>
@@ -11151,18 +9422,22 @@
         <w:t>Note</w:t>
       </w:r>
       <w:r>
-        <w:t xml:space="preserve">: Where process and detailed planning information is recorded centrally and separately from this Test Plan, you will have to manage the issues that will arise from having duplicate copies of the same information. To avoid team members referencing out-of-date information, we suggest that in this situation you place the minimum amount of process and planning information within the Test Plan to make ongoing maintenance easier and simply reference the "Master" source material.] </w:t>
+        <w:t xml:space="preserve">: Where process and detailed planning information is recorded centrally and separately from this Test </w:t>
+      </w:r>
+      <w:r>
+        <w:lastRenderedPageBreak/>
+        <w:t xml:space="preserve">Plan, you will have to manage the issues that will arise from having duplicate copies of the same information. To avoid team members referencing out-of-date information, we suggest that in this situation you place the minimum amount of process and planning information within the Test Plan to make ongoing maintenance easier and simply reference the "Master" source material.] </w:t>
       </w:r>
     </w:p>
     <w:p>
       <w:pPr>
         <w:pStyle w:val="Heading1"/>
       </w:pPr>
-      <w:bookmarkStart w:id="151" w:name="_Toc524537179"/>
+      <w:bookmarkStart w:id="132" w:name="_Toc524537179"/>
       <w:r>
         <w:t>Environmental Needs</w:t>
       </w:r>
-      <w:bookmarkEnd w:id="151"/>
+      <w:bookmarkEnd w:id="132"/>
     </w:p>
     <w:p>
       <w:pPr>
@@ -11187,19 +9462,19 @@
         <w:pStyle w:val="Heading2"/>
         <w:keepNext w:val="0"/>
       </w:pPr>
-      <w:bookmarkStart w:id="152" w:name="_Toc524537180"/>
+      <w:bookmarkStart w:id="133" w:name="_Toc524537180"/>
       <w:r>
         <w:t>Base System</w:t>
       </w:r>
-      <w:bookmarkEnd w:id="114"/>
-      <w:bookmarkEnd w:id="115"/>
-      <w:bookmarkEnd w:id="116"/>
-      <w:bookmarkEnd w:id="117"/>
-      <w:bookmarkEnd w:id="118"/>
+      <w:bookmarkEnd w:id="95"/>
+      <w:bookmarkEnd w:id="96"/>
+      <w:bookmarkEnd w:id="97"/>
+      <w:bookmarkEnd w:id="98"/>
+      <w:bookmarkEnd w:id="99"/>
       <w:r>
         <w:t xml:space="preserve"> Hardware</w:t>
       </w:r>
-      <w:bookmarkEnd w:id="152"/>
+      <w:bookmarkEnd w:id="133"/>
     </w:p>
     <w:p>
       <w:pPr>
@@ -11999,14 +10274,14 @@
       <w:pPr>
         <w:pStyle w:val="Heading2"/>
       </w:pPr>
-      <w:bookmarkStart w:id="153" w:name="_Toc524537181"/>
-      <w:bookmarkStart w:id="154" w:name="_Toc324915535"/>
-      <w:bookmarkStart w:id="155" w:name="_Toc433104456"/>
-      <w:bookmarkStart w:id="156" w:name="_Toc314978546"/>
+      <w:bookmarkStart w:id="134" w:name="_Toc524537181"/>
+      <w:bookmarkStart w:id="135" w:name="_Toc324915535"/>
+      <w:bookmarkStart w:id="136" w:name="_Toc433104456"/>
+      <w:bookmarkStart w:id="137" w:name="_Toc314978546"/>
       <w:r>
         <w:t>Base Software Elements in the Test Environment</w:t>
       </w:r>
-      <w:bookmarkEnd w:id="153"/>
+      <w:bookmarkEnd w:id="134"/>
     </w:p>
     <w:p>
       <w:pPr>
@@ -12084,7 +10359,6 @@
                 <w:b/>
                 <w:bCs/>
               </w:rPr>
-              <w:lastRenderedPageBreak/>
               <w:t>Software Element Name</w:t>
             </w:r>
           </w:p>
@@ -12495,13 +10769,13 @@
       <w:pPr>
         <w:pStyle w:val="Heading2"/>
       </w:pPr>
-      <w:bookmarkStart w:id="157" w:name="_Toc524537182"/>
+      <w:bookmarkStart w:id="138" w:name="_Toc524537182"/>
       <w:r>
         <w:t>Productivity and Support Tools</w:t>
       </w:r>
-      <w:bookmarkEnd w:id="154"/>
-      <w:bookmarkEnd w:id="155"/>
-      <w:bookmarkEnd w:id="157"/>
+      <w:bookmarkEnd w:id="135"/>
+      <w:bookmarkEnd w:id="136"/>
+      <w:bookmarkEnd w:id="138"/>
     </w:p>
     <w:p>
       <w:pPr>
@@ -13170,11 +11444,11 @@
       <w:pPr>
         <w:pStyle w:val="Heading2"/>
       </w:pPr>
-      <w:bookmarkStart w:id="158" w:name="_Toc524537183"/>
+      <w:bookmarkStart w:id="139" w:name="_Toc524537183"/>
       <w:r>
         <w:t>Test Environment Configurations</w:t>
       </w:r>
-      <w:bookmarkEnd w:id="158"/>
+      <w:bookmarkEnd w:id="139"/>
     </w:p>
     <w:p>
       <w:pPr>
@@ -13490,25 +11764,25 @@
       <w:pPr>
         <w:pStyle w:val="Heading1"/>
       </w:pPr>
-      <w:bookmarkStart w:id="159" w:name="_Toc314978543"/>
-      <w:bookmarkStart w:id="160" w:name="_Toc324843646"/>
-      <w:bookmarkStart w:id="161" w:name="_Toc324851953"/>
-      <w:bookmarkStart w:id="162" w:name="_Toc324915536"/>
-      <w:bookmarkStart w:id="163" w:name="_Toc433104457"/>
-      <w:bookmarkStart w:id="164" w:name="_Ref524433573"/>
-      <w:bookmarkStart w:id="165" w:name="_Ref524434117"/>
-      <w:bookmarkStart w:id="166" w:name="_Toc524537184"/>
+      <w:bookmarkStart w:id="140" w:name="_Toc314978543"/>
+      <w:bookmarkStart w:id="141" w:name="_Toc324843646"/>
+      <w:bookmarkStart w:id="142" w:name="_Toc324851953"/>
+      <w:bookmarkStart w:id="143" w:name="_Toc324915536"/>
+      <w:bookmarkStart w:id="144" w:name="_Toc433104457"/>
+      <w:bookmarkStart w:id="145" w:name="_Ref524433573"/>
+      <w:bookmarkStart w:id="146" w:name="_Ref524434117"/>
+      <w:bookmarkStart w:id="147" w:name="_Toc524537184"/>
       <w:r>
         <w:t>Responsibilities, Staffing, and Training Needs</w:t>
       </w:r>
-      <w:bookmarkEnd w:id="159"/>
-      <w:bookmarkEnd w:id="160"/>
-      <w:bookmarkEnd w:id="161"/>
-      <w:bookmarkEnd w:id="162"/>
-      <w:bookmarkEnd w:id="163"/>
-      <w:bookmarkEnd w:id="164"/>
-      <w:bookmarkEnd w:id="165"/>
-      <w:bookmarkEnd w:id="166"/>
+      <w:bookmarkEnd w:id="140"/>
+      <w:bookmarkEnd w:id="141"/>
+      <w:bookmarkEnd w:id="142"/>
+      <w:bookmarkEnd w:id="143"/>
+      <w:bookmarkEnd w:id="144"/>
+      <w:bookmarkEnd w:id="145"/>
+      <w:bookmarkEnd w:id="146"/>
+      <w:bookmarkEnd w:id="147"/>
     </w:p>
     <w:p>
       <w:pPr>
@@ -13532,15 +11806,15 @@
       <w:pPr>
         <w:pStyle w:val="Heading2"/>
       </w:pPr>
-      <w:bookmarkStart w:id="167" w:name="_Toc417790805"/>
-      <w:bookmarkStart w:id="168" w:name="_Toc433104458"/>
-      <w:bookmarkStart w:id="169" w:name="_Toc524537185"/>
+      <w:bookmarkStart w:id="148" w:name="_Toc417790805"/>
+      <w:bookmarkStart w:id="149" w:name="_Toc433104458"/>
+      <w:bookmarkStart w:id="150" w:name="_Toc524537185"/>
       <w:r>
         <w:t>People and Roles</w:t>
       </w:r>
-      <w:bookmarkEnd w:id="167"/>
-      <w:bookmarkEnd w:id="168"/>
-      <w:bookmarkEnd w:id="169"/>
+      <w:bookmarkEnd w:id="148"/>
+      <w:bookmarkEnd w:id="149"/>
+      <w:bookmarkEnd w:id="150"/>
     </w:p>
     <w:p>
       <w:pPr>
@@ -13556,7 +11830,6 @@
         <w:pStyle w:val="InfoBlue"/>
       </w:pPr>
       <w:r>
-        <w:lastRenderedPageBreak/>
         <w:t>[</w:t>
       </w:r>
       <w:r>
@@ -13761,6 +12034,7 @@
               <w:pStyle w:val="bodytext0"/>
             </w:pPr>
             <w:r>
+              <w:lastRenderedPageBreak/>
               <w:t>Test Manager</w:t>
             </w:r>
           </w:p>
@@ -14618,11 +12892,11 @@
       <w:pPr>
         <w:pStyle w:val="Heading2"/>
       </w:pPr>
-      <w:bookmarkStart w:id="170" w:name="_Toc524537186"/>
+      <w:bookmarkStart w:id="151" w:name="_Toc524537186"/>
       <w:r>
         <w:t>Staffing and Training Needs</w:t>
       </w:r>
-      <w:bookmarkEnd w:id="170"/>
+      <w:bookmarkEnd w:id="151"/>
     </w:p>
     <w:p>
       <w:pPr>
@@ -14674,20 +12948,20 @@
       <w:pPr>
         <w:pStyle w:val="Heading1"/>
       </w:pPr>
-      <w:bookmarkStart w:id="171" w:name="_Toc324843649"/>
-      <w:bookmarkStart w:id="172" w:name="_Toc324851956"/>
-      <w:bookmarkStart w:id="173" w:name="_Toc324915539"/>
-      <w:bookmarkStart w:id="174" w:name="_Toc433104460"/>
-      <w:bookmarkStart w:id="175" w:name="_Toc524537187"/>
+      <w:bookmarkStart w:id="152" w:name="_Toc324843649"/>
+      <w:bookmarkStart w:id="153" w:name="_Toc324851956"/>
+      <w:bookmarkStart w:id="154" w:name="_Toc324915539"/>
+      <w:bookmarkStart w:id="155" w:name="_Toc433104460"/>
+      <w:bookmarkStart w:id="156" w:name="_Toc524537187"/>
+      <w:bookmarkEnd w:id="137"/>
+      <w:r>
+        <w:t>Iteration Milestones</w:t>
+      </w:r>
+      <w:bookmarkEnd w:id="152"/>
+      <w:bookmarkEnd w:id="153"/>
+      <w:bookmarkEnd w:id="154"/>
+      <w:bookmarkEnd w:id="155"/>
       <w:bookmarkEnd w:id="156"/>
-      <w:r>
-        <w:t>Iteration Milestones</w:t>
-      </w:r>
-      <w:bookmarkEnd w:id="171"/>
-      <w:bookmarkEnd w:id="172"/>
-      <w:bookmarkEnd w:id="173"/>
-      <w:bookmarkEnd w:id="174"/>
-      <w:bookmarkEnd w:id="175"/>
     </w:p>
     <w:p>
       <w:pPr>
@@ -15782,57 +14056,76 @@
       <w:pPr>
         <w:pStyle w:val="BodyText"/>
       </w:pPr>
-      <w:bookmarkStart w:id="176" w:name="_Toc314978547"/>
-      <w:bookmarkStart w:id="177" w:name="_Toc324843650"/>
-      <w:bookmarkStart w:id="178" w:name="_Toc324851957"/>
-      <w:bookmarkStart w:id="179" w:name="_Toc324915540"/>
+      <w:bookmarkStart w:id="157" w:name="_Toc314978547"/>
+      <w:bookmarkStart w:id="158" w:name="_Toc324843650"/>
+      <w:bookmarkStart w:id="159" w:name="_Toc324851957"/>
+      <w:bookmarkStart w:id="160" w:name="_Toc324915540"/>
     </w:p>
     <w:p>
       <w:pPr>
         <w:pStyle w:val="Heading1"/>
       </w:pPr>
-      <w:bookmarkStart w:id="180" w:name="_Toc524537188"/>
+      <w:bookmarkStart w:id="161" w:name="_Toc524537188"/>
       <w:r>
         <w:t>Risks, Dependencies, Assumptions, and Constraints</w:t>
       </w:r>
+      <w:bookmarkEnd w:id="161"/>
+    </w:p>
+    <w:p>
+      <w:pPr>
+        <w:pStyle w:val="InfoBlue"/>
+      </w:pPr>
+      <w:r>
+        <w:t>[</w:t>
+      </w:r>
+      <w:bookmarkStart w:id="162" w:name="_Toc310151047"/>
+      <w:bookmarkStart w:id="163" w:name="_Toc311023319"/>
+      <w:bookmarkStart w:id="164" w:name="_Toc312136438"/>
+      <w:bookmarkStart w:id="165" w:name="_Toc312220589"/>
+      <w:bookmarkStart w:id="166" w:name="_Toc312220705"/>
+      <w:bookmarkStart w:id="167" w:name="_Toc312224719"/>
+      <w:bookmarkStart w:id="168" w:name="_Toc312225256"/>
+      <w:bookmarkStart w:id="169" w:name="_Toc312228779"/>
+      <w:bookmarkStart w:id="170" w:name="_Toc313334711"/>
+      <w:bookmarkStart w:id="171" w:name="_Toc313334859"/>
+      <w:bookmarkStart w:id="172" w:name="_Toc313335212"/>
+      <w:bookmarkStart w:id="173" w:name="_Toc313776701"/>
+      <w:bookmarkStart w:id="174" w:name="_Toc313777210"/>
+      <w:bookmarkStart w:id="175" w:name="_Toc313781051"/>
+      <w:bookmarkStart w:id="176" w:name="_Toc313781235"/>
+      <w:bookmarkStart w:id="177" w:name="_Toc313784418"/>
+      <w:bookmarkStart w:id="178" w:name="_Toc313852395"/>
+      <w:bookmarkStart w:id="179" w:name="_Toc313864405"/>
+      <w:bookmarkStart w:id="180" w:name="_Toc313864830"/>
+      <w:bookmarkStart w:id="181" w:name="_Toc313864934"/>
+      <w:bookmarkStart w:id="182" w:name="_Toc313875029"/>
+      <w:bookmarkStart w:id="183" w:name="_Toc313875137"/>
+      <w:bookmarkStart w:id="184" w:name="_Toc314992124"/>
+      <w:bookmarkStart w:id="185" w:name="_Toc314992272"/>
+      <w:bookmarkStart w:id="186" w:name="_Toc314992363"/>
+      <w:bookmarkStart w:id="187" w:name="_Toc317585074"/>
+      <w:r>
+        <w:t xml:space="preserve">List any risks that may affect the successful execution of this </w:t>
+      </w:r>
+      <w:bookmarkEnd w:id="162"/>
+      <w:bookmarkEnd w:id="163"/>
+      <w:bookmarkEnd w:id="164"/>
+      <w:bookmarkEnd w:id="165"/>
+      <w:bookmarkEnd w:id="166"/>
+      <w:bookmarkEnd w:id="167"/>
+      <w:bookmarkEnd w:id="168"/>
+      <w:bookmarkEnd w:id="169"/>
+      <w:bookmarkEnd w:id="170"/>
+      <w:bookmarkEnd w:id="171"/>
+      <w:bookmarkEnd w:id="172"/>
+      <w:bookmarkEnd w:id="173"/>
+      <w:bookmarkEnd w:id="174"/>
+      <w:bookmarkEnd w:id="175"/>
+      <w:bookmarkEnd w:id="176"/>
+      <w:bookmarkEnd w:id="177"/>
+      <w:bookmarkEnd w:id="178"/>
+      <w:bookmarkEnd w:id="179"/>
       <w:bookmarkEnd w:id="180"/>
-    </w:p>
-    <w:p>
-      <w:pPr>
-        <w:pStyle w:val="InfoBlue"/>
-      </w:pPr>
-      <w:r>
-        <w:t>[</w:t>
-      </w:r>
-      <w:bookmarkStart w:id="181" w:name="_Toc310151047"/>
-      <w:bookmarkStart w:id="182" w:name="_Toc311023319"/>
-      <w:bookmarkStart w:id="183" w:name="_Toc312136438"/>
-      <w:bookmarkStart w:id="184" w:name="_Toc312220589"/>
-      <w:bookmarkStart w:id="185" w:name="_Toc312220705"/>
-      <w:bookmarkStart w:id="186" w:name="_Toc312224719"/>
-      <w:bookmarkStart w:id="187" w:name="_Toc312225256"/>
-      <w:bookmarkStart w:id="188" w:name="_Toc312228779"/>
-      <w:bookmarkStart w:id="189" w:name="_Toc313334711"/>
-      <w:bookmarkStart w:id="190" w:name="_Toc313334859"/>
-      <w:bookmarkStart w:id="191" w:name="_Toc313335212"/>
-      <w:bookmarkStart w:id="192" w:name="_Toc313776701"/>
-      <w:bookmarkStart w:id="193" w:name="_Toc313777210"/>
-      <w:bookmarkStart w:id="194" w:name="_Toc313781051"/>
-      <w:bookmarkStart w:id="195" w:name="_Toc313781235"/>
-      <w:bookmarkStart w:id="196" w:name="_Toc313784418"/>
-      <w:bookmarkStart w:id="197" w:name="_Toc313852395"/>
-      <w:bookmarkStart w:id="198" w:name="_Toc313864405"/>
-      <w:bookmarkStart w:id="199" w:name="_Toc313864830"/>
-      <w:bookmarkStart w:id="200" w:name="_Toc313864934"/>
-      <w:bookmarkStart w:id="201" w:name="_Toc313875029"/>
-      <w:bookmarkStart w:id="202" w:name="_Toc313875137"/>
-      <w:bookmarkStart w:id="203" w:name="_Toc314992124"/>
-      <w:bookmarkStart w:id="204" w:name="_Toc314992272"/>
-      <w:bookmarkStart w:id="205" w:name="_Toc314992363"/>
-      <w:bookmarkStart w:id="206" w:name="_Toc317585074"/>
-      <w:r>
-        <w:t xml:space="preserve">List any risks that may affect the successful execution of this </w:t>
-      </w:r>
       <w:bookmarkEnd w:id="181"/>
       <w:bookmarkEnd w:id="182"/>
       <w:bookmarkEnd w:id="183"/>
@@ -15840,25 +14133,6 @@
       <w:bookmarkEnd w:id="185"/>
       <w:bookmarkEnd w:id="186"/>
       <w:bookmarkEnd w:id="187"/>
-      <w:bookmarkEnd w:id="188"/>
-      <w:bookmarkEnd w:id="189"/>
-      <w:bookmarkEnd w:id="190"/>
-      <w:bookmarkEnd w:id="191"/>
-      <w:bookmarkEnd w:id="192"/>
-      <w:bookmarkEnd w:id="193"/>
-      <w:bookmarkEnd w:id="194"/>
-      <w:bookmarkEnd w:id="195"/>
-      <w:bookmarkEnd w:id="196"/>
-      <w:bookmarkEnd w:id="197"/>
-      <w:bookmarkEnd w:id="198"/>
-      <w:bookmarkEnd w:id="199"/>
-      <w:bookmarkEnd w:id="200"/>
-      <w:bookmarkEnd w:id="201"/>
-      <w:bookmarkEnd w:id="202"/>
-      <w:bookmarkEnd w:id="203"/>
-      <w:bookmarkEnd w:id="204"/>
-      <w:bookmarkEnd w:id="205"/>
-      <w:bookmarkEnd w:id="206"/>
       <w:r>
         <w:rPr>
           <w:b/>
@@ -17137,11 +15411,11 @@
       <w:pPr>
         <w:pStyle w:val="Heading1"/>
       </w:pPr>
-      <w:bookmarkStart w:id="207" w:name="_Toc524537189"/>
+      <w:bookmarkStart w:id="188" w:name="_Toc524537189"/>
       <w:r>
         <w:t>Management Process and Procedures</w:t>
       </w:r>
-      <w:bookmarkEnd w:id="207"/>
+      <w:bookmarkEnd w:id="188"/>
     </w:p>
     <w:p>
       <w:pPr>
@@ -17165,12 +15439,12 @@
       <w:pPr>
         <w:pStyle w:val="Heading2"/>
       </w:pPr>
-      <w:bookmarkStart w:id="208" w:name="_Toc524537190"/>
+      <w:bookmarkStart w:id="189" w:name="_Toc524537190"/>
       <w:r>
         <w:lastRenderedPageBreak/>
         <w:t>Measuring and Assessing the Extent of Testing</w:t>
       </w:r>
-      <w:bookmarkEnd w:id="208"/>
+      <w:bookmarkEnd w:id="189"/>
     </w:p>
     <w:p>
       <w:pPr>
@@ -17184,11 +15458,11 @@
       <w:pPr>
         <w:pStyle w:val="Heading2"/>
       </w:pPr>
-      <w:bookmarkStart w:id="209" w:name="_Toc524537191"/>
+      <w:bookmarkStart w:id="190" w:name="_Toc524537191"/>
       <w:r>
         <w:t>Assessing the Deliverables of this Test Plan</w:t>
       </w:r>
-      <w:bookmarkEnd w:id="209"/>
+      <w:bookmarkEnd w:id="190"/>
     </w:p>
     <w:p>
       <w:pPr>
@@ -17213,11 +15487,11 @@
       <w:pPr>
         <w:pStyle w:val="Heading2"/>
       </w:pPr>
-      <w:bookmarkStart w:id="210" w:name="_Toc524537192"/>
+      <w:bookmarkStart w:id="191" w:name="_Toc524537192"/>
       <w:r>
         <w:t>Problem Reporting, Escalation, and Issue Resolution</w:t>
       </w:r>
-      <w:bookmarkEnd w:id="210"/>
+      <w:bookmarkEnd w:id="191"/>
     </w:p>
     <w:p>
       <w:pPr>
@@ -17231,11 +15505,11 @@
       <w:pPr>
         <w:pStyle w:val="Heading2"/>
       </w:pPr>
-      <w:bookmarkStart w:id="211" w:name="_Toc524537193"/>
+      <w:bookmarkStart w:id="192" w:name="_Toc524537193"/>
       <w:r>
         <w:t>Managing Test Cycles</w:t>
       </w:r>
-      <w:bookmarkEnd w:id="211"/>
+      <w:bookmarkEnd w:id="192"/>
     </w:p>
     <w:p>
       <w:pPr>
@@ -17249,11 +15523,11 @@
       <w:pPr>
         <w:pStyle w:val="Heading2"/>
       </w:pPr>
-      <w:bookmarkStart w:id="212" w:name="_Toc524537194"/>
+      <w:bookmarkStart w:id="193" w:name="_Toc524537194"/>
       <w:r>
         <w:t>Traceability Strategies</w:t>
       </w:r>
-      <w:bookmarkEnd w:id="212"/>
+      <w:bookmarkEnd w:id="193"/>
     </w:p>
     <w:p>
       <w:pPr>
@@ -17315,16 +15589,16 @@
       <w:pPr>
         <w:pStyle w:val="Heading2"/>
       </w:pPr>
-      <w:bookmarkStart w:id="213" w:name="_Toc524537195"/>
+      <w:bookmarkStart w:id="194" w:name="_Toc524537195"/>
       <w:r>
         <w:t>Approval and Signoff</w:t>
       </w:r>
-      <w:bookmarkEnd w:id="213"/>
-    </w:p>
-    <w:bookmarkEnd w:id="176"/>
-    <w:bookmarkEnd w:id="177"/>
-    <w:bookmarkEnd w:id="178"/>
-    <w:bookmarkEnd w:id="179"/>
+      <w:bookmarkEnd w:id="194"/>
+    </w:p>
+    <w:bookmarkEnd w:id="157"/>
+    <w:bookmarkEnd w:id="158"/>
+    <w:bookmarkEnd w:id="159"/>
+    <w:bookmarkEnd w:id="160"/>
     <w:p>
       <w:pPr>
         <w:pStyle w:val="InfoBlue"/>

</xml_diff>